<commit_message>
Fix line numbers in table
</commit_message>
<xml_diff>
--- a/Week 1/Week 1.docx
+++ b/Week 1/Week 1.docx
@@ -130,8 +130,13 @@
                 <w:lang w:val="en-US"/>
               </w:rPr>
             </w:pPr>
-            <w:r>
-              <w:t>flag[0]</w:t>
+            <w:proofErr w:type="spellStart"/>
+            <w:r>
+              <w:t>flag</w:t>
+            </w:r>
+            <w:proofErr w:type="spellEnd"/>
+            <w:r>
+              <w:t>[0]</w:t>
             </w:r>
           </w:p>
         </w:tc>
@@ -142,8 +147,13 @@
             <w:hideMark/>
           </w:tcPr>
           <w:p>
-            <w:r>
-              <w:t>flag[1]</w:t>
+            <w:proofErr w:type="spellStart"/>
+            <w:r>
+              <w:t>flag</w:t>
+            </w:r>
+            <w:proofErr w:type="spellEnd"/>
+            <w:r>
+              <w:t>[1]</w:t>
             </w:r>
           </w:p>
         </w:tc>
@@ -154,8 +164,13 @@
             <w:hideMark/>
           </w:tcPr>
           <w:p>
-            <w:r>
-              <w:t>lock[0]</w:t>
+            <w:proofErr w:type="spellStart"/>
+            <w:r>
+              <w:t>lock</w:t>
+            </w:r>
+            <w:proofErr w:type="spellEnd"/>
+            <w:r>
+              <w:t>[0]</w:t>
             </w:r>
           </w:p>
         </w:tc>
@@ -166,8 +181,13 @@
             <w:hideMark/>
           </w:tcPr>
           <w:p>
-            <w:r>
-              <w:t>lock[1]</w:t>
+            <w:proofErr w:type="spellStart"/>
+            <w:r>
+              <w:t>lock</w:t>
+            </w:r>
+            <w:proofErr w:type="spellEnd"/>
+            <w:r>
+              <w:t>[1]</w:t>
             </w:r>
           </w:p>
         </w:tc>
@@ -178,8 +198,13 @@
             <w:hideMark/>
           </w:tcPr>
           <w:p>
-            <w:r>
-              <w:t>thred 0</w:t>
+            <w:proofErr w:type="spellStart"/>
+            <w:r>
+              <w:t>thred</w:t>
+            </w:r>
+            <w:proofErr w:type="spellEnd"/>
+            <w:r>
+              <w:t xml:space="preserve"> 0</w:t>
             </w:r>
           </w:p>
         </w:tc>
@@ -499,7 +524,7 @@
           </w:tcPr>
           <w:p>
             <w:r>
-              <w:t>18</w:t>
+              <w:t>0</w:t>
             </w:r>
           </w:p>
         </w:tc>
@@ -576,7 +601,7 @@
           </w:tcPr>
           <w:p>
             <w:r>
-              <w:t>18</w:t>
+              <w:t>0</w:t>
             </w:r>
           </w:p>
         </w:tc>
@@ -782,8 +807,13 @@
                 <w:lang w:val="en-US"/>
               </w:rPr>
             </w:pPr>
-            <w:r>
-              <w:t>flag[0]</w:t>
+            <w:proofErr w:type="spellStart"/>
+            <w:r>
+              <w:t>flag</w:t>
+            </w:r>
+            <w:proofErr w:type="spellEnd"/>
+            <w:r>
+              <w:t>[0]</w:t>
             </w:r>
           </w:p>
         </w:tc>
@@ -797,8 +827,13 @@
             <w:pPr>
               <w:spacing w:line="240" w:lineRule="auto"/>
             </w:pPr>
-            <w:r>
-              <w:t>flag[1]</w:t>
+            <w:proofErr w:type="spellStart"/>
+            <w:r>
+              <w:t>flag</w:t>
+            </w:r>
+            <w:proofErr w:type="spellEnd"/>
+            <w:r>
+              <w:t>[1]</w:t>
             </w:r>
           </w:p>
         </w:tc>
@@ -812,11 +847,16 @@
             <w:pPr>
               <w:spacing w:line="240" w:lineRule="auto"/>
             </w:pPr>
+            <w:proofErr w:type="spellStart"/>
             <w:r>
               <w:t>l</w:t>
             </w:r>
             <w:r>
-              <w:t>ock[0]</w:t>
+              <w:t>ock</w:t>
+            </w:r>
+            <w:proofErr w:type="spellEnd"/>
+            <w:r>
+              <w:t>[0]</w:t>
             </w:r>
           </w:p>
         </w:tc>
@@ -830,8 +870,13 @@
             <w:pPr>
               <w:spacing w:line="240" w:lineRule="auto"/>
             </w:pPr>
-            <w:r>
-              <w:t>lock[1]</w:t>
+            <w:proofErr w:type="spellStart"/>
+            <w:r>
+              <w:t>lock</w:t>
+            </w:r>
+            <w:proofErr w:type="spellEnd"/>
+            <w:r>
+              <w:t>[1]</w:t>
             </w:r>
           </w:p>
         </w:tc>
@@ -2548,27 +2593,51 @@
         </w:rPr>
         <w:tab/>
       </w:r>
-      <w:r>
-        <w:rPr>
-          <w:rFonts w:ascii="Courier New" w:hAnsi="Courier New" w:cs="Courier New"/>
-          <w:lang w:val="en-US"/>
-        </w:rPr>
-        <w:t>CriticalSection();</w:t>
-      </w:r>
-      <w:r>
-        <w:rPr>
-          <w:rFonts w:ascii="Courier New" w:hAnsi="Courier New" w:cs="Courier New"/>
-          <w:lang w:val="en-US"/>
-        </w:rPr>
-        <w:tab/>
-      </w:r>
-      <w:r>
-        <w:rPr>
-          <w:rFonts w:ascii="Courier New" w:hAnsi="Courier New" w:cs="Courier New"/>
-          <w:lang w:val="en-US"/>
-        </w:rPr>
-        <w:tab/>
-        <w:t>CriticalSection();</w:t>
+      <w:proofErr w:type="spellStart"/>
+      <w:r>
+        <w:rPr>
+          <w:rFonts w:ascii="Courier New" w:hAnsi="Courier New" w:cs="Courier New"/>
+          <w:lang w:val="en-US"/>
+        </w:rPr>
+        <w:t>CriticalSection</w:t>
+      </w:r>
+      <w:proofErr w:type="spellEnd"/>
+      <w:r>
+        <w:rPr>
+          <w:rFonts w:ascii="Courier New" w:hAnsi="Courier New" w:cs="Courier New"/>
+          <w:lang w:val="en-US"/>
+        </w:rPr>
+        <w:t>();</w:t>
+      </w:r>
+      <w:r>
+        <w:rPr>
+          <w:rFonts w:ascii="Courier New" w:hAnsi="Courier New" w:cs="Courier New"/>
+          <w:lang w:val="en-US"/>
+        </w:rPr>
+        <w:tab/>
+      </w:r>
+      <w:r>
+        <w:rPr>
+          <w:rFonts w:ascii="Courier New" w:hAnsi="Courier New" w:cs="Courier New"/>
+          <w:lang w:val="en-US"/>
+        </w:rPr>
+        <w:tab/>
+      </w:r>
+      <w:proofErr w:type="spellStart"/>
+      <w:r>
+        <w:rPr>
+          <w:rFonts w:ascii="Courier New" w:hAnsi="Courier New" w:cs="Courier New"/>
+          <w:lang w:val="en-US"/>
+        </w:rPr>
+        <w:t>CriticalSection</w:t>
+      </w:r>
+      <w:proofErr w:type="spellEnd"/>
+      <w:r>
+        <w:rPr>
+          <w:rFonts w:ascii="Courier New" w:hAnsi="Courier New" w:cs="Courier New"/>
+          <w:lang w:val="en-US"/>
+        </w:rPr>
+        <w:t>();</w:t>
       </w:r>
     </w:p>
     <w:p>
@@ -2798,7 +2867,23 @@
           <w:lang w:val="en-US"/>
         </w:rPr>
         <w:br/>
-        <w:t>def myThread():</w:t>
+        <w:t xml:space="preserve">def </w:t>
+      </w:r>
+      <w:proofErr w:type="spellStart"/>
+      <w:r>
+        <w:rPr>
+          <w:rFonts w:ascii="Courier New" w:hAnsi="Courier New" w:cs="Courier New"/>
+          <w:lang w:val="en-US"/>
+        </w:rPr>
+        <w:t>myThread</w:t>
+      </w:r>
+      <w:proofErr w:type="spellEnd"/>
+      <w:r>
+        <w:rPr>
+          <w:rFonts w:ascii="Courier New" w:hAnsi="Courier New" w:cs="Courier New"/>
+          <w:lang w:val="en-US"/>
+        </w:rPr>
+        <w:t>():</w:t>
       </w:r>
       <w:r>
         <w:rPr>
@@ -2814,7 +2899,23 @@
           <w:lang w:val="en-US"/>
         </w:rPr>
         <w:br/>
-        <w:t xml:space="preserve">   for i in range(100):</w:t>
+        <w:t xml:space="preserve">   for </w:t>
+      </w:r>
+      <w:proofErr w:type="spellStart"/>
+      <w:r>
+        <w:rPr>
+          <w:rFonts w:ascii="Courier New" w:hAnsi="Courier New" w:cs="Courier New"/>
+          <w:lang w:val="en-US"/>
+        </w:rPr>
+        <w:t>i</w:t>
+      </w:r>
+      <w:proofErr w:type="spellEnd"/>
+      <w:r>
+        <w:rPr>
+          <w:rFonts w:ascii="Courier New" w:hAnsi="Courier New" w:cs="Courier New"/>
+          <w:lang w:val="en-US"/>
+        </w:rPr>
+        <w:t xml:space="preserve"> in range(100):</w:t>
       </w:r>
       <w:r>
         <w:rPr>
@@ -2831,6 +2932,7 @@
           <w:lang w:val="en-US"/>
         </w:rPr>
       </w:pPr>
+      <w:proofErr w:type="spellStart"/>
       <w:r>
         <w:rPr>
           <w:rFonts w:ascii="Courier New" w:hAnsi="Courier New" w:cs="Courier New"/>
@@ -2838,6 +2940,7 @@
         </w:rPr>
         <w:t>myThread</w:t>
       </w:r>
+      <w:proofErr w:type="spellEnd"/>
       <w:r>
         <w:rPr>
           <w:lang w:val="en-US"/>
@@ -2931,7 +3034,22 @@
           <w:lang w:val="en-US"/>
         </w:rPr>
         <w:tab/>
-        <w:t>inc R1</w:t>
+      </w:r>
+      <w:proofErr w:type="spellStart"/>
+      <w:r>
+        <w:rPr>
+          <w:rFonts w:ascii="Courier New" w:hAnsi="Courier New" w:cs="Courier New"/>
+          <w:lang w:val="en-US"/>
+        </w:rPr>
+        <w:t>inc</w:t>
+      </w:r>
+      <w:proofErr w:type="spellEnd"/>
+      <w:r>
+        <w:rPr>
+          <w:rFonts w:ascii="Courier New" w:hAnsi="Courier New" w:cs="Courier New"/>
+          <w:lang w:val="en-US"/>
+        </w:rPr>
+        <w:t xml:space="preserve"> R1</w:t>
       </w:r>
       <w:r>
         <w:rPr>
@@ -2996,7 +3114,22 @@
           <w:lang w:val="en-US"/>
         </w:rPr>
         <w:tab/>
-        <w:t>inc S1</w:t>
+      </w:r>
+      <w:proofErr w:type="spellStart"/>
+      <w:r>
+        <w:rPr>
+          <w:rFonts w:ascii="Courier New" w:hAnsi="Courier New" w:cs="Courier New"/>
+          <w:lang w:val="en-US"/>
+        </w:rPr>
+        <w:t>inc</w:t>
+      </w:r>
+      <w:proofErr w:type="spellEnd"/>
+      <w:r>
+        <w:rPr>
+          <w:rFonts w:ascii="Courier New" w:hAnsi="Courier New" w:cs="Courier New"/>
+          <w:lang w:val="en-US"/>
+        </w:rPr>
+        <w:t xml:space="preserve"> S1</w:t>
       </w:r>
       <w:r>
         <w:rPr>
@@ -3155,8 +3288,13 @@
         </w:rPr>
       </w:pPr>
       <w:r>
-        <w:t>C Synchronization</w:t>
-      </w:r>
+        <w:t xml:space="preserve">C </w:t>
+      </w:r>
+      <w:proofErr w:type="spellStart"/>
+      <w:r>
+        <w:t>Synchronization</w:t>
+      </w:r>
+      <w:proofErr w:type="spellEnd"/>
     </w:p>
     <w:p>
       <w:pPr>
@@ -3307,6 +3445,26 @@
           <w:lang w:val="en-US"/>
         </w:rPr>
         <w:t>Implement in the simulator and demo the deadlock and the smooth operation.</w:t>
+      </w:r>
+    </w:p>
+    <w:p>
+      <w:pPr>
+        <w:rPr>
+          <w:lang w:val="en-US"/>
+        </w:rPr>
+      </w:pPr>
+    </w:p>
+    <w:p>
+      <w:pPr>
+        <w:rPr>
+          <w:lang w:val="en-US"/>
+        </w:rPr>
+      </w:pPr>
+      <w:r>
+        <w:rPr>
+          <w:lang w:val="en-US"/>
+        </w:rPr>
+        <w:t>Answer:</w:t>
       </w:r>
     </w:p>
     <w:p>
@@ -4377,6 +4535,7 @@
   <w:style w:type="character" w:default="1" w:styleId="DefaultParagraphFont">
     <w:name w:val="Default Paragraph Font"/>
     <w:uiPriority w:val="1"/>
+    <w:semiHidden/>
     <w:unhideWhenUsed/>
   </w:style>
   <w:style w:type="table" w:default="1" w:styleId="TableNormal">

</xml_diff>

<commit_message>
added comments to this weeks assignment
</commit_message>
<xml_diff>
--- a/Week 1/Week 1.docx
+++ b/Week 1/Week 1.docx
@@ -130,13 +130,8 @@
                 <w:lang w:val="en-US"/>
               </w:rPr>
             </w:pPr>
-            <w:proofErr w:type="spellStart"/>
-            <w:r>
-              <w:t>flag</w:t>
-            </w:r>
-            <w:proofErr w:type="spellEnd"/>
-            <w:r>
-              <w:t>[0]</w:t>
+            <w:r>
+              <w:t>flag[0]</w:t>
             </w:r>
           </w:p>
         </w:tc>
@@ -147,13 +142,8 @@
             <w:hideMark/>
           </w:tcPr>
           <w:p>
-            <w:proofErr w:type="spellStart"/>
-            <w:r>
-              <w:t>flag</w:t>
-            </w:r>
-            <w:proofErr w:type="spellEnd"/>
-            <w:r>
-              <w:t>[1]</w:t>
+            <w:r>
+              <w:t>flag[1]</w:t>
             </w:r>
           </w:p>
         </w:tc>
@@ -164,13 +154,8 @@
             <w:hideMark/>
           </w:tcPr>
           <w:p>
-            <w:proofErr w:type="spellStart"/>
-            <w:r>
-              <w:t>lock</w:t>
-            </w:r>
-            <w:proofErr w:type="spellEnd"/>
-            <w:r>
-              <w:t>[0]</w:t>
+            <w:r>
+              <w:t>lock[0]</w:t>
             </w:r>
           </w:p>
         </w:tc>
@@ -181,13 +166,8 @@
             <w:hideMark/>
           </w:tcPr>
           <w:p>
-            <w:proofErr w:type="spellStart"/>
-            <w:r>
-              <w:t>lock</w:t>
-            </w:r>
-            <w:proofErr w:type="spellEnd"/>
-            <w:r>
-              <w:t>[1]</w:t>
+            <w:r>
+              <w:t>lock[1]</w:t>
             </w:r>
           </w:p>
         </w:tc>
@@ -198,13 +178,8 @@
             <w:hideMark/>
           </w:tcPr>
           <w:p>
-            <w:proofErr w:type="spellStart"/>
-            <w:r>
-              <w:t>thred</w:t>
-            </w:r>
-            <w:proofErr w:type="spellEnd"/>
-            <w:r>
-              <w:t xml:space="preserve"> 0</w:t>
+            <w:r>
+              <w:t>thred 0</w:t>
             </w:r>
           </w:p>
         </w:tc>
@@ -807,13 +782,8 @@
                 <w:lang w:val="en-US"/>
               </w:rPr>
             </w:pPr>
-            <w:proofErr w:type="spellStart"/>
-            <w:r>
-              <w:t>flag</w:t>
-            </w:r>
-            <w:proofErr w:type="spellEnd"/>
-            <w:r>
-              <w:t>[0]</w:t>
+            <w:r>
+              <w:t>flag[0]</w:t>
             </w:r>
           </w:p>
         </w:tc>
@@ -827,13 +797,8 @@
             <w:pPr>
               <w:spacing w:line="240" w:lineRule="auto"/>
             </w:pPr>
-            <w:proofErr w:type="spellStart"/>
-            <w:r>
-              <w:t>flag</w:t>
-            </w:r>
-            <w:proofErr w:type="spellEnd"/>
-            <w:r>
-              <w:t>[1]</w:t>
+            <w:r>
+              <w:t>flag[1]</w:t>
             </w:r>
           </w:p>
         </w:tc>
@@ -847,16 +812,11 @@
             <w:pPr>
               <w:spacing w:line="240" w:lineRule="auto"/>
             </w:pPr>
-            <w:proofErr w:type="spellStart"/>
             <w:r>
               <w:t>l</w:t>
             </w:r>
             <w:r>
-              <w:t>ock</w:t>
-            </w:r>
-            <w:proofErr w:type="spellEnd"/>
-            <w:r>
-              <w:t>[0]</w:t>
+              <w:t>ock[0]</w:t>
             </w:r>
           </w:p>
         </w:tc>
@@ -870,13 +830,8 @@
             <w:pPr>
               <w:spacing w:line="240" w:lineRule="auto"/>
             </w:pPr>
-            <w:proofErr w:type="spellStart"/>
-            <w:r>
-              <w:t>lock</w:t>
-            </w:r>
-            <w:proofErr w:type="spellEnd"/>
-            <w:r>
-              <w:t>[1]</w:t>
+            <w:r>
+              <w:t>lock[1]</w:t>
             </w:r>
           </w:p>
         </w:tc>
@@ -1672,6 +1627,7 @@
         </w:rPr>
         <w:br/>
       </w:r>
+      <w:commentRangeStart w:id="1"/>
       <w:r>
         <w:rPr>
           <w:b/>
@@ -1699,6 +1655,13 @@
           <w:lang w:val="en-US"/>
         </w:rPr>
         <w:t xml:space="preserve"> So there is no way that only one thread will continuously run.</w:t>
+      </w:r>
+      <w:commentRangeEnd w:id="1"/>
+      <w:r>
+        <w:rPr>
+          <w:rStyle w:val="CommentReference"/>
+        </w:rPr>
+        <w:commentReference w:id="1"/>
       </w:r>
     </w:p>
     <w:p>
@@ -2593,51 +2556,27 @@
         </w:rPr>
         <w:tab/>
       </w:r>
-      <w:proofErr w:type="spellStart"/>
-      <w:r>
-        <w:rPr>
-          <w:rFonts w:ascii="Courier New" w:hAnsi="Courier New" w:cs="Courier New"/>
-          <w:lang w:val="en-US"/>
-        </w:rPr>
-        <w:t>CriticalSection</w:t>
-      </w:r>
-      <w:proofErr w:type="spellEnd"/>
-      <w:r>
-        <w:rPr>
-          <w:rFonts w:ascii="Courier New" w:hAnsi="Courier New" w:cs="Courier New"/>
-          <w:lang w:val="en-US"/>
-        </w:rPr>
-        <w:t>();</w:t>
-      </w:r>
-      <w:r>
-        <w:rPr>
-          <w:rFonts w:ascii="Courier New" w:hAnsi="Courier New" w:cs="Courier New"/>
-          <w:lang w:val="en-US"/>
-        </w:rPr>
-        <w:tab/>
-      </w:r>
-      <w:r>
-        <w:rPr>
-          <w:rFonts w:ascii="Courier New" w:hAnsi="Courier New" w:cs="Courier New"/>
-          <w:lang w:val="en-US"/>
-        </w:rPr>
-        <w:tab/>
-      </w:r>
-      <w:proofErr w:type="spellStart"/>
-      <w:r>
-        <w:rPr>
-          <w:rFonts w:ascii="Courier New" w:hAnsi="Courier New" w:cs="Courier New"/>
-          <w:lang w:val="en-US"/>
-        </w:rPr>
-        <w:t>CriticalSection</w:t>
-      </w:r>
-      <w:proofErr w:type="spellEnd"/>
-      <w:r>
-        <w:rPr>
-          <w:rFonts w:ascii="Courier New" w:hAnsi="Courier New" w:cs="Courier New"/>
-          <w:lang w:val="en-US"/>
-        </w:rPr>
-        <w:t>();</w:t>
+      <w:r>
+        <w:rPr>
+          <w:rFonts w:ascii="Courier New" w:hAnsi="Courier New" w:cs="Courier New"/>
+          <w:lang w:val="en-US"/>
+        </w:rPr>
+        <w:t>CriticalSection();</w:t>
+      </w:r>
+      <w:r>
+        <w:rPr>
+          <w:rFonts w:ascii="Courier New" w:hAnsi="Courier New" w:cs="Courier New"/>
+          <w:lang w:val="en-US"/>
+        </w:rPr>
+        <w:tab/>
+      </w:r>
+      <w:r>
+        <w:rPr>
+          <w:rFonts w:ascii="Courier New" w:hAnsi="Courier New" w:cs="Courier New"/>
+          <w:lang w:val="en-US"/>
+        </w:rPr>
+        <w:tab/>
+        <w:t>CriticalSection();</w:t>
       </w:r>
     </w:p>
     <w:p>
@@ -2867,23 +2806,7 @@
           <w:lang w:val="en-US"/>
         </w:rPr>
         <w:br/>
-        <w:t xml:space="preserve">def </w:t>
-      </w:r>
-      <w:proofErr w:type="spellStart"/>
-      <w:r>
-        <w:rPr>
-          <w:rFonts w:ascii="Courier New" w:hAnsi="Courier New" w:cs="Courier New"/>
-          <w:lang w:val="en-US"/>
-        </w:rPr>
-        <w:t>myThread</w:t>
-      </w:r>
-      <w:proofErr w:type="spellEnd"/>
-      <w:r>
-        <w:rPr>
-          <w:rFonts w:ascii="Courier New" w:hAnsi="Courier New" w:cs="Courier New"/>
-          <w:lang w:val="en-US"/>
-        </w:rPr>
-        <w:t>():</w:t>
+        <w:t>def myThread():</w:t>
       </w:r>
       <w:r>
         <w:rPr>
@@ -2899,23 +2822,7 @@
           <w:lang w:val="en-US"/>
         </w:rPr>
         <w:br/>
-        <w:t xml:space="preserve">   for </w:t>
-      </w:r>
-      <w:proofErr w:type="spellStart"/>
-      <w:r>
-        <w:rPr>
-          <w:rFonts w:ascii="Courier New" w:hAnsi="Courier New" w:cs="Courier New"/>
-          <w:lang w:val="en-US"/>
-        </w:rPr>
-        <w:t>i</w:t>
-      </w:r>
-      <w:proofErr w:type="spellEnd"/>
-      <w:r>
-        <w:rPr>
-          <w:rFonts w:ascii="Courier New" w:hAnsi="Courier New" w:cs="Courier New"/>
-          <w:lang w:val="en-US"/>
-        </w:rPr>
-        <w:t xml:space="preserve"> in range(100):</w:t>
+        <w:t xml:space="preserve">   for i in range(100):</w:t>
       </w:r>
       <w:r>
         <w:rPr>
@@ -2932,7 +2839,6 @@
           <w:lang w:val="en-US"/>
         </w:rPr>
       </w:pPr>
-      <w:proofErr w:type="spellStart"/>
       <w:r>
         <w:rPr>
           <w:rFonts w:ascii="Courier New" w:hAnsi="Courier New" w:cs="Courier New"/>
@@ -2940,7 +2846,6 @@
         </w:rPr>
         <w:t>myThread</w:t>
       </w:r>
-      <w:proofErr w:type="spellEnd"/>
       <w:r>
         <w:rPr>
           <w:lang w:val="en-US"/>
@@ -3034,22 +2939,7 @@
           <w:lang w:val="en-US"/>
         </w:rPr>
         <w:tab/>
-      </w:r>
-      <w:proofErr w:type="spellStart"/>
-      <w:r>
-        <w:rPr>
-          <w:rFonts w:ascii="Courier New" w:hAnsi="Courier New" w:cs="Courier New"/>
-          <w:lang w:val="en-US"/>
-        </w:rPr>
-        <w:t>inc</w:t>
-      </w:r>
-      <w:proofErr w:type="spellEnd"/>
-      <w:r>
-        <w:rPr>
-          <w:rFonts w:ascii="Courier New" w:hAnsi="Courier New" w:cs="Courier New"/>
-          <w:lang w:val="en-US"/>
-        </w:rPr>
-        <w:t xml:space="preserve"> R1</w:t>
+        <w:t>inc R1</w:t>
       </w:r>
       <w:r>
         <w:rPr>
@@ -3114,22 +3004,7 @@
           <w:lang w:val="en-US"/>
         </w:rPr>
         <w:tab/>
-      </w:r>
-      <w:proofErr w:type="spellStart"/>
-      <w:r>
-        <w:rPr>
-          <w:rFonts w:ascii="Courier New" w:hAnsi="Courier New" w:cs="Courier New"/>
-          <w:lang w:val="en-US"/>
-        </w:rPr>
-        <w:t>inc</w:t>
-      </w:r>
-      <w:proofErr w:type="spellEnd"/>
-      <w:r>
-        <w:rPr>
-          <w:rFonts w:ascii="Courier New" w:hAnsi="Courier New" w:cs="Courier New"/>
-          <w:lang w:val="en-US"/>
-        </w:rPr>
-        <w:t xml:space="preserve"> S1</w:t>
+        <w:t>inc S1</w:t>
       </w:r>
       <w:r>
         <w:rPr>
@@ -3207,45 +3082,6 @@
     </w:p>
     <w:p>
       <w:pPr>
-        <w:ind w:left="720"/>
-        <w:rPr>
-          <w:b/>
-          <w:bCs/>
-          <w:lang w:val="en-US"/>
-        </w:rPr>
-      </w:pPr>
-      <w:r>
-        <w:rPr>
-          <w:b/>
-          <w:bCs/>
-          <w:lang w:val="en-US"/>
-        </w:rPr>
-        <w:t>Answer:</w:t>
-      </w:r>
-    </w:p>
-    <w:p>
-      <w:pPr>
-        <w:pStyle w:val="ListParagraph"/>
-        <w:ind w:left="1065"/>
-        <w:rPr>
-          <w:lang w:val="en-US"/>
-        </w:rPr>
-      </w:pPr>
-      <w:r>
-        <w:rPr>
-          <w:lang w:val="en-US"/>
-        </w:rPr>
-        <w:t xml:space="preserve">Let thread 2 get value S1. This is currently 0. Then thread 1 loops from 0 to 98 so the current actual value for x would be 99. Then thread 2 runs once and sets x to 1. The value of S1 that thread 2 had was currently 0 so we increase that by 1. Then thread 1 takes value R1 = 1. We run threads 2 98 more times until the for loop stops. We then </w:t>
-      </w:r>
-      <w:r>
-        <w:rPr>
-          <w:lang w:val="en-US"/>
-        </w:rPr>
-        <w:t>run the last iteration for thread 1 which sets x to 2. R1 = 1 add 1 to it.</w:t>
-      </w:r>
-    </w:p>
-    <w:p>
-      <w:pPr>
         <w:pStyle w:val="ListParagraph"/>
         <w:numPr>
           <w:ilvl w:val="0"/>
@@ -3282,19 +3118,53 @@
     </w:p>
     <w:p>
       <w:pPr>
+        <w:ind w:left="720"/>
+        <w:rPr>
+          <w:b/>
+          <w:bCs/>
+          <w:lang w:val="en-US"/>
+        </w:rPr>
+      </w:pPr>
+      <w:r>
+        <w:rPr>
+          <w:b/>
+          <w:bCs/>
+          <w:lang w:val="en-US"/>
+        </w:rPr>
+        <w:t>Answer:</w:t>
+      </w:r>
+    </w:p>
+    <w:p>
+      <w:pPr>
+        <w:pStyle w:val="ListParagraph"/>
+        <w:ind w:left="1065"/>
+        <w:rPr>
+          <w:lang w:val="en-US"/>
+        </w:rPr>
+      </w:pPr>
+      <w:r>
+        <w:rPr>
+          <w:lang w:val="en-US"/>
+        </w:rPr>
+        <w:t xml:space="preserve">Let thread 2 get value S1. This is currently 0. Then thread 1 loops from 0 to 98 so the current actual value for x would be 99. Then thread 2 runs once and sets x to 1. The value of S1 that thread 2 had was currently 0 so we increase that by 1. Then thread 1 takes value R1 = 1. We run threads 2 98 more times until the for loop stops. We then </w:t>
+      </w:r>
+      <w:r>
+        <w:rPr>
+          <w:lang w:val="en-US"/>
+        </w:rPr>
+        <w:t>run the last iteration for thread 1 which sets x to 2. R1 = 1 add 1 to it.</w:t>
+      </w:r>
+    </w:p>
+    <w:p>
+      <w:pPr>
         <w:pStyle w:val="Heading3"/>
         <w:rPr>
           <w:lang w:val="en-US"/>
         </w:rPr>
       </w:pPr>
       <w:r>
-        <w:t xml:space="preserve">C </w:t>
-      </w:r>
-      <w:proofErr w:type="spellStart"/>
-      <w:r>
-        <w:t>Synchronization</w:t>
-      </w:r>
-      <w:proofErr w:type="spellEnd"/>
+        <w:t>C Synchronization</w:t>
+      </w:r>
     </w:p>
     <w:p>
       <w:pPr>
@@ -3496,6 +3366,57 @@
     </w:sectPr>
   </w:body>
 </w:document>
+</file>
+
+<file path=word/comments.xml><?xml version="1.0" encoding="utf-8"?>
+<w:comments xmlns:wpc="http://schemas.microsoft.com/office/word/2010/wordprocessingCanvas" xmlns:cx="http://schemas.microsoft.com/office/drawing/2014/chartex" xmlns:cx1="http://schemas.microsoft.com/office/drawing/2015/9/8/chartex" xmlns:cx2="http://schemas.microsoft.com/office/drawing/2015/10/21/chartex" xmlns:cx3="http://schemas.microsoft.com/office/drawing/2016/5/9/chartex" xmlns:cx4="http://schemas.microsoft.com/office/drawing/2016/5/10/chartex" xmlns:cx5="http://schemas.microsoft.com/office/drawing/2016/5/11/chartex" xmlns:cx6="http://schemas.microsoft.com/office/drawing/2016/5/12/chartex" xmlns:cx7="http://schemas.microsoft.com/office/drawing/2016/5/13/chartex" xmlns:cx8="http://schemas.microsoft.com/office/drawing/2016/5/14/chartex" xmlns:mc="http://schemas.openxmlformats.org/markup-compatibility/2006" xmlns:aink="http://schemas.microsoft.com/office/drawing/2016/ink" xmlns:am3d="http://schemas.microsoft.com/office/drawing/2017/model3d" xmlns:o="urn:schemas-microsoft-com:office:office" xmlns:r="http://schemas.openxmlformats.org/officeDocument/2006/relationships" xmlns:m="http://schemas.openxmlformats.org/officeDocument/2006/math" xmlns:v="urn:schemas-microsoft-com:vml" xmlns:wp14="http://schemas.microsoft.com/office/word/2010/wordprocessingDrawing" xmlns:wp="http://schemas.openxmlformats.org/drawingml/2006/wordprocessingDrawing" xmlns:w10="urn:schemas-microsoft-com:office:word" xmlns:w="http://schemas.openxmlformats.org/wordprocessingml/2006/main" xmlns:w14="http://schemas.microsoft.com/office/word/2010/wordml" xmlns:w15="http://schemas.microsoft.com/office/word/2012/wordml" xmlns:w16cex="http://schemas.microsoft.com/office/word/2018/wordml/cex" xmlns:w16cid="http://schemas.microsoft.com/office/word/2016/wordml/cid" xmlns:w16="http://schemas.microsoft.com/office/word/2018/wordml" xmlns:w16sdtdh="http://schemas.microsoft.com/office/word/2020/wordml/sdtdatahash" xmlns:w16se="http://schemas.microsoft.com/office/word/2015/wordml/symex" xmlns:wpg="http://schemas.microsoft.com/office/word/2010/wordprocessingGroup" xmlns:wpi="http://schemas.microsoft.com/office/word/2010/wordprocessingInk" xmlns:wne="http://schemas.microsoft.com/office/word/2006/wordml" xmlns:wps="http://schemas.microsoft.com/office/word/2010/wordprocessingShape" mc:Ignorable="w14 w15 w16se w16cid w16 w16cex w16sdtdh wp14">
+  <w:comment w:id="1" w:author="Emiel van den Brink" w:date="2021-05-21T16:50:00Z" w:initials="EvdB">
+    <w:p>
+      <w:pPr>
+        <w:pStyle w:val="CommentText"/>
+        <w:rPr>
+          <w:lang w:val="en-GB"/>
+        </w:rPr>
+      </w:pPr>
+      <w:r>
+        <w:rPr>
+          <w:rStyle w:val="CommentReference"/>
+        </w:rPr>
+        <w:annotationRef/>
+      </w:r>
+      <w:r>
+        <w:rPr>
+          <w:lang w:val="en-GB"/>
+        </w:rPr>
+        <w:t>Starvation is possible when one t</w:t>
+      </w:r>
+      <w:r>
+        <w:rPr>
+          <w:lang w:val="en-GB"/>
+        </w:rPr>
+        <w:t>hread that is stuck in the while loop sets the corresponding flag to false, the other thread can then proceed. If it then completes the loop and stops at the section when it sets the other thread’s flag to true, the cycle will continue</w:t>
+      </w:r>
+    </w:p>
+  </w:comment>
+</w:comments>
+</file>
+
+<file path=word/commentsExtended.xml><?xml version="1.0" encoding="utf-8"?>
+<w15:commentsEx xmlns:wpc="http://schemas.microsoft.com/office/word/2010/wordprocessingCanvas" xmlns:cx="http://schemas.microsoft.com/office/drawing/2014/chartex" xmlns:cx1="http://schemas.microsoft.com/office/drawing/2015/9/8/chartex" xmlns:cx2="http://schemas.microsoft.com/office/drawing/2015/10/21/chartex" xmlns:cx3="http://schemas.microsoft.com/office/drawing/2016/5/9/chartex" xmlns:cx4="http://schemas.microsoft.com/office/drawing/2016/5/10/chartex" xmlns:cx5="http://schemas.microsoft.com/office/drawing/2016/5/11/chartex" xmlns:cx6="http://schemas.microsoft.com/office/drawing/2016/5/12/chartex" xmlns:cx7="http://schemas.microsoft.com/office/drawing/2016/5/13/chartex" xmlns:cx8="http://schemas.microsoft.com/office/drawing/2016/5/14/chartex" xmlns:mc="http://schemas.openxmlformats.org/markup-compatibility/2006" xmlns:aink="http://schemas.microsoft.com/office/drawing/2016/ink" xmlns:am3d="http://schemas.microsoft.com/office/drawing/2017/model3d" xmlns:o="urn:schemas-microsoft-com:office:office" xmlns:r="http://schemas.openxmlformats.org/officeDocument/2006/relationships" xmlns:m="http://schemas.openxmlformats.org/officeDocument/2006/math" xmlns:v="urn:schemas-microsoft-com:vml" xmlns:wp14="http://schemas.microsoft.com/office/word/2010/wordprocessingDrawing" xmlns:wp="http://schemas.openxmlformats.org/drawingml/2006/wordprocessingDrawing" xmlns:w10="urn:schemas-microsoft-com:office:word" xmlns:w="http://schemas.openxmlformats.org/wordprocessingml/2006/main" xmlns:w14="http://schemas.microsoft.com/office/word/2010/wordml" xmlns:w15="http://schemas.microsoft.com/office/word/2012/wordml" xmlns:w16cex="http://schemas.microsoft.com/office/word/2018/wordml/cex" xmlns:w16cid="http://schemas.microsoft.com/office/word/2016/wordml/cid" xmlns:w16="http://schemas.microsoft.com/office/word/2018/wordml" xmlns:w16sdtdh="http://schemas.microsoft.com/office/word/2020/wordml/sdtdatahash" xmlns:w16se="http://schemas.microsoft.com/office/word/2015/wordml/symex" xmlns:wpg="http://schemas.microsoft.com/office/word/2010/wordprocessingGroup" xmlns:wpi="http://schemas.microsoft.com/office/word/2010/wordprocessingInk" xmlns:wne="http://schemas.microsoft.com/office/word/2006/wordml" xmlns:wps="http://schemas.microsoft.com/office/word/2010/wordprocessingShape" mc:Ignorable="w14 w15 w16se w16cid w16 w16cex w16sdtdh wp14">
+  <w15:commentEx w15:paraId="53615F14" w15:done="0"/>
+</w15:commentsEx>
+</file>
+
+<file path=word/commentsExtensible.xml><?xml version="1.0" encoding="utf-8"?>
+<w16cex:commentsExtensible xmlns:wpc="http://schemas.microsoft.com/office/word/2010/wordprocessingCanvas" xmlns:cx="http://schemas.microsoft.com/office/drawing/2014/chartex" xmlns:cx1="http://schemas.microsoft.com/office/drawing/2015/9/8/chartex" xmlns:cx2="http://schemas.microsoft.com/office/drawing/2015/10/21/chartex" xmlns:cx3="http://schemas.microsoft.com/office/drawing/2016/5/9/chartex" xmlns:cx4="http://schemas.microsoft.com/office/drawing/2016/5/10/chartex" xmlns:cx5="http://schemas.microsoft.com/office/drawing/2016/5/11/chartex" xmlns:cx6="http://schemas.microsoft.com/office/drawing/2016/5/12/chartex" xmlns:cx7="http://schemas.microsoft.com/office/drawing/2016/5/13/chartex" xmlns:cx8="http://schemas.microsoft.com/office/drawing/2016/5/14/chartex" xmlns:mc="http://schemas.openxmlformats.org/markup-compatibility/2006" xmlns:aink="http://schemas.microsoft.com/office/drawing/2016/ink" xmlns:am3d="http://schemas.microsoft.com/office/drawing/2017/model3d" xmlns:o="urn:schemas-microsoft-com:office:office" xmlns:r="http://schemas.openxmlformats.org/officeDocument/2006/relationships" xmlns:m="http://schemas.openxmlformats.org/officeDocument/2006/math" xmlns:v="urn:schemas-microsoft-com:vml" xmlns:wp14="http://schemas.microsoft.com/office/word/2010/wordprocessingDrawing" xmlns:wp="http://schemas.openxmlformats.org/drawingml/2006/wordprocessingDrawing" xmlns:w10="urn:schemas-microsoft-com:office:word" xmlns:w="http://schemas.openxmlformats.org/wordprocessingml/2006/main" xmlns:w14="http://schemas.microsoft.com/office/word/2010/wordml" xmlns:w15="http://schemas.microsoft.com/office/word/2012/wordml" xmlns:w16cex="http://schemas.microsoft.com/office/word/2018/wordml/cex" xmlns:w16cid="http://schemas.microsoft.com/office/word/2016/wordml/cid" xmlns:w16="http://schemas.microsoft.com/office/word/2018/wordml" xmlns:w16sdtdh="http://schemas.microsoft.com/office/word/2020/wordml/sdtdatahash" xmlns:w16se="http://schemas.microsoft.com/office/word/2015/wordml/symex" xmlns:wpg="http://schemas.microsoft.com/office/word/2010/wordprocessingGroup" xmlns:wpi="http://schemas.microsoft.com/office/word/2010/wordprocessingInk" xmlns:wne="http://schemas.microsoft.com/office/word/2006/wordml" xmlns:wps="http://schemas.microsoft.com/office/word/2010/wordprocessingShape" mc:Ignorable="w14 w15 w16se w16cid w16 w16cex w16sdtdh wp14">
+  <w16cex:commentExtensible w16cex:durableId="2452634E" w16cex:dateUtc="2021-05-21T14:50:00Z"/>
+</w16cex:commentsExtensible>
+</file>
+
+<file path=word/commentsIds.xml><?xml version="1.0" encoding="utf-8"?>
+<w16cid:commentsIds xmlns:wpc="http://schemas.microsoft.com/office/word/2010/wordprocessingCanvas" xmlns:cx="http://schemas.microsoft.com/office/drawing/2014/chartex" xmlns:cx1="http://schemas.microsoft.com/office/drawing/2015/9/8/chartex" xmlns:cx2="http://schemas.microsoft.com/office/drawing/2015/10/21/chartex" xmlns:cx3="http://schemas.microsoft.com/office/drawing/2016/5/9/chartex" xmlns:cx4="http://schemas.microsoft.com/office/drawing/2016/5/10/chartex" xmlns:cx5="http://schemas.microsoft.com/office/drawing/2016/5/11/chartex" xmlns:cx6="http://schemas.microsoft.com/office/drawing/2016/5/12/chartex" xmlns:cx7="http://schemas.microsoft.com/office/drawing/2016/5/13/chartex" xmlns:cx8="http://schemas.microsoft.com/office/drawing/2016/5/14/chartex" xmlns:mc="http://schemas.openxmlformats.org/markup-compatibility/2006" xmlns:aink="http://schemas.microsoft.com/office/drawing/2016/ink" xmlns:am3d="http://schemas.microsoft.com/office/drawing/2017/model3d" xmlns:o="urn:schemas-microsoft-com:office:office" xmlns:r="http://schemas.openxmlformats.org/officeDocument/2006/relationships" xmlns:m="http://schemas.openxmlformats.org/officeDocument/2006/math" xmlns:v="urn:schemas-microsoft-com:vml" xmlns:wp14="http://schemas.microsoft.com/office/word/2010/wordprocessingDrawing" xmlns:wp="http://schemas.openxmlformats.org/drawingml/2006/wordprocessingDrawing" xmlns:w10="urn:schemas-microsoft-com:office:word" xmlns:w="http://schemas.openxmlformats.org/wordprocessingml/2006/main" xmlns:w14="http://schemas.microsoft.com/office/word/2010/wordml" xmlns:w15="http://schemas.microsoft.com/office/word/2012/wordml" xmlns:w16cex="http://schemas.microsoft.com/office/word/2018/wordml/cex" xmlns:w16cid="http://schemas.microsoft.com/office/word/2016/wordml/cid" xmlns:w16="http://schemas.microsoft.com/office/word/2018/wordml" xmlns:w16sdtdh="http://schemas.microsoft.com/office/word/2020/wordml/sdtdatahash" xmlns:w16se="http://schemas.microsoft.com/office/word/2015/wordml/symex" xmlns:wpg="http://schemas.microsoft.com/office/word/2010/wordprocessingGroup" xmlns:wpi="http://schemas.microsoft.com/office/word/2010/wordprocessingInk" xmlns:wne="http://schemas.microsoft.com/office/word/2006/wordml" xmlns:wps="http://schemas.microsoft.com/office/word/2010/wordprocessingShape" mc:Ignorable="w14 w15 w16se w16cid w16 w16cex w16sdtdh wp14">
+  <w16cid:commentId w16cid:paraId="53615F14" w16cid:durableId="2452634E"/>
+</w16cid:commentsIds>
 </file>
 
 <file path=word/numbering.xml><?xml version="1.0" encoding="utf-8"?>
@@ -3886,6 +3807,14 @@
     <w:abstractNumId w:val="1"/>
   </w:num>
 </w:numbering>
+</file>
+
+<file path=word/people.xml><?xml version="1.0" encoding="utf-8"?>
+<w15:people xmlns:wpc="http://schemas.microsoft.com/office/word/2010/wordprocessingCanvas" xmlns:cx="http://schemas.microsoft.com/office/drawing/2014/chartex" xmlns:cx1="http://schemas.microsoft.com/office/drawing/2015/9/8/chartex" xmlns:cx2="http://schemas.microsoft.com/office/drawing/2015/10/21/chartex" xmlns:cx3="http://schemas.microsoft.com/office/drawing/2016/5/9/chartex" xmlns:cx4="http://schemas.microsoft.com/office/drawing/2016/5/10/chartex" xmlns:cx5="http://schemas.microsoft.com/office/drawing/2016/5/11/chartex" xmlns:cx6="http://schemas.microsoft.com/office/drawing/2016/5/12/chartex" xmlns:cx7="http://schemas.microsoft.com/office/drawing/2016/5/13/chartex" xmlns:cx8="http://schemas.microsoft.com/office/drawing/2016/5/14/chartex" xmlns:mc="http://schemas.openxmlformats.org/markup-compatibility/2006" xmlns:aink="http://schemas.microsoft.com/office/drawing/2016/ink" xmlns:am3d="http://schemas.microsoft.com/office/drawing/2017/model3d" xmlns:o="urn:schemas-microsoft-com:office:office" xmlns:r="http://schemas.openxmlformats.org/officeDocument/2006/relationships" xmlns:m="http://schemas.openxmlformats.org/officeDocument/2006/math" xmlns:v="urn:schemas-microsoft-com:vml" xmlns:wp14="http://schemas.microsoft.com/office/word/2010/wordprocessingDrawing" xmlns:wp="http://schemas.openxmlformats.org/drawingml/2006/wordprocessingDrawing" xmlns:w10="urn:schemas-microsoft-com:office:word" xmlns:w="http://schemas.openxmlformats.org/wordprocessingml/2006/main" xmlns:w14="http://schemas.microsoft.com/office/word/2010/wordml" xmlns:w15="http://schemas.microsoft.com/office/word/2012/wordml" xmlns:w16cex="http://schemas.microsoft.com/office/word/2018/wordml/cex" xmlns:w16cid="http://schemas.microsoft.com/office/word/2016/wordml/cid" xmlns:w16="http://schemas.microsoft.com/office/word/2018/wordml" xmlns:w16sdtdh="http://schemas.microsoft.com/office/word/2020/wordml/sdtdatahash" xmlns:w16se="http://schemas.microsoft.com/office/word/2015/wordml/symex" xmlns:wpg="http://schemas.microsoft.com/office/word/2010/wordprocessingGroup" xmlns:wpi="http://schemas.microsoft.com/office/word/2010/wordprocessingInk" xmlns:wne="http://schemas.microsoft.com/office/word/2006/wordml" xmlns:wps="http://schemas.microsoft.com/office/word/2010/wordprocessingShape" mc:Ignorable="w14 w15 w16se w16cid w16 w16cex w16sdtdh wp14">
+  <w15:person w15:author="Emiel van den Brink">
+    <w15:presenceInfo w15:providerId="Windows Live" w15:userId="85e7980f632b7e05"/>
+  </w15:person>
+</w15:people>
 </file>
 
 <file path=word/styles.xml><?xml version="1.0" encoding="utf-8"?>
@@ -4721,6 +4650,76 @@
       </w:tblBorders>
     </w:tblPr>
   </w:style>
+  <w:style w:type="character" w:styleId="CommentReference">
+    <w:name w:val="annotation reference"/>
+    <w:basedOn w:val="DefaultParagraphFont"/>
+    <w:uiPriority w:val="99"/>
+    <w:semiHidden/>
+    <w:unhideWhenUsed/>
+    <w:rsid w:val="004576E5"/>
+    <w:rPr>
+      <w:sz w:val="16"/>
+      <w:szCs w:val="16"/>
+    </w:rPr>
+  </w:style>
+  <w:style w:type="paragraph" w:styleId="CommentText">
+    <w:name w:val="annotation text"/>
+    <w:basedOn w:val="Normal"/>
+    <w:link w:val="CommentTextChar"/>
+    <w:uiPriority w:val="99"/>
+    <w:semiHidden/>
+    <w:unhideWhenUsed/>
+    <w:rsid w:val="004576E5"/>
+    <w:pPr>
+      <w:spacing w:line="240" w:lineRule="auto"/>
+    </w:pPr>
+    <w:rPr>
+      <w:sz w:val="20"/>
+      <w:szCs w:val="20"/>
+    </w:rPr>
+  </w:style>
+  <w:style w:type="character" w:customStyle="1" w:styleId="CommentTextChar">
+    <w:name w:val="Comment Text Char"/>
+    <w:basedOn w:val="DefaultParagraphFont"/>
+    <w:link w:val="CommentText"/>
+    <w:uiPriority w:val="99"/>
+    <w:semiHidden/>
+    <w:rsid w:val="004576E5"/>
+    <w:rPr>
+      <w:sz w:val="20"/>
+      <w:szCs w:val="20"/>
+      <w:lang w:val="nl-NL"/>
+    </w:rPr>
+  </w:style>
+  <w:style w:type="paragraph" w:styleId="CommentSubject">
+    <w:name w:val="annotation subject"/>
+    <w:basedOn w:val="CommentText"/>
+    <w:next w:val="CommentText"/>
+    <w:link w:val="CommentSubjectChar"/>
+    <w:uiPriority w:val="99"/>
+    <w:semiHidden/>
+    <w:unhideWhenUsed/>
+    <w:rsid w:val="004576E5"/>
+    <w:rPr>
+      <w:b/>
+      <w:bCs/>
+    </w:rPr>
+  </w:style>
+  <w:style w:type="character" w:customStyle="1" w:styleId="CommentSubjectChar">
+    <w:name w:val="Comment Subject Char"/>
+    <w:basedOn w:val="CommentTextChar"/>
+    <w:link w:val="CommentSubject"/>
+    <w:uiPriority w:val="99"/>
+    <w:semiHidden/>
+    <w:rsid w:val="004576E5"/>
+    <w:rPr>
+      <w:b/>
+      <w:bCs/>
+      <w:sz w:val="20"/>
+      <w:szCs w:val="20"/>
+      <w:lang w:val="nl-NL"/>
+    </w:rPr>
+  </w:style>
 </w:styles>
 </file>
 

</xml_diff>

<commit_message>
Add assigment D to file
</commit_message>
<xml_diff>
--- a/Week 1/Week 1.docx
+++ b/Week 1/Week 1.docx
@@ -3279,6 +3279,42 @@
     </w:p>
     <w:p>
       <w:pPr>
+        <w:pStyle w:val="ListParagraph"/>
+        <w:ind w:left="1065"/>
+        <w:rPr>
+          <w:lang w:val="en-US"/>
+        </w:rPr>
+      </w:pPr>
+      <w:r>
+        <w:rPr>
+          <w:lang w:val="en-US"/>
+        </w:rPr>
+        <w:t>‘</w:t>
+      </w:r>
+    </w:p>
+    <w:p>
+      <w:pPr>
+        <w:rPr>
+          <w:lang w:val="en-US"/>
+        </w:rPr>
+      </w:pPr>
+    </w:p>
+    <w:p>
+      <w:pPr>
+        <w:spacing w:line="259" w:lineRule="auto"/>
+        <w:rPr>
+          <w:lang w:val="en-US"/>
+        </w:rPr>
+      </w:pPr>
+      <w:r>
+        <w:rPr>
+          <w:lang w:val="en-US"/>
+        </w:rPr>
+        <w:br w:type="page"/>
+      </w:r>
+    </w:p>
+    <w:p>
+      <w:pPr>
         <w:pStyle w:val="Heading3"/>
         <w:rPr>
           <w:lang w:val="en-US"/>
@@ -3288,6 +3324,7 @@
         <w:rPr>
           <w:lang w:val="en-US"/>
         </w:rPr>
+        <w:lastRenderedPageBreak/>
         <w:t>D Deadlock</w:t>
       </w:r>
     </w:p>
@@ -3335,6 +3372,453 @@
           <w:lang w:val="en-US"/>
         </w:rPr>
         <w:t>Answer:</w:t>
+      </w:r>
+    </w:p>
+    <w:p>
+      <w:pPr>
+        <w:rPr>
+          <w:lang w:val="en-US"/>
+        </w:rPr>
+      </w:pPr>
+      <w:r>
+        <w:rPr>
+          <w:lang w:val="en-US"/>
+        </w:rPr>
+        <w:t>For this we created this synchronization code:</w:t>
+      </w:r>
+    </w:p>
+    <w:p>
+      <w:pPr>
+        <w:rPr>
+          <w:lang w:val="en-US"/>
+        </w:rPr>
+      </w:pPr>
+      <w:r>
+        <w:rPr>
+          <w:lang w:val="en-US"/>
+        </w:rPr>
+        <w:drawing>
+          <wp:inline distT="0" distB="0" distL="0" distR="0" wp14:anchorId="1F2DCC7A" wp14:editId="3CE6059C">
+            <wp:extent cx="1998158" cy="3290835"/>
+            <wp:effectExtent l="0" t="0" r="2540" b="5080"/>
+            <wp:docPr id="1" name="Picture 1"/>
+            <wp:cNvGraphicFramePr>
+              <a:graphicFrameLocks xmlns:a="http://schemas.openxmlformats.org/drawingml/2006/main" noChangeAspect="1"/>
+            </wp:cNvGraphicFramePr>
+            <a:graphic xmlns:a="http://schemas.openxmlformats.org/drawingml/2006/main">
+              <a:graphicData uri="http://schemas.openxmlformats.org/drawingml/2006/picture">
+                <pic:pic xmlns:pic="http://schemas.openxmlformats.org/drawingml/2006/picture">
+                  <pic:nvPicPr>
+                    <pic:cNvPr id="1" name=""/>
+                    <pic:cNvPicPr/>
+                  </pic:nvPicPr>
+                  <pic:blipFill>
+                    <a:blip r:embed="rId10"/>
+                    <a:stretch>
+                      <a:fillRect/>
+                    </a:stretch>
+                  </pic:blipFill>
+                  <pic:spPr>
+                    <a:xfrm>
+                      <a:off x="0" y="0"/>
+                      <a:ext cx="2005448" cy="3302841"/>
+                    </a:xfrm>
+                    <a:prstGeom prst="rect">
+                      <a:avLst/>
+                    </a:prstGeom>
+                  </pic:spPr>
+                </pic:pic>
+              </a:graphicData>
+            </a:graphic>
+          </wp:inline>
+        </w:drawing>
+      </w:r>
+    </w:p>
+    <w:p>
+      <w:pPr>
+        <w:rPr>
+          <w:lang w:val="en-US"/>
+        </w:rPr>
+      </w:pPr>
+      <w:r>
+        <w:rPr>
+          <w:lang w:val="en-US"/>
+        </w:rPr>
+        <w:t xml:space="preserve">This code has all the properties for deadlock to occur. </w:t>
+      </w:r>
+    </w:p>
+    <w:p>
+      <w:pPr>
+        <w:rPr>
+          <w:b/>
+          <w:bCs/>
+          <w:lang w:val="en-US"/>
+        </w:rPr>
+      </w:pPr>
+      <w:r>
+        <w:rPr>
+          <w:b/>
+          <w:bCs/>
+          <w:lang w:val="en-US"/>
+        </w:rPr>
+        <w:t>Mutual exclusion</w:t>
+      </w:r>
+    </w:p>
+    <w:p>
+      <w:pPr>
+        <w:rPr>
+          <w:lang w:val="en-US"/>
+        </w:rPr>
+      </w:pPr>
+      <w:r>
+        <w:rPr>
+          <w:lang w:val="en-US"/>
+        </w:rPr>
+        <w:t>This code checks make sure that resources are not used by two threads at the same time. That is why this code has mutual exclusion.</w:t>
+      </w:r>
+    </w:p>
+    <w:p>
+      <w:pPr>
+        <w:rPr>
+          <w:b/>
+          <w:bCs/>
+          <w:lang w:val="en-US"/>
+        </w:rPr>
+      </w:pPr>
+      <w:r>
+        <w:rPr>
+          <w:b/>
+          <w:bCs/>
+          <w:lang w:val="en-US"/>
+        </w:rPr>
+        <w:t xml:space="preserve">Hold and Wait </w:t>
+      </w:r>
+    </w:p>
+    <w:p>
+      <w:pPr>
+        <w:rPr>
+          <w:lang w:val="en-US"/>
+        </w:rPr>
+      </w:pPr>
+      <w:r>
+        <w:rPr>
+          <w:lang w:val="en-US"/>
+        </w:rPr>
+        <w:t>All of the threads hold a different resource. Thread A by default first uses resource 1 then it wants resource 3. If semaphore C locks thread A it will not first release Resource 1. This is present with different resources in all threads.</w:t>
+      </w:r>
+    </w:p>
+    <w:p>
+      <w:pPr>
+        <w:rPr>
+          <w:b/>
+          <w:bCs/>
+          <w:lang w:val="en-US"/>
+        </w:rPr>
+      </w:pPr>
+      <w:r>
+        <w:rPr>
+          <w:b/>
+          <w:bCs/>
+          <w:lang w:val="en-US"/>
+        </w:rPr>
+        <w:t>Circular Waiting</w:t>
+      </w:r>
+    </w:p>
+    <w:p>
+      <w:pPr>
+        <w:rPr>
+          <w:lang w:val="en-US"/>
+        </w:rPr>
+      </w:pPr>
+      <w:r>
+        <w:rPr>
+          <w:lang w:val="en-US"/>
+        </w:rPr>
+        <w:t>All threads hold a specific resource at starts. This means that if for example Resource 1 would already be in use. Thread A would have to wait for thread C to finish. So we also have Circular waiting.</w:t>
+      </w:r>
+    </w:p>
+    <w:p>
+      <w:pPr>
+        <w:rPr>
+          <w:b/>
+          <w:bCs/>
+          <w:lang w:val="en-US"/>
+        </w:rPr>
+      </w:pPr>
+      <w:r>
+        <w:rPr>
+          <w:b/>
+          <w:bCs/>
+          <w:lang w:val="en-US"/>
+        </w:rPr>
+        <w:lastRenderedPageBreak/>
+        <w:br/>
+      </w:r>
+      <w:r>
+        <w:rPr>
+          <w:b/>
+          <w:bCs/>
+          <w:lang w:val="en-US"/>
+        </w:rPr>
+        <w:t>No preemption</w:t>
+      </w:r>
+    </w:p>
+    <w:p>
+      <w:pPr>
+        <w:rPr>
+          <w:lang w:val="en-US"/>
+        </w:rPr>
+      </w:pPr>
+      <w:r>
+        <w:rPr>
+          <w:lang w:val="en-US"/>
+        </w:rPr>
+        <w:t>This is by far the easiest condition to get because you don’t have to do anything. We currently don’t free resources if our we detected a deadlock.</w:t>
+      </w:r>
+    </w:p>
+    <w:p>
+      <w:pPr>
+        <w:rPr>
+          <w:lang w:val="en-US"/>
+        </w:rPr>
+      </w:pPr>
+    </w:p>
+    <w:p>
+      <w:pPr>
+        <w:rPr>
+          <w:lang w:val="en-US"/>
+        </w:rPr>
+      </w:pPr>
+      <w:r>
+        <w:rPr>
+          <w:lang w:val="en-US"/>
+        </w:rPr>
+        <w:t>This image illustrates what resource uses to achieve deadlock:</w:t>
+      </w:r>
+    </w:p>
+    <w:p>
+      <w:pPr>
+        <w:rPr>
+          <w:lang w:val="en-US"/>
+        </w:rPr>
+      </w:pPr>
+      <w:r>
+        <w:rPr>
+          <w:noProof/>
+        </w:rPr>
+        <w:drawing>
+          <wp:inline distT="0" distB="0" distL="0" distR="0" wp14:anchorId="7890526B" wp14:editId="4100B678">
+            <wp:extent cx="3425057" cy="2773345"/>
+            <wp:effectExtent l="0" t="0" r="4445" b="8255"/>
+            <wp:docPr id="2" name="Picture 2"/>
+            <wp:cNvGraphicFramePr>
+              <a:graphicFrameLocks xmlns:a="http://schemas.openxmlformats.org/drawingml/2006/main" noChangeAspect="1"/>
+            </wp:cNvGraphicFramePr>
+            <a:graphic xmlns:a="http://schemas.openxmlformats.org/drawingml/2006/main">
+              <a:graphicData uri="http://schemas.openxmlformats.org/drawingml/2006/picture">
+                <pic:pic xmlns:pic="http://schemas.openxmlformats.org/drawingml/2006/picture">
+                  <pic:nvPicPr>
+                    <pic:cNvPr id="0" name="Picture 1"/>
+                    <pic:cNvPicPr>
+                      <a:picLocks noChangeAspect="1" noChangeArrowheads="1"/>
+                    </pic:cNvPicPr>
+                  </pic:nvPicPr>
+                  <pic:blipFill>
+                    <a:blip r:embed="rId11">
+                      <a:extLst>
+                        <a:ext uri="{28A0092B-C50C-407E-A947-70E740481C1C}">
+                          <a14:useLocalDpi xmlns:a14="http://schemas.microsoft.com/office/drawing/2010/main" val="0"/>
+                        </a:ext>
+                      </a:extLst>
+                    </a:blip>
+                    <a:srcRect/>
+                    <a:stretch>
+                      <a:fillRect/>
+                    </a:stretch>
+                  </pic:blipFill>
+                  <pic:spPr bwMode="auto">
+                    <a:xfrm>
+                      <a:off x="0" y="0"/>
+                      <a:ext cx="3425057" cy="2773345"/>
+                    </a:xfrm>
+                    <a:prstGeom prst="rect">
+                      <a:avLst/>
+                    </a:prstGeom>
+                    <a:noFill/>
+                    <a:ln>
+                      <a:noFill/>
+                    </a:ln>
+                  </pic:spPr>
+                </pic:pic>
+              </a:graphicData>
+            </a:graphic>
+          </wp:inline>
+        </w:drawing>
+      </w:r>
+    </w:p>
+    <w:p>
+      <w:pPr>
+        <w:rPr>
+          <w:lang w:val="en-US"/>
+        </w:rPr>
+      </w:pPr>
+      <w:r>
+        <w:rPr>
+          <w:lang w:val="en-US"/>
+        </w:rPr>
+        <w:t>Deadlock state:</w:t>
+      </w:r>
+      <w:r>
+        <w:rPr>
+          <w:lang w:val="en-US"/>
+        </w:rPr>
+        <w:tab/>
+      </w:r>
+      <w:r>
+        <w:rPr>
+          <w:lang w:val="en-US"/>
+        </w:rPr>
+        <w:tab/>
+      </w:r>
+      <w:r>
+        <w:rPr>
+          <w:lang w:val="en-US"/>
+        </w:rPr>
+        <w:tab/>
+      </w:r>
+      <w:r>
+        <w:rPr>
+          <w:lang w:val="en-US"/>
+        </w:rPr>
+        <w:tab/>
+      </w:r>
+      <w:r>
+        <w:rPr>
+          <w:lang w:val="en-US"/>
+        </w:rPr>
+        <w:tab/>
+        <w:t xml:space="preserve">       Regular operations:</w:t>
+      </w:r>
+    </w:p>
+    <w:p>
+      <w:pPr>
+        <w:rPr>
+          <w:lang w:val="en-US"/>
+        </w:rPr>
+      </w:pPr>
+      <w:r>
+        <w:rPr>
+          <w:lang w:val="en-US"/>
+        </w:rPr>
+        <w:drawing>
+          <wp:anchor distT="0" distB="0" distL="114300" distR="114300" simplePos="0" relativeHeight="251658240" behindDoc="1" locked="0" layoutInCell="1" allowOverlap="1" wp14:anchorId="3584609D" wp14:editId="4F59C877">
+            <wp:simplePos x="0" y="0"/>
+            <wp:positionH relativeFrom="column">
+              <wp:posOffset>2958612</wp:posOffset>
+            </wp:positionH>
+            <wp:positionV relativeFrom="paragraph">
+              <wp:posOffset>6280</wp:posOffset>
+            </wp:positionV>
+            <wp:extent cx="2858135" cy="3497176"/>
+            <wp:effectExtent l="0" t="0" r="0" b="8255"/>
+            <wp:wrapNone/>
+            <wp:docPr id="4" name="Picture 4"/>
+            <wp:cNvGraphicFramePr>
+              <a:graphicFrameLocks xmlns:a="http://schemas.openxmlformats.org/drawingml/2006/main" noChangeAspect="1"/>
+            </wp:cNvGraphicFramePr>
+            <a:graphic xmlns:a="http://schemas.openxmlformats.org/drawingml/2006/main">
+              <a:graphicData uri="http://schemas.openxmlformats.org/drawingml/2006/picture">
+                <pic:pic xmlns:pic="http://schemas.openxmlformats.org/drawingml/2006/picture">
+                  <pic:nvPicPr>
+                    <pic:cNvPr id="1" name=""/>
+                    <pic:cNvPicPr/>
+                  </pic:nvPicPr>
+                  <pic:blipFill rotWithShape="1">
+                    <a:blip r:embed="rId12" cstate="print">
+                      <a:extLst>
+                        <a:ext uri="{28A0092B-C50C-407E-A947-70E740481C1C}">
+                          <a14:useLocalDpi xmlns:a14="http://schemas.microsoft.com/office/drawing/2010/main" val="0"/>
+                        </a:ext>
+                      </a:extLst>
+                    </a:blip>
+                    <a:srcRect t="1136"/>
+                    <a:stretch/>
+                  </pic:blipFill>
+                  <pic:spPr bwMode="auto">
+                    <a:xfrm>
+                      <a:off x="0" y="0"/>
+                      <a:ext cx="2858135" cy="3497176"/>
+                    </a:xfrm>
+                    <a:prstGeom prst="rect">
+                      <a:avLst/>
+                    </a:prstGeom>
+                    <a:ln>
+                      <a:noFill/>
+                    </a:ln>
+                    <a:extLst>
+                      <a:ext uri="{53640926-AAD7-44D8-BBD7-CCE9431645EC}">
+                        <a14:shadowObscured xmlns:a14="http://schemas.microsoft.com/office/drawing/2010/main"/>
+                      </a:ext>
+                    </a:extLst>
+                  </pic:spPr>
+                </pic:pic>
+              </a:graphicData>
+            </a:graphic>
+            <wp14:sizeRelH relativeFrom="margin">
+              <wp14:pctWidth>0</wp14:pctWidth>
+            </wp14:sizeRelH>
+            <wp14:sizeRelV relativeFrom="margin">
+              <wp14:pctHeight>0</wp14:pctHeight>
+            </wp14:sizeRelV>
+          </wp:anchor>
+        </w:drawing>
+      </w:r>
+      <w:r>
+        <w:rPr>
+          <w:lang w:val="en-US"/>
+        </w:rPr>
+        <w:drawing>
+          <wp:inline distT="0" distB="0" distL="0" distR="0" wp14:anchorId="4FEAF79F" wp14:editId="032D400F">
+            <wp:extent cx="2947974" cy="3466165"/>
+            <wp:effectExtent l="0" t="0" r="5080" b="1270"/>
+            <wp:docPr id="3" name="Picture 3"/>
+            <wp:cNvGraphicFramePr>
+              <a:graphicFrameLocks xmlns:a="http://schemas.openxmlformats.org/drawingml/2006/main" noChangeAspect="1"/>
+            </wp:cNvGraphicFramePr>
+            <a:graphic xmlns:a="http://schemas.openxmlformats.org/drawingml/2006/main">
+              <a:graphicData uri="http://schemas.openxmlformats.org/drawingml/2006/picture">
+                <pic:pic xmlns:pic="http://schemas.openxmlformats.org/drawingml/2006/picture">
+                  <pic:nvPicPr>
+                    <pic:cNvPr id="1" name=""/>
+                    <pic:cNvPicPr/>
+                  </pic:nvPicPr>
+                  <pic:blipFill rotWithShape="1">
+                    <a:blip r:embed="rId13"/>
+                    <a:srcRect t="863" b="1"/>
+                    <a:stretch/>
+                  </pic:blipFill>
+                  <pic:spPr bwMode="auto">
+                    <a:xfrm>
+                      <a:off x="0" y="0"/>
+                      <a:ext cx="2951618" cy="3470450"/>
+                    </a:xfrm>
+                    <a:prstGeom prst="rect">
+                      <a:avLst/>
+                    </a:prstGeom>
+                    <a:ln>
+                      <a:noFill/>
+                    </a:ln>
+                    <a:extLst>
+                      <a:ext uri="{53640926-AAD7-44D8-BBD7-CCE9431645EC}">
+                        <a14:shadowObscured xmlns:a14="http://schemas.microsoft.com/office/drawing/2010/main"/>
+                      </a:ext>
+                    </a:extLst>
+                  </pic:spPr>
+                </pic:pic>
+              </a:graphicData>
+            </a:graphic>
+          </wp:inline>
+        </w:drawing>
       </w:r>
     </w:p>
     <w:p>

</xml_diff>

<commit_message>
added symmetric solution to assignment D
</commit_message>
<xml_diff>
--- a/Week 1/Week 1.docx
+++ b/Week 1/Week 1.docx
@@ -130,8 +130,13 @@
                 <w:lang w:val="en-US"/>
               </w:rPr>
             </w:pPr>
-            <w:r>
-              <w:t>flag[0]</w:t>
+            <w:proofErr w:type="spellStart"/>
+            <w:r>
+              <w:t>flag</w:t>
+            </w:r>
+            <w:proofErr w:type="spellEnd"/>
+            <w:r>
+              <w:t>[0]</w:t>
             </w:r>
           </w:p>
         </w:tc>
@@ -142,8 +147,13 @@
             <w:hideMark/>
           </w:tcPr>
           <w:p>
-            <w:r>
-              <w:t>flag[1]</w:t>
+            <w:proofErr w:type="spellStart"/>
+            <w:r>
+              <w:t>flag</w:t>
+            </w:r>
+            <w:proofErr w:type="spellEnd"/>
+            <w:r>
+              <w:t>[1]</w:t>
             </w:r>
           </w:p>
         </w:tc>
@@ -154,8 +164,13 @@
             <w:hideMark/>
           </w:tcPr>
           <w:p>
-            <w:r>
-              <w:t>lock[0]</w:t>
+            <w:proofErr w:type="spellStart"/>
+            <w:r>
+              <w:t>lock</w:t>
+            </w:r>
+            <w:proofErr w:type="spellEnd"/>
+            <w:r>
+              <w:t>[0]</w:t>
             </w:r>
           </w:p>
         </w:tc>
@@ -166,8 +181,13 @@
             <w:hideMark/>
           </w:tcPr>
           <w:p>
-            <w:r>
-              <w:t>lock[1]</w:t>
+            <w:proofErr w:type="spellStart"/>
+            <w:r>
+              <w:t>lock</w:t>
+            </w:r>
+            <w:proofErr w:type="spellEnd"/>
+            <w:r>
+              <w:t>[1]</w:t>
             </w:r>
           </w:p>
         </w:tc>
@@ -178,8 +198,13 @@
             <w:hideMark/>
           </w:tcPr>
           <w:p>
-            <w:r>
-              <w:t>thred 0</w:t>
+            <w:proofErr w:type="spellStart"/>
+            <w:r>
+              <w:t>thred</w:t>
+            </w:r>
+            <w:proofErr w:type="spellEnd"/>
+            <w:r>
+              <w:t xml:space="preserve"> 0</w:t>
             </w:r>
           </w:p>
         </w:tc>
@@ -782,8 +807,13 @@
                 <w:lang w:val="en-US"/>
               </w:rPr>
             </w:pPr>
-            <w:r>
-              <w:t>flag[0]</w:t>
+            <w:proofErr w:type="spellStart"/>
+            <w:r>
+              <w:t>flag</w:t>
+            </w:r>
+            <w:proofErr w:type="spellEnd"/>
+            <w:r>
+              <w:t>[0]</w:t>
             </w:r>
           </w:p>
         </w:tc>
@@ -797,8 +827,13 @@
             <w:pPr>
               <w:spacing w:line="240" w:lineRule="auto"/>
             </w:pPr>
-            <w:r>
-              <w:t>flag[1]</w:t>
+            <w:proofErr w:type="spellStart"/>
+            <w:r>
+              <w:t>flag</w:t>
+            </w:r>
+            <w:proofErr w:type="spellEnd"/>
+            <w:r>
+              <w:t>[1]</w:t>
             </w:r>
           </w:p>
         </w:tc>
@@ -812,11 +847,16 @@
             <w:pPr>
               <w:spacing w:line="240" w:lineRule="auto"/>
             </w:pPr>
+            <w:proofErr w:type="spellStart"/>
             <w:r>
               <w:t>l</w:t>
             </w:r>
             <w:r>
-              <w:t>ock[0]</w:t>
+              <w:t>ock</w:t>
+            </w:r>
+            <w:proofErr w:type="spellEnd"/>
+            <w:r>
+              <w:t>[0]</w:t>
             </w:r>
           </w:p>
         </w:tc>
@@ -830,8 +870,13 @@
             <w:pPr>
               <w:spacing w:line="240" w:lineRule="auto"/>
             </w:pPr>
-            <w:r>
-              <w:t>lock[1]</w:t>
+            <w:proofErr w:type="spellStart"/>
+            <w:r>
+              <w:t>lock</w:t>
+            </w:r>
+            <w:proofErr w:type="spellEnd"/>
+            <w:r>
+              <w:t>[1]</w:t>
             </w:r>
           </w:p>
         </w:tc>
@@ -1627,7 +1672,6 @@
         </w:rPr>
         <w:br/>
       </w:r>
-      <w:commentRangeStart w:id="1"/>
       <w:r>
         <w:rPr>
           <w:b/>
@@ -1648,34 +1692,54 @@
         <w:rPr>
           <w:lang w:val="en-US"/>
         </w:rPr>
-        <w:t>This algorithm is starvation free. This is because after one thread has gone out of the critical section the other will always be unlocked.</w:t>
-      </w:r>
-      <w:r>
-        <w:rPr>
-          <w:lang w:val="en-US"/>
-        </w:rPr>
-        <w:t xml:space="preserve"> So there is no way that only one thread will continuously run.</w:t>
-      </w:r>
-      <w:commentRangeEnd w:id="1"/>
-      <w:r>
-        <w:rPr>
-          <w:rStyle w:val="CommentReference"/>
-        </w:rPr>
-        <w:commentReference w:id="1"/>
-      </w:r>
-    </w:p>
-    <w:p>
-      <w:pPr>
-        <w:rPr>
-          <w:rFonts w:ascii="Courier New" w:hAnsi="Courier New" w:cs="Courier New"/>
-          <w:lang w:val="en-US"/>
-        </w:rPr>
-      </w:pPr>
-      <w:r>
-        <w:rPr>
-          <w:rFonts w:ascii="Courier New" w:hAnsi="Courier New" w:cs="Courier New"/>
-          <w:lang w:val="en-US"/>
-        </w:rPr>
+        <w:t>This algorithm is starvation</w:t>
+      </w:r>
+      <w:r>
+        <w:rPr>
+          <w:lang w:val="en-US"/>
+        </w:rPr>
+        <w:t xml:space="preserve"> not</w:t>
+      </w:r>
+      <w:r>
+        <w:rPr>
+          <w:lang w:val="en-US"/>
+        </w:rPr>
+        <w:t xml:space="preserve"> free. </w:t>
+      </w:r>
+      <w:r>
+        <w:rPr>
+          <w:lang w:val="en-US"/>
+        </w:rPr>
+        <w:t>If one of the threads ends up in the while loop and keeps setting the flag variable to false when the other thread reaches the if-statement it will continuously be stuck inside the while loop, starving the thread.</w:t>
+      </w:r>
+    </w:p>
+    <w:p>
+      <w:pPr>
+        <w:spacing w:line="259" w:lineRule="auto"/>
+        <w:rPr>
+          <w:lang w:val="en-US"/>
+        </w:rPr>
+      </w:pPr>
+      <w:r>
+        <w:rPr>
+          <w:lang w:val="en-US"/>
+        </w:rPr>
+        <w:br w:type="page"/>
+      </w:r>
+    </w:p>
+    <w:p>
+      <w:pPr>
+        <w:rPr>
+          <w:rFonts w:ascii="Courier New" w:hAnsi="Courier New" w:cs="Courier New"/>
+          <w:lang w:val="en-US"/>
+        </w:rPr>
+      </w:pPr>
+      <w:r>
+        <w:rPr>
+          <w:rFonts w:ascii="Courier New" w:hAnsi="Courier New" w:cs="Courier New"/>
+          <w:lang w:val="en-US"/>
+        </w:rPr>
+        <w:lastRenderedPageBreak/>
         <w:t xml:space="preserve">bool flag[2] = { false, false }; </w:t>
       </w:r>
       <w:r>
@@ -1715,7 +1779,6 @@
           <w:u w:val="single"/>
           <w:lang w:val="en-US"/>
         </w:rPr>
-        <w:lastRenderedPageBreak/>
         <w:t>thread 0:</w:t>
       </w:r>
       <w:r>
@@ -2556,27 +2619,51 @@
         </w:rPr>
         <w:tab/>
       </w:r>
-      <w:r>
-        <w:rPr>
-          <w:rFonts w:ascii="Courier New" w:hAnsi="Courier New" w:cs="Courier New"/>
-          <w:lang w:val="en-US"/>
-        </w:rPr>
-        <w:t>CriticalSection();</w:t>
-      </w:r>
-      <w:r>
-        <w:rPr>
-          <w:rFonts w:ascii="Courier New" w:hAnsi="Courier New" w:cs="Courier New"/>
-          <w:lang w:val="en-US"/>
-        </w:rPr>
-        <w:tab/>
-      </w:r>
-      <w:r>
-        <w:rPr>
-          <w:rFonts w:ascii="Courier New" w:hAnsi="Courier New" w:cs="Courier New"/>
-          <w:lang w:val="en-US"/>
-        </w:rPr>
-        <w:tab/>
-        <w:t>CriticalSection();</w:t>
+      <w:proofErr w:type="spellStart"/>
+      <w:r>
+        <w:rPr>
+          <w:rFonts w:ascii="Courier New" w:hAnsi="Courier New" w:cs="Courier New"/>
+          <w:lang w:val="en-US"/>
+        </w:rPr>
+        <w:t>CriticalSection</w:t>
+      </w:r>
+      <w:proofErr w:type="spellEnd"/>
+      <w:r>
+        <w:rPr>
+          <w:rFonts w:ascii="Courier New" w:hAnsi="Courier New" w:cs="Courier New"/>
+          <w:lang w:val="en-US"/>
+        </w:rPr>
+        <w:t>();</w:t>
+      </w:r>
+      <w:r>
+        <w:rPr>
+          <w:rFonts w:ascii="Courier New" w:hAnsi="Courier New" w:cs="Courier New"/>
+          <w:lang w:val="en-US"/>
+        </w:rPr>
+        <w:tab/>
+      </w:r>
+      <w:r>
+        <w:rPr>
+          <w:rFonts w:ascii="Courier New" w:hAnsi="Courier New" w:cs="Courier New"/>
+          <w:lang w:val="en-US"/>
+        </w:rPr>
+        <w:tab/>
+      </w:r>
+      <w:proofErr w:type="spellStart"/>
+      <w:r>
+        <w:rPr>
+          <w:rFonts w:ascii="Courier New" w:hAnsi="Courier New" w:cs="Courier New"/>
+          <w:lang w:val="en-US"/>
+        </w:rPr>
+        <w:t>CriticalSection</w:t>
+      </w:r>
+      <w:proofErr w:type="spellEnd"/>
+      <w:r>
+        <w:rPr>
+          <w:rFonts w:ascii="Courier New" w:hAnsi="Courier New" w:cs="Courier New"/>
+          <w:lang w:val="en-US"/>
+        </w:rPr>
+        <w:t>();</w:t>
       </w:r>
     </w:p>
     <w:p>
@@ -2806,7 +2893,23 @@
           <w:lang w:val="en-US"/>
         </w:rPr>
         <w:br/>
-        <w:t>def myThread():</w:t>
+        <w:t xml:space="preserve">def </w:t>
+      </w:r>
+      <w:proofErr w:type="spellStart"/>
+      <w:r>
+        <w:rPr>
+          <w:rFonts w:ascii="Courier New" w:hAnsi="Courier New" w:cs="Courier New"/>
+          <w:lang w:val="en-US"/>
+        </w:rPr>
+        <w:t>myThread</w:t>
+      </w:r>
+      <w:proofErr w:type="spellEnd"/>
+      <w:r>
+        <w:rPr>
+          <w:rFonts w:ascii="Courier New" w:hAnsi="Courier New" w:cs="Courier New"/>
+          <w:lang w:val="en-US"/>
+        </w:rPr>
+        <w:t>():</w:t>
       </w:r>
       <w:r>
         <w:rPr>
@@ -2822,7 +2925,23 @@
           <w:lang w:val="en-US"/>
         </w:rPr>
         <w:br/>
-        <w:t xml:space="preserve">   for i in range(100):</w:t>
+        <w:t xml:space="preserve">   for </w:t>
+      </w:r>
+      <w:proofErr w:type="spellStart"/>
+      <w:r>
+        <w:rPr>
+          <w:rFonts w:ascii="Courier New" w:hAnsi="Courier New" w:cs="Courier New"/>
+          <w:lang w:val="en-US"/>
+        </w:rPr>
+        <w:t>i</w:t>
+      </w:r>
+      <w:proofErr w:type="spellEnd"/>
+      <w:r>
+        <w:rPr>
+          <w:rFonts w:ascii="Courier New" w:hAnsi="Courier New" w:cs="Courier New"/>
+          <w:lang w:val="en-US"/>
+        </w:rPr>
+        <w:t xml:space="preserve"> in range(100):</w:t>
       </w:r>
       <w:r>
         <w:rPr>
@@ -2839,6 +2958,7 @@
           <w:lang w:val="en-US"/>
         </w:rPr>
       </w:pPr>
+      <w:proofErr w:type="spellStart"/>
       <w:r>
         <w:rPr>
           <w:rFonts w:ascii="Courier New" w:hAnsi="Courier New" w:cs="Courier New"/>
@@ -2846,6 +2966,7 @@
         </w:rPr>
         <w:t>myThread</w:t>
       </w:r>
+      <w:proofErr w:type="spellEnd"/>
       <w:r>
         <w:rPr>
           <w:lang w:val="en-US"/>
@@ -2939,7 +3060,22 @@
           <w:lang w:val="en-US"/>
         </w:rPr>
         <w:tab/>
-        <w:t>inc R1</w:t>
+      </w:r>
+      <w:proofErr w:type="spellStart"/>
+      <w:r>
+        <w:rPr>
+          <w:rFonts w:ascii="Courier New" w:hAnsi="Courier New" w:cs="Courier New"/>
+          <w:lang w:val="en-US"/>
+        </w:rPr>
+        <w:t>inc</w:t>
+      </w:r>
+      <w:proofErr w:type="spellEnd"/>
+      <w:r>
+        <w:rPr>
+          <w:rFonts w:ascii="Courier New" w:hAnsi="Courier New" w:cs="Courier New"/>
+          <w:lang w:val="en-US"/>
+        </w:rPr>
+        <w:t xml:space="preserve"> R1</w:t>
       </w:r>
       <w:r>
         <w:rPr>
@@ -3004,7 +3140,22 @@
           <w:lang w:val="en-US"/>
         </w:rPr>
         <w:tab/>
-        <w:t>inc S1</w:t>
+      </w:r>
+      <w:proofErr w:type="spellStart"/>
+      <w:r>
+        <w:rPr>
+          <w:rFonts w:ascii="Courier New" w:hAnsi="Courier New" w:cs="Courier New"/>
+          <w:lang w:val="en-US"/>
+        </w:rPr>
+        <w:t>inc</w:t>
+      </w:r>
+      <w:proofErr w:type="spellEnd"/>
+      <w:r>
+        <w:rPr>
+          <w:rFonts w:ascii="Courier New" w:hAnsi="Courier New" w:cs="Courier New"/>
+          <w:lang w:val="en-US"/>
+        </w:rPr>
+        <w:t xml:space="preserve"> S1</w:t>
       </w:r>
       <w:r>
         <w:rPr>
@@ -3032,6 +3183,7 @@
         <w:rPr>
           <w:lang w:val="en-US"/>
         </w:rPr>
+        <w:lastRenderedPageBreak/>
         <w:t>(R1 and S1 are registers of the CPU)</w:t>
       </w:r>
     </w:p>
@@ -3045,7 +3197,6 @@
         <w:rPr>
           <w:lang w:val="en-US"/>
         </w:rPr>
-        <w:lastRenderedPageBreak/>
         <w:t>Because those instructions are not secured with semaphores, strange situations can happen with the contents of x. If everything runs sequentially in a proper way, then we expect that x has afterwards a value of 200. A larger value than 200 is not expected.</w:t>
       </w:r>
     </w:p>
@@ -3163,8 +3314,13 @@
         </w:rPr>
       </w:pPr>
       <w:r>
-        <w:t>C Synchronization</w:t>
-      </w:r>
+        <w:t xml:space="preserve">C </w:t>
+      </w:r>
+      <w:proofErr w:type="spellStart"/>
+      <w:r>
+        <w:t>Synchronization</w:t>
+      </w:r>
+      <w:proofErr w:type="spellEnd"/>
     </w:p>
     <w:p>
       <w:pPr>
@@ -3395,6 +3551,7 @@
       </w:pPr>
       <w:r>
         <w:rPr>
+          <w:noProof/>
           <w:lang w:val="en-US"/>
         </w:rPr>
         <w:drawing>
@@ -3413,7 +3570,7 @@
                     <pic:cNvPicPr/>
                   </pic:nvPicPr>
                   <pic:blipFill>
-                    <a:blip r:embed="rId10"/>
+                    <a:blip r:embed="rId6"/>
                     <a:stretch>
                       <a:fillRect/>
                     </a:stretch>
@@ -3624,7 +3781,7 @@
                     </pic:cNvPicPr>
                   </pic:nvPicPr>
                   <pic:blipFill>
-                    <a:blip r:embed="rId11">
+                    <a:blip r:embed="rId7">
                       <a:extLst>
                         <a:ext uri="{28A0092B-C50C-407E-A947-70E740481C1C}">
                           <a14:useLocalDpi xmlns:a14="http://schemas.microsoft.com/office/drawing/2010/main" val="0"/>
@@ -3708,6 +3865,7 @@
       </w:pPr>
       <w:r>
         <w:rPr>
+          <w:noProof/>
           <w:lang w:val="en-US"/>
         </w:rPr>
         <w:drawing>
@@ -3734,7 +3892,7 @@
                     <pic:cNvPicPr/>
                   </pic:nvPicPr>
                   <pic:blipFill rotWithShape="1">
-                    <a:blip r:embed="rId12" cstate="print">
+                    <a:blip r:embed="rId8" cstate="print">
                       <a:extLst>
                         <a:ext uri="{28A0092B-C50C-407E-A947-70E740481C1C}">
                           <a14:useLocalDpi xmlns:a14="http://schemas.microsoft.com/office/drawing/2010/main" val="0"/>
@@ -3775,6 +3933,7 @@
       </w:r>
       <w:r>
         <w:rPr>
+          <w:noProof/>
           <w:lang w:val="en-US"/>
         </w:rPr>
         <w:drawing>
@@ -3793,7 +3952,7 @@
                     <pic:cNvPicPr/>
                   </pic:nvPicPr>
                   <pic:blipFill rotWithShape="1">
-                    <a:blip r:embed="rId13"/>
+                    <a:blip r:embed="rId9"/>
                     <a:srcRect t="863" b="1"/>
                     <a:stretch/>
                   </pic:blipFill>
@@ -3827,6 +3986,33 @@
           <w:lang w:val="en-US"/>
         </w:rPr>
       </w:pPr>
+      <w:r>
+        <w:rPr>
+          <w:lang w:val="en-US"/>
+        </w:rPr>
+        <w:lastRenderedPageBreak/>
+        <w:t>Alternative answer:</w:t>
+      </w:r>
+    </w:p>
+    <w:p>
+      <w:pPr>
+        <w:rPr>
+          <w:lang w:val="en-US"/>
+        </w:rPr>
+      </w:pPr>
+      <w:r>
+        <w:rPr>
+          <w:lang w:val="en-US"/>
+        </w:rPr>
+        <w:t>The following code is symmetric, and only uses one function that is run by all 3 threads:</w:t>
+      </w:r>
+    </w:p>
+    <w:p>
+      <w:pPr>
+        <w:rPr>
+          <w:lang w:val="en-US"/>
+        </w:rPr>
+      </w:pPr>
     </w:p>
     <w:p>
       <w:pPr>
@@ -3850,57 +4036,6 @@
     </w:sectPr>
   </w:body>
 </w:document>
-</file>
-
-<file path=word/comments.xml><?xml version="1.0" encoding="utf-8"?>
-<w:comments xmlns:wpc="http://schemas.microsoft.com/office/word/2010/wordprocessingCanvas" xmlns:cx="http://schemas.microsoft.com/office/drawing/2014/chartex" xmlns:cx1="http://schemas.microsoft.com/office/drawing/2015/9/8/chartex" xmlns:cx2="http://schemas.microsoft.com/office/drawing/2015/10/21/chartex" xmlns:cx3="http://schemas.microsoft.com/office/drawing/2016/5/9/chartex" xmlns:cx4="http://schemas.microsoft.com/office/drawing/2016/5/10/chartex" xmlns:cx5="http://schemas.microsoft.com/office/drawing/2016/5/11/chartex" xmlns:cx6="http://schemas.microsoft.com/office/drawing/2016/5/12/chartex" xmlns:cx7="http://schemas.microsoft.com/office/drawing/2016/5/13/chartex" xmlns:cx8="http://schemas.microsoft.com/office/drawing/2016/5/14/chartex" xmlns:mc="http://schemas.openxmlformats.org/markup-compatibility/2006" xmlns:aink="http://schemas.microsoft.com/office/drawing/2016/ink" xmlns:am3d="http://schemas.microsoft.com/office/drawing/2017/model3d" xmlns:o="urn:schemas-microsoft-com:office:office" xmlns:r="http://schemas.openxmlformats.org/officeDocument/2006/relationships" xmlns:m="http://schemas.openxmlformats.org/officeDocument/2006/math" xmlns:v="urn:schemas-microsoft-com:vml" xmlns:wp14="http://schemas.microsoft.com/office/word/2010/wordprocessingDrawing" xmlns:wp="http://schemas.openxmlformats.org/drawingml/2006/wordprocessingDrawing" xmlns:w10="urn:schemas-microsoft-com:office:word" xmlns:w="http://schemas.openxmlformats.org/wordprocessingml/2006/main" xmlns:w14="http://schemas.microsoft.com/office/word/2010/wordml" xmlns:w15="http://schemas.microsoft.com/office/word/2012/wordml" xmlns:w16cex="http://schemas.microsoft.com/office/word/2018/wordml/cex" xmlns:w16cid="http://schemas.microsoft.com/office/word/2016/wordml/cid" xmlns:w16="http://schemas.microsoft.com/office/word/2018/wordml" xmlns:w16sdtdh="http://schemas.microsoft.com/office/word/2020/wordml/sdtdatahash" xmlns:w16se="http://schemas.microsoft.com/office/word/2015/wordml/symex" xmlns:wpg="http://schemas.microsoft.com/office/word/2010/wordprocessingGroup" xmlns:wpi="http://schemas.microsoft.com/office/word/2010/wordprocessingInk" xmlns:wne="http://schemas.microsoft.com/office/word/2006/wordml" xmlns:wps="http://schemas.microsoft.com/office/word/2010/wordprocessingShape" mc:Ignorable="w14 w15 w16se w16cid w16 w16cex w16sdtdh wp14">
-  <w:comment w:id="1" w:author="Emiel van den Brink" w:date="2021-05-21T16:50:00Z" w:initials="EvdB">
-    <w:p>
-      <w:pPr>
-        <w:pStyle w:val="CommentText"/>
-        <w:rPr>
-          <w:lang w:val="en-GB"/>
-        </w:rPr>
-      </w:pPr>
-      <w:r>
-        <w:rPr>
-          <w:rStyle w:val="CommentReference"/>
-        </w:rPr>
-        <w:annotationRef/>
-      </w:r>
-      <w:r>
-        <w:rPr>
-          <w:lang w:val="en-GB"/>
-        </w:rPr>
-        <w:t>Starvation is possible when one t</w:t>
-      </w:r>
-      <w:r>
-        <w:rPr>
-          <w:lang w:val="en-GB"/>
-        </w:rPr>
-        <w:t>hread that is stuck in the while loop sets the corresponding flag to false, the other thread can then proceed. If it then completes the loop and stops at the section when it sets the other thread’s flag to true, the cycle will continue</w:t>
-      </w:r>
-    </w:p>
-  </w:comment>
-</w:comments>
-</file>
-
-<file path=word/commentsExtended.xml><?xml version="1.0" encoding="utf-8"?>
-<w15:commentsEx xmlns:wpc="http://schemas.microsoft.com/office/word/2010/wordprocessingCanvas" xmlns:cx="http://schemas.microsoft.com/office/drawing/2014/chartex" xmlns:cx1="http://schemas.microsoft.com/office/drawing/2015/9/8/chartex" xmlns:cx2="http://schemas.microsoft.com/office/drawing/2015/10/21/chartex" xmlns:cx3="http://schemas.microsoft.com/office/drawing/2016/5/9/chartex" xmlns:cx4="http://schemas.microsoft.com/office/drawing/2016/5/10/chartex" xmlns:cx5="http://schemas.microsoft.com/office/drawing/2016/5/11/chartex" xmlns:cx6="http://schemas.microsoft.com/office/drawing/2016/5/12/chartex" xmlns:cx7="http://schemas.microsoft.com/office/drawing/2016/5/13/chartex" xmlns:cx8="http://schemas.microsoft.com/office/drawing/2016/5/14/chartex" xmlns:mc="http://schemas.openxmlformats.org/markup-compatibility/2006" xmlns:aink="http://schemas.microsoft.com/office/drawing/2016/ink" xmlns:am3d="http://schemas.microsoft.com/office/drawing/2017/model3d" xmlns:o="urn:schemas-microsoft-com:office:office" xmlns:r="http://schemas.openxmlformats.org/officeDocument/2006/relationships" xmlns:m="http://schemas.openxmlformats.org/officeDocument/2006/math" xmlns:v="urn:schemas-microsoft-com:vml" xmlns:wp14="http://schemas.microsoft.com/office/word/2010/wordprocessingDrawing" xmlns:wp="http://schemas.openxmlformats.org/drawingml/2006/wordprocessingDrawing" xmlns:w10="urn:schemas-microsoft-com:office:word" xmlns:w="http://schemas.openxmlformats.org/wordprocessingml/2006/main" xmlns:w14="http://schemas.microsoft.com/office/word/2010/wordml" xmlns:w15="http://schemas.microsoft.com/office/word/2012/wordml" xmlns:w16cex="http://schemas.microsoft.com/office/word/2018/wordml/cex" xmlns:w16cid="http://schemas.microsoft.com/office/word/2016/wordml/cid" xmlns:w16="http://schemas.microsoft.com/office/word/2018/wordml" xmlns:w16sdtdh="http://schemas.microsoft.com/office/word/2020/wordml/sdtdatahash" xmlns:w16se="http://schemas.microsoft.com/office/word/2015/wordml/symex" xmlns:wpg="http://schemas.microsoft.com/office/word/2010/wordprocessingGroup" xmlns:wpi="http://schemas.microsoft.com/office/word/2010/wordprocessingInk" xmlns:wne="http://schemas.microsoft.com/office/word/2006/wordml" xmlns:wps="http://schemas.microsoft.com/office/word/2010/wordprocessingShape" mc:Ignorable="w14 w15 w16se w16cid w16 w16cex w16sdtdh wp14">
-  <w15:commentEx w15:paraId="53615F14" w15:done="0"/>
-</w15:commentsEx>
-</file>
-
-<file path=word/commentsExtensible.xml><?xml version="1.0" encoding="utf-8"?>
-<w16cex:commentsExtensible xmlns:wpc="http://schemas.microsoft.com/office/word/2010/wordprocessingCanvas" xmlns:cx="http://schemas.microsoft.com/office/drawing/2014/chartex" xmlns:cx1="http://schemas.microsoft.com/office/drawing/2015/9/8/chartex" xmlns:cx2="http://schemas.microsoft.com/office/drawing/2015/10/21/chartex" xmlns:cx3="http://schemas.microsoft.com/office/drawing/2016/5/9/chartex" xmlns:cx4="http://schemas.microsoft.com/office/drawing/2016/5/10/chartex" xmlns:cx5="http://schemas.microsoft.com/office/drawing/2016/5/11/chartex" xmlns:cx6="http://schemas.microsoft.com/office/drawing/2016/5/12/chartex" xmlns:cx7="http://schemas.microsoft.com/office/drawing/2016/5/13/chartex" xmlns:cx8="http://schemas.microsoft.com/office/drawing/2016/5/14/chartex" xmlns:mc="http://schemas.openxmlformats.org/markup-compatibility/2006" xmlns:aink="http://schemas.microsoft.com/office/drawing/2016/ink" xmlns:am3d="http://schemas.microsoft.com/office/drawing/2017/model3d" xmlns:o="urn:schemas-microsoft-com:office:office" xmlns:r="http://schemas.openxmlformats.org/officeDocument/2006/relationships" xmlns:m="http://schemas.openxmlformats.org/officeDocument/2006/math" xmlns:v="urn:schemas-microsoft-com:vml" xmlns:wp14="http://schemas.microsoft.com/office/word/2010/wordprocessingDrawing" xmlns:wp="http://schemas.openxmlformats.org/drawingml/2006/wordprocessingDrawing" xmlns:w10="urn:schemas-microsoft-com:office:word" xmlns:w="http://schemas.openxmlformats.org/wordprocessingml/2006/main" xmlns:w14="http://schemas.microsoft.com/office/word/2010/wordml" xmlns:w15="http://schemas.microsoft.com/office/word/2012/wordml" xmlns:w16cex="http://schemas.microsoft.com/office/word/2018/wordml/cex" xmlns:w16cid="http://schemas.microsoft.com/office/word/2016/wordml/cid" xmlns:w16="http://schemas.microsoft.com/office/word/2018/wordml" xmlns:w16sdtdh="http://schemas.microsoft.com/office/word/2020/wordml/sdtdatahash" xmlns:w16se="http://schemas.microsoft.com/office/word/2015/wordml/symex" xmlns:wpg="http://schemas.microsoft.com/office/word/2010/wordprocessingGroup" xmlns:wpi="http://schemas.microsoft.com/office/word/2010/wordprocessingInk" xmlns:wne="http://schemas.microsoft.com/office/word/2006/wordml" xmlns:wps="http://schemas.microsoft.com/office/word/2010/wordprocessingShape" mc:Ignorable="w14 w15 w16se w16cid w16 w16cex w16sdtdh wp14">
-  <w16cex:commentExtensible w16cex:durableId="2452634E" w16cex:dateUtc="2021-05-21T14:50:00Z"/>
-</w16cex:commentsExtensible>
-</file>
-
-<file path=word/commentsIds.xml><?xml version="1.0" encoding="utf-8"?>
-<w16cid:commentsIds xmlns:wpc="http://schemas.microsoft.com/office/word/2010/wordprocessingCanvas" xmlns:cx="http://schemas.microsoft.com/office/drawing/2014/chartex" xmlns:cx1="http://schemas.microsoft.com/office/drawing/2015/9/8/chartex" xmlns:cx2="http://schemas.microsoft.com/office/drawing/2015/10/21/chartex" xmlns:cx3="http://schemas.microsoft.com/office/drawing/2016/5/9/chartex" xmlns:cx4="http://schemas.microsoft.com/office/drawing/2016/5/10/chartex" xmlns:cx5="http://schemas.microsoft.com/office/drawing/2016/5/11/chartex" xmlns:cx6="http://schemas.microsoft.com/office/drawing/2016/5/12/chartex" xmlns:cx7="http://schemas.microsoft.com/office/drawing/2016/5/13/chartex" xmlns:cx8="http://schemas.microsoft.com/office/drawing/2016/5/14/chartex" xmlns:mc="http://schemas.openxmlformats.org/markup-compatibility/2006" xmlns:aink="http://schemas.microsoft.com/office/drawing/2016/ink" xmlns:am3d="http://schemas.microsoft.com/office/drawing/2017/model3d" xmlns:o="urn:schemas-microsoft-com:office:office" xmlns:r="http://schemas.openxmlformats.org/officeDocument/2006/relationships" xmlns:m="http://schemas.openxmlformats.org/officeDocument/2006/math" xmlns:v="urn:schemas-microsoft-com:vml" xmlns:wp14="http://schemas.microsoft.com/office/word/2010/wordprocessingDrawing" xmlns:wp="http://schemas.openxmlformats.org/drawingml/2006/wordprocessingDrawing" xmlns:w10="urn:schemas-microsoft-com:office:word" xmlns:w="http://schemas.openxmlformats.org/wordprocessingml/2006/main" xmlns:w14="http://schemas.microsoft.com/office/word/2010/wordml" xmlns:w15="http://schemas.microsoft.com/office/word/2012/wordml" xmlns:w16cex="http://schemas.microsoft.com/office/word/2018/wordml/cex" xmlns:w16cid="http://schemas.microsoft.com/office/word/2016/wordml/cid" xmlns:w16="http://schemas.microsoft.com/office/word/2018/wordml" xmlns:w16sdtdh="http://schemas.microsoft.com/office/word/2020/wordml/sdtdatahash" xmlns:w16se="http://schemas.microsoft.com/office/word/2015/wordml/symex" xmlns:wpg="http://schemas.microsoft.com/office/word/2010/wordprocessingGroup" xmlns:wpi="http://schemas.microsoft.com/office/word/2010/wordprocessingInk" xmlns:wne="http://schemas.microsoft.com/office/word/2006/wordml" xmlns:wps="http://schemas.microsoft.com/office/word/2010/wordprocessingShape" mc:Ignorable="w14 w15 w16se w16cid w16 w16cex w16sdtdh wp14">
-  <w16cid:commentId w16cid:paraId="53615F14" w16cid:durableId="2452634E"/>
-</w16cid:commentsIds>
 </file>
 
 <file path=word/numbering.xml><?xml version="1.0" encoding="utf-8"?>
@@ -4291,14 +4426,6 @@
     <w:abstractNumId w:val="1"/>
   </w:num>
 </w:numbering>
-</file>
-
-<file path=word/people.xml><?xml version="1.0" encoding="utf-8"?>
-<w15:people xmlns:wpc="http://schemas.microsoft.com/office/word/2010/wordprocessingCanvas" xmlns:cx="http://schemas.microsoft.com/office/drawing/2014/chartex" xmlns:cx1="http://schemas.microsoft.com/office/drawing/2015/9/8/chartex" xmlns:cx2="http://schemas.microsoft.com/office/drawing/2015/10/21/chartex" xmlns:cx3="http://schemas.microsoft.com/office/drawing/2016/5/9/chartex" xmlns:cx4="http://schemas.microsoft.com/office/drawing/2016/5/10/chartex" xmlns:cx5="http://schemas.microsoft.com/office/drawing/2016/5/11/chartex" xmlns:cx6="http://schemas.microsoft.com/office/drawing/2016/5/12/chartex" xmlns:cx7="http://schemas.microsoft.com/office/drawing/2016/5/13/chartex" xmlns:cx8="http://schemas.microsoft.com/office/drawing/2016/5/14/chartex" xmlns:mc="http://schemas.openxmlformats.org/markup-compatibility/2006" xmlns:aink="http://schemas.microsoft.com/office/drawing/2016/ink" xmlns:am3d="http://schemas.microsoft.com/office/drawing/2017/model3d" xmlns:o="urn:schemas-microsoft-com:office:office" xmlns:r="http://schemas.openxmlformats.org/officeDocument/2006/relationships" xmlns:m="http://schemas.openxmlformats.org/officeDocument/2006/math" xmlns:v="urn:schemas-microsoft-com:vml" xmlns:wp14="http://schemas.microsoft.com/office/word/2010/wordprocessingDrawing" xmlns:wp="http://schemas.openxmlformats.org/drawingml/2006/wordprocessingDrawing" xmlns:w10="urn:schemas-microsoft-com:office:word" xmlns:w="http://schemas.openxmlformats.org/wordprocessingml/2006/main" xmlns:w14="http://schemas.microsoft.com/office/word/2010/wordml" xmlns:w15="http://schemas.microsoft.com/office/word/2012/wordml" xmlns:w16cex="http://schemas.microsoft.com/office/word/2018/wordml/cex" xmlns:w16cid="http://schemas.microsoft.com/office/word/2016/wordml/cid" xmlns:w16="http://schemas.microsoft.com/office/word/2018/wordml" xmlns:w16sdtdh="http://schemas.microsoft.com/office/word/2020/wordml/sdtdatahash" xmlns:w16se="http://schemas.microsoft.com/office/word/2015/wordml/symex" xmlns:wpg="http://schemas.microsoft.com/office/word/2010/wordprocessingGroup" xmlns:wpi="http://schemas.microsoft.com/office/word/2010/wordprocessingInk" xmlns:wne="http://schemas.microsoft.com/office/word/2006/wordml" xmlns:wps="http://schemas.microsoft.com/office/word/2010/wordprocessingShape" mc:Ignorable="w14 w15 w16se w16cid w16 w16cex w16sdtdh wp14">
-  <w15:person w15:author="Emiel van den Brink">
-    <w15:presenceInfo w15:providerId="Windows Live" w15:userId="85e7980f632b7e05"/>
-  </w15:person>
-</w15:people>
 </file>
 
 <file path=word/styles.xml><?xml version="1.0" encoding="utf-8"?>

</xml_diff>

<commit_message>
added synchronous solution to documentation
</commit_message>
<xml_diff>
--- a/Week 1/Week 1.docx
+++ b/Week 1/Week 1.docx
@@ -130,13 +130,8 @@
                 <w:lang w:val="en-US"/>
               </w:rPr>
             </w:pPr>
-            <w:proofErr w:type="spellStart"/>
-            <w:r>
-              <w:t>flag</w:t>
-            </w:r>
-            <w:proofErr w:type="spellEnd"/>
-            <w:r>
-              <w:t>[0]</w:t>
+            <w:r>
+              <w:t>flag[0]</w:t>
             </w:r>
           </w:p>
         </w:tc>
@@ -147,13 +142,8 @@
             <w:hideMark/>
           </w:tcPr>
           <w:p>
-            <w:proofErr w:type="spellStart"/>
-            <w:r>
-              <w:t>flag</w:t>
-            </w:r>
-            <w:proofErr w:type="spellEnd"/>
-            <w:r>
-              <w:t>[1]</w:t>
+            <w:r>
+              <w:t>flag[1]</w:t>
             </w:r>
           </w:p>
         </w:tc>
@@ -164,13 +154,8 @@
             <w:hideMark/>
           </w:tcPr>
           <w:p>
-            <w:proofErr w:type="spellStart"/>
-            <w:r>
-              <w:t>lock</w:t>
-            </w:r>
-            <w:proofErr w:type="spellEnd"/>
-            <w:r>
-              <w:t>[0]</w:t>
+            <w:r>
+              <w:t>lock[0]</w:t>
             </w:r>
           </w:p>
         </w:tc>
@@ -181,13 +166,8 @@
             <w:hideMark/>
           </w:tcPr>
           <w:p>
-            <w:proofErr w:type="spellStart"/>
-            <w:r>
-              <w:t>lock</w:t>
-            </w:r>
-            <w:proofErr w:type="spellEnd"/>
-            <w:r>
-              <w:t>[1]</w:t>
+            <w:r>
+              <w:t>lock[1]</w:t>
             </w:r>
           </w:p>
         </w:tc>
@@ -198,13 +178,8 @@
             <w:hideMark/>
           </w:tcPr>
           <w:p>
-            <w:proofErr w:type="spellStart"/>
-            <w:r>
-              <w:t>thred</w:t>
-            </w:r>
-            <w:proofErr w:type="spellEnd"/>
-            <w:r>
-              <w:t xml:space="preserve"> 0</w:t>
+            <w:r>
+              <w:t>thred 0</w:t>
             </w:r>
           </w:p>
         </w:tc>
@@ -807,13 +782,8 @@
                 <w:lang w:val="en-US"/>
               </w:rPr>
             </w:pPr>
-            <w:proofErr w:type="spellStart"/>
-            <w:r>
-              <w:t>flag</w:t>
-            </w:r>
-            <w:proofErr w:type="spellEnd"/>
-            <w:r>
-              <w:t>[0]</w:t>
+            <w:r>
+              <w:t>flag[0]</w:t>
             </w:r>
           </w:p>
         </w:tc>
@@ -827,13 +797,8 @@
             <w:pPr>
               <w:spacing w:line="240" w:lineRule="auto"/>
             </w:pPr>
-            <w:proofErr w:type="spellStart"/>
-            <w:r>
-              <w:t>flag</w:t>
-            </w:r>
-            <w:proofErr w:type="spellEnd"/>
-            <w:r>
-              <w:t>[1]</w:t>
+            <w:r>
+              <w:t>flag[1]</w:t>
             </w:r>
           </w:p>
         </w:tc>
@@ -847,16 +812,11 @@
             <w:pPr>
               <w:spacing w:line="240" w:lineRule="auto"/>
             </w:pPr>
-            <w:proofErr w:type="spellStart"/>
             <w:r>
               <w:t>l</w:t>
             </w:r>
             <w:r>
-              <w:t>ock</w:t>
-            </w:r>
-            <w:proofErr w:type="spellEnd"/>
-            <w:r>
-              <w:t>[0]</w:t>
+              <w:t>ock[0]</w:t>
             </w:r>
           </w:p>
         </w:tc>
@@ -870,13 +830,8 @@
             <w:pPr>
               <w:spacing w:line="240" w:lineRule="auto"/>
             </w:pPr>
-            <w:proofErr w:type="spellStart"/>
-            <w:r>
-              <w:t>lock</w:t>
-            </w:r>
-            <w:proofErr w:type="spellEnd"/>
-            <w:r>
-              <w:t>[1]</w:t>
+            <w:r>
+              <w:t>lock[1]</w:t>
             </w:r>
           </w:p>
         </w:tc>
@@ -2619,21 +2574,12 @@
         </w:rPr>
         <w:tab/>
       </w:r>
-      <w:proofErr w:type="spellStart"/>
-      <w:r>
-        <w:rPr>
-          <w:rFonts w:ascii="Courier New" w:hAnsi="Courier New" w:cs="Courier New"/>
-          <w:lang w:val="en-US"/>
-        </w:rPr>
-        <w:t>CriticalSection</w:t>
-      </w:r>
-      <w:proofErr w:type="spellEnd"/>
-      <w:r>
-        <w:rPr>
-          <w:rFonts w:ascii="Courier New" w:hAnsi="Courier New" w:cs="Courier New"/>
-          <w:lang w:val="en-US"/>
-        </w:rPr>
-        <w:t>();</w:t>
+      <w:r>
+        <w:rPr>
+          <w:rFonts w:ascii="Courier New" w:hAnsi="Courier New" w:cs="Courier New"/>
+          <w:lang w:val="en-US"/>
+        </w:rPr>
+        <w:t>CriticalSection();</w:t>
       </w:r>
       <w:r>
         <w:rPr>
@@ -2648,22 +2594,7 @@
           <w:lang w:val="en-US"/>
         </w:rPr>
         <w:tab/>
-      </w:r>
-      <w:proofErr w:type="spellStart"/>
-      <w:r>
-        <w:rPr>
-          <w:rFonts w:ascii="Courier New" w:hAnsi="Courier New" w:cs="Courier New"/>
-          <w:lang w:val="en-US"/>
-        </w:rPr>
-        <w:t>CriticalSection</w:t>
-      </w:r>
-      <w:proofErr w:type="spellEnd"/>
-      <w:r>
-        <w:rPr>
-          <w:rFonts w:ascii="Courier New" w:hAnsi="Courier New" w:cs="Courier New"/>
-          <w:lang w:val="en-US"/>
-        </w:rPr>
-        <w:t>();</w:t>
+        <w:t>CriticalSection();</w:t>
       </w:r>
     </w:p>
     <w:p>
@@ -2893,23 +2824,7 @@
           <w:lang w:val="en-US"/>
         </w:rPr>
         <w:br/>
-        <w:t xml:space="preserve">def </w:t>
-      </w:r>
-      <w:proofErr w:type="spellStart"/>
-      <w:r>
-        <w:rPr>
-          <w:rFonts w:ascii="Courier New" w:hAnsi="Courier New" w:cs="Courier New"/>
-          <w:lang w:val="en-US"/>
-        </w:rPr>
-        <w:t>myThread</w:t>
-      </w:r>
-      <w:proofErr w:type="spellEnd"/>
-      <w:r>
-        <w:rPr>
-          <w:rFonts w:ascii="Courier New" w:hAnsi="Courier New" w:cs="Courier New"/>
-          <w:lang w:val="en-US"/>
-        </w:rPr>
-        <w:t>():</w:t>
+        <w:t>def myThread():</w:t>
       </w:r>
       <w:r>
         <w:rPr>
@@ -2925,23 +2840,7 @@
           <w:lang w:val="en-US"/>
         </w:rPr>
         <w:br/>
-        <w:t xml:space="preserve">   for </w:t>
-      </w:r>
-      <w:proofErr w:type="spellStart"/>
-      <w:r>
-        <w:rPr>
-          <w:rFonts w:ascii="Courier New" w:hAnsi="Courier New" w:cs="Courier New"/>
-          <w:lang w:val="en-US"/>
-        </w:rPr>
-        <w:t>i</w:t>
-      </w:r>
-      <w:proofErr w:type="spellEnd"/>
-      <w:r>
-        <w:rPr>
-          <w:rFonts w:ascii="Courier New" w:hAnsi="Courier New" w:cs="Courier New"/>
-          <w:lang w:val="en-US"/>
-        </w:rPr>
-        <w:t xml:space="preserve"> in range(100):</w:t>
+        <w:t xml:space="preserve">   for i in range(100):</w:t>
       </w:r>
       <w:r>
         <w:rPr>
@@ -2958,7 +2857,6 @@
           <w:lang w:val="en-US"/>
         </w:rPr>
       </w:pPr>
-      <w:proofErr w:type="spellStart"/>
       <w:r>
         <w:rPr>
           <w:rFonts w:ascii="Courier New" w:hAnsi="Courier New" w:cs="Courier New"/>
@@ -2966,7 +2864,6 @@
         </w:rPr>
         <w:t>myThread</w:t>
       </w:r>
-      <w:proofErr w:type="spellEnd"/>
       <w:r>
         <w:rPr>
           <w:lang w:val="en-US"/>
@@ -3060,22 +2957,7 @@
           <w:lang w:val="en-US"/>
         </w:rPr>
         <w:tab/>
-      </w:r>
-      <w:proofErr w:type="spellStart"/>
-      <w:r>
-        <w:rPr>
-          <w:rFonts w:ascii="Courier New" w:hAnsi="Courier New" w:cs="Courier New"/>
-          <w:lang w:val="en-US"/>
-        </w:rPr>
-        <w:t>inc</w:t>
-      </w:r>
-      <w:proofErr w:type="spellEnd"/>
-      <w:r>
-        <w:rPr>
-          <w:rFonts w:ascii="Courier New" w:hAnsi="Courier New" w:cs="Courier New"/>
-          <w:lang w:val="en-US"/>
-        </w:rPr>
-        <w:t xml:space="preserve"> R1</w:t>
+        <w:t>inc R1</w:t>
       </w:r>
       <w:r>
         <w:rPr>
@@ -3140,22 +3022,7 @@
           <w:lang w:val="en-US"/>
         </w:rPr>
         <w:tab/>
-      </w:r>
-      <w:proofErr w:type="spellStart"/>
-      <w:r>
-        <w:rPr>
-          <w:rFonts w:ascii="Courier New" w:hAnsi="Courier New" w:cs="Courier New"/>
-          <w:lang w:val="en-US"/>
-        </w:rPr>
-        <w:t>inc</w:t>
-      </w:r>
-      <w:proofErr w:type="spellEnd"/>
-      <w:r>
-        <w:rPr>
-          <w:rFonts w:ascii="Courier New" w:hAnsi="Courier New" w:cs="Courier New"/>
-          <w:lang w:val="en-US"/>
-        </w:rPr>
-        <w:t xml:space="preserve"> S1</w:t>
+        <w:t>inc S1</w:t>
       </w:r>
       <w:r>
         <w:rPr>
@@ -3314,13 +3181,8 @@
         </w:rPr>
       </w:pPr>
       <w:r>
-        <w:t xml:space="preserve">C </w:t>
-      </w:r>
-      <w:proofErr w:type="spellStart"/>
-      <w:r>
-        <w:t>Synchronization</w:t>
-      </w:r>
-      <w:proofErr w:type="spellEnd"/>
+        <w:t>C Synchronization</w:t>
+      </w:r>
     </w:p>
     <w:p>
       <w:pPr>
@@ -3570,7 +3432,7 @@
                     <pic:cNvPicPr/>
                   </pic:nvPicPr>
                   <pic:blipFill>
-                    <a:blip r:embed="rId6"/>
+                    <a:blip r:embed="rId8"/>
                     <a:stretch>
                       <a:fillRect/>
                     </a:stretch>
@@ -3781,7 +3643,7 @@
                     </pic:cNvPicPr>
                   </pic:nvPicPr>
                   <pic:blipFill>
-                    <a:blip r:embed="rId7">
+                    <a:blip r:embed="rId9">
                       <a:extLst>
                         <a:ext uri="{28A0092B-C50C-407E-A947-70E740481C1C}">
                           <a14:useLocalDpi xmlns:a14="http://schemas.microsoft.com/office/drawing/2010/main" val="0"/>
@@ -3892,7 +3754,7 @@
                     <pic:cNvPicPr/>
                   </pic:nvPicPr>
                   <pic:blipFill rotWithShape="1">
-                    <a:blip r:embed="rId8" cstate="print">
+                    <a:blip r:embed="rId10" cstate="print">
                       <a:extLst>
                         <a:ext uri="{28A0092B-C50C-407E-A947-70E740481C1C}">
                           <a14:useLocalDpi xmlns:a14="http://schemas.microsoft.com/office/drawing/2010/main" val="0"/>
@@ -3952,7 +3814,7 @@
                     <pic:cNvPicPr/>
                   </pic:nvPicPr>
                   <pic:blipFill rotWithShape="1">
-                    <a:blip r:embed="rId9"/>
+                    <a:blip r:embed="rId11"/>
                     <a:srcRect t="863" b="1"/>
                     <a:stretch/>
                   </pic:blipFill>
@@ -4013,7 +3875,4170 @@
           <w:lang w:val="en-US"/>
         </w:rPr>
       </w:pPr>
-    </w:p>
+      <w:r>
+        <w:rPr>
+          <w:noProof/>
+        </w:rPr>
+        <w:drawing>
+          <wp:inline distT="0" distB="0" distL="0" distR="0" wp14:anchorId="3EA936D7" wp14:editId="0EE59F24">
+            <wp:extent cx="3086100" cy="4752975"/>
+            <wp:effectExtent l="0" t="0" r="0" b="9525"/>
+            <wp:docPr id="5" name="Picture 5"/>
+            <wp:cNvGraphicFramePr>
+              <a:graphicFrameLocks xmlns:a="http://schemas.openxmlformats.org/drawingml/2006/main" noChangeAspect="1"/>
+            </wp:cNvGraphicFramePr>
+            <a:graphic xmlns:a="http://schemas.openxmlformats.org/drawingml/2006/main">
+              <a:graphicData uri="http://schemas.openxmlformats.org/drawingml/2006/picture">
+                <pic:pic xmlns:pic="http://schemas.openxmlformats.org/drawingml/2006/picture">
+                  <pic:nvPicPr>
+                    <pic:cNvPr id="1" name=""/>
+                    <pic:cNvPicPr/>
+                  </pic:nvPicPr>
+                  <pic:blipFill>
+                    <a:blip r:embed="rId12"/>
+                    <a:stretch>
+                      <a:fillRect/>
+                    </a:stretch>
+                  </pic:blipFill>
+                  <pic:spPr>
+                    <a:xfrm>
+                      <a:off x="0" y="0"/>
+                      <a:ext cx="3086100" cy="4752975"/>
+                    </a:xfrm>
+                    <a:prstGeom prst="rect">
+                      <a:avLst/>
+                    </a:prstGeom>
+                  </pic:spPr>
+                </pic:pic>
+              </a:graphicData>
+            </a:graphic>
+          </wp:inline>
+        </w:drawing>
+      </w:r>
+    </w:p>
+    <w:p>
+      <w:pPr>
+        <w:rPr>
+          <w:lang w:val="en-US"/>
+        </w:rPr>
+      </w:pPr>
+      <w:r>
+        <w:rPr>
+          <w:lang w:val="en-US"/>
+        </w:rPr>
+        <w:t>This code runs smoothly if all thread enters and exit one at a time, or if following the execution path</w:t>
+      </w:r>
+      <w:r>
+        <w:rPr>
+          <w:lang w:val="en-US"/>
+        </w:rPr>
+        <w:t xml:space="preserve"> described</w:t>
+      </w:r>
+      <w:r>
+        <w:rPr>
+          <w:lang w:val="en-US"/>
+        </w:rPr>
+        <w:t xml:space="preserve"> in the </w:t>
+      </w:r>
+      <w:r>
+        <w:rPr>
+          <w:lang w:val="en-US"/>
+        </w:rPr>
+        <w:t>table down below.</w:t>
+      </w:r>
+    </w:p>
+    <w:p>
+      <w:pPr>
+        <w:rPr>
+          <w:lang w:val="en-US"/>
+        </w:rPr>
+      </w:pPr>
+      <w:r>
+        <w:rPr>
+          <w:lang w:val="en-US"/>
+        </w:rPr>
+        <w:t>Additionally, the code can also deadlock under the right circumstances. One such circumstance is described in the table down below.</w:t>
+      </w:r>
+    </w:p>
+    <w:p>
+      <w:pPr>
+        <w:spacing w:line="259" w:lineRule="auto"/>
+        <w:rPr>
+          <w:lang w:val="en-GB"/>
+        </w:rPr>
+      </w:pPr>
+      <w:r>
+        <w:rPr>
+          <w:lang w:val="en-GB"/>
+        </w:rPr>
+        <w:br w:type="page"/>
+      </w:r>
+    </w:p>
+    <w:p>
+      <w:pPr>
+        <w:rPr>
+          <w:lang w:val="en-GB"/>
+        </w:rPr>
+      </w:pPr>
+      <w:r>
+        <w:rPr>
+          <w:lang w:val="en-GB"/>
+        </w:rPr>
+        <w:lastRenderedPageBreak/>
+        <w:t>Execution order for normal operation</w:t>
+      </w:r>
+      <w:r>
+        <w:rPr>
+          <w:lang w:val="en-GB"/>
+        </w:rPr>
+        <w:t>:</w:t>
+      </w:r>
+    </w:p>
+    <w:tbl>
+      <w:tblPr>
+        <w:tblStyle w:val="TableGrid"/>
+        <w:tblW w:w="0" w:type="auto"/>
+        <w:tblLook w:val="04A0" w:firstRow="1" w:lastRow="0" w:firstColumn="1" w:lastColumn="0" w:noHBand="0" w:noVBand="1"/>
+      </w:tblPr>
+      <w:tblGrid>
+        <w:gridCol w:w="1413"/>
+        <w:gridCol w:w="1984"/>
+        <w:gridCol w:w="1985"/>
+        <w:gridCol w:w="1984"/>
+      </w:tblGrid>
+      <w:tr>
+        <w:tc>
+          <w:tcPr>
+            <w:tcW w:w="1413" w:type="dxa"/>
+          </w:tcPr>
+          <w:p>
+            <w:pPr>
+              <w:jc w:val="center"/>
+              <w:rPr>
+                <w:lang w:val="en-US"/>
+              </w:rPr>
+            </w:pPr>
+            <w:r>
+              <w:rPr>
+                <w:lang w:val="en-US"/>
+              </w:rPr>
+              <w:t>Thread + line</w:t>
+            </w:r>
+          </w:p>
+        </w:tc>
+        <w:tc>
+          <w:tcPr>
+            <w:tcW w:w="1984" w:type="dxa"/>
+          </w:tcPr>
+          <w:p>
+            <w:pPr>
+              <w:jc w:val="center"/>
+              <w:rPr>
+                <w:lang w:val="en-US"/>
+              </w:rPr>
+            </w:pPr>
+            <w:r>
+              <w:rPr>
+                <w:lang w:val="en-US"/>
+              </w:rPr>
+              <w:t>Semaphore 1 value</w:t>
+            </w:r>
+          </w:p>
+        </w:tc>
+        <w:tc>
+          <w:tcPr>
+            <w:tcW w:w="1985" w:type="dxa"/>
+          </w:tcPr>
+          <w:p>
+            <w:pPr>
+              <w:jc w:val="center"/>
+              <w:rPr>
+                <w:lang w:val="en-US"/>
+              </w:rPr>
+            </w:pPr>
+            <w:r>
+              <w:rPr>
+                <w:lang w:val="en-US"/>
+              </w:rPr>
+              <w:t>Semaphore 2 value</w:t>
+            </w:r>
+          </w:p>
+        </w:tc>
+        <w:tc>
+          <w:tcPr>
+            <w:tcW w:w="1984" w:type="dxa"/>
+          </w:tcPr>
+          <w:p>
+            <w:pPr>
+              <w:jc w:val="center"/>
+              <w:rPr>
+                <w:lang w:val="en-US"/>
+              </w:rPr>
+            </w:pPr>
+            <w:r>
+              <w:rPr>
+                <w:lang w:val="en-US"/>
+              </w:rPr>
+              <w:t>Semaphore 3 value</w:t>
+            </w:r>
+          </w:p>
+        </w:tc>
+      </w:tr>
+      <w:tr>
+        <w:tc>
+          <w:tcPr>
+            <w:tcW w:w="1413" w:type="dxa"/>
+          </w:tcPr>
+          <w:p>
+            <w:pPr>
+              <w:jc w:val="center"/>
+              <w:rPr>
+                <w:lang w:val="en-US"/>
+              </w:rPr>
+            </w:pPr>
+            <w:r>
+              <w:rPr>
+                <w:lang w:val="en-US"/>
+              </w:rPr>
+              <w:t>-</w:t>
+            </w:r>
+          </w:p>
+        </w:tc>
+        <w:tc>
+          <w:tcPr>
+            <w:tcW w:w="1984" w:type="dxa"/>
+          </w:tcPr>
+          <w:p>
+            <w:pPr>
+              <w:jc w:val="center"/>
+              <w:rPr>
+                <w:lang w:val="en-US"/>
+              </w:rPr>
+            </w:pPr>
+            <w:r>
+              <w:rPr>
+                <w:lang w:val="en-US"/>
+              </w:rPr>
+              <w:t>1</w:t>
+            </w:r>
+          </w:p>
+        </w:tc>
+        <w:tc>
+          <w:tcPr>
+            <w:tcW w:w="1985" w:type="dxa"/>
+          </w:tcPr>
+          <w:p>
+            <w:pPr>
+              <w:jc w:val="center"/>
+              <w:rPr>
+                <w:lang w:val="en-US"/>
+              </w:rPr>
+            </w:pPr>
+            <w:r>
+              <w:rPr>
+                <w:lang w:val="en-US"/>
+              </w:rPr>
+              <w:t>1</w:t>
+            </w:r>
+          </w:p>
+        </w:tc>
+        <w:tc>
+          <w:tcPr>
+            <w:tcW w:w="1984" w:type="dxa"/>
+          </w:tcPr>
+          <w:p>
+            <w:pPr>
+              <w:jc w:val="center"/>
+              <w:rPr>
+                <w:lang w:val="en-US"/>
+              </w:rPr>
+            </w:pPr>
+            <w:r>
+              <w:rPr>
+                <w:lang w:val="en-US"/>
+              </w:rPr>
+              <w:t>1</w:t>
+            </w:r>
+          </w:p>
+        </w:tc>
+      </w:tr>
+      <w:tr>
+        <w:tc>
+          <w:tcPr>
+            <w:tcW w:w="1413" w:type="dxa"/>
+          </w:tcPr>
+          <w:p>
+            <w:pPr>
+              <w:jc w:val="center"/>
+              <w:rPr>
+                <w:lang w:val="en-US"/>
+              </w:rPr>
+            </w:pPr>
+            <w:r>
+              <w:rPr>
+                <w:lang w:val="en-US"/>
+              </w:rPr>
+              <w:t>A: 1</w:t>
+            </w:r>
+          </w:p>
+        </w:tc>
+        <w:tc>
+          <w:tcPr>
+            <w:tcW w:w="1984" w:type="dxa"/>
+          </w:tcPr>
+          <w:p>
+            <w:pPr>
+              <w:jc w:val="center"/>
+              <w:rPr>
+                <w:lang w:val="en-US"/>
+              </w:rPr>
+            </w:pPr>
+            <w:r>
+              <w:rPr>
+                <w:lang w:val="en-US"/>
+              </w:rPr>
+              <w:t>0</w:t>
+            </w:r>
+          </w:p>
+        </w:tc>
+        <w:tc>
+          <w:tcPr>
+            <w:tcW w:w="1985" w:type="dxa"/>
+          </w:tcPr>
+          <w:p>
+            <w:pPr>
+              <w:jc w:val="center"/>
+              <w:rPr>
+                <w:lang w:val="en-US"/>
+              </w:rPr>
+            </w:pPr>
+            <w:r>
+              <w:rPr>
+                <w:lang w:val="en-US"/>
+              </w:rPr>
+              <w:t>1</w:t>
+            </w:r>
+          </w:p>
+        </w:tc>
+        <w:tc>
+          <w:tcPr>
+            <w:tcW w:w="1984" w:type="dxa"/>
+          </w:tcPr>
+          <w:p>
+            <w:pPr>
+              <w:jc w:val="center"/>
+              <w:rPr>
+                <w:lang w:val="en-US"/>
+              </w:rPr>
+            </w:pPr>
+            <w:r>
+              <w:rPr>
+                <w:lang w:val="en-US"/>
+              </w:rPr>
+              <w:t>1</w:t>
+            </w:r>
+          </w:p>
+        </w:tc>
+      </w:tr>
+      <w:tr>
+        <w:tc>
+          <w:tcPr>
+            <w:tcW w:w="1413" w:type="dxa"/>
+          </w:tcPr>
+          <w:p>
+            <w:pPr>
+              <w:jc w:val="center"/>
+              <w:rPr>
+                <w:lang w:val="en-US"/>
+              </w:rPr>
+            </w:pPr>
+            <w:r>
+              <w:rPr>
+                <w:lang w:val="en-US"/>
+              </w:rPr>
+              <w:t>A: 2</w:t>
+            </w:r>
+          </w:p>
+        </w:tc>
+        <w:tc>
+          <w:tcPr>
+            <w:tcW w:w="1984" w:type="dxa"/>
+          </w:tcPr>
+          <w:p>
+            <w:pPr>
+              <w:jc w:val="center"/>
+              <w:rPr>
+                <w:lang w:val="en-US"/>
+              </w:rPr>
+            </w:pPr>
+            <w:r>
+              <w:rPr>
+                <w:lang w:val="en-US"/>
+              </w:rPr>
+              <w:t>0</w:t>
+            </w:r>
+          </w:p>
+        </w:tc>
+        <w:tc>
+          <w:tcPr>
+            <w:tcW w:w="1985" w:type="dxa"/>
+          </w:tcPr>
+          <w:p>
+            <w:pPr>
+              <w:jc w:val="center"/>
+              <w:rPr>
+                <w:lang w:val="en-US"/>
+              </w:rPr>
+            </w:pPr>
+            <w:r>
+              <w:rPr>
+                <w:lang w:val="en-US"/>
+              </w:rPr>
+              <w:t>0</w:t>
+            </w:r>
+          </w:p>
+        </w:tc>
+        <w:tc>
+          <w:tcPr>
+            <w:tcW w:w="1984" w:type="dxa"/>
+          </w:tcPr>
+          <w:p>
+            <w:pPr>
+              <w:jc w:val="center"/>
+              <w:rPr>
+                <w:lang w:val="en-US"/>
+              </w:rPr>
+            </w:pPr>
+            <w:r>
+              <w:rPr>
+                <w:lang w:val="en-US"/>
+              </w:rPr>
+              <w:t>1</w:t>
+            </w:r>
+          </w:p>
+        </w:tc>
+      </w:tr>
+      <w:tr>
+        <w:tc>
+          <w:tcPr>
+            <w:tcW w:w="1413" w:type="dxa"/>
+          </w:tcPr>
+          <w:p>
+            <w:pPr>
+              <w:jc w:val="center"/>
+              <w:rPr>
+                <w:lang w:val="en-US"/>
+              </w:rPr>
+            </w:pPr>
+            <w:r>
+              <w:rPr>
+                <w:lang w:val="en-US"/>
+              </w:rPr>
+              <w:t>B: 1</w:t>
+            </w:r>
+          </w:p>
+        </w:tc>
+        <w:tc>
+          <w:tcPr>
+            <w:tcW w:w="1984" w:type="dxa"/>
+          </w:tcPr>
+          <w:p>
+            <w:pPr>
+              <w:jc w:val="center"/>
+              <w:rPr>
+                <w:lang w:val="en-US"/>
+              </w:rPr>
+            </w:pPr>
+            <w:r>
+              <w:rPr>
+                <w:lang w:val="en-US"/>
+              </w:rPr>
+              <w:t>-1</w:t>
+            </w:r>
+          </w:p>
+        </w:tc>
+        <w:tc>
+          <w:tcPr>
+            <w:tcW w:w="1985" w:type="dxa"/>
+          </w:tcPr>
+          <w:p>
+            <w:pPr>
+              <w:jc w:val="center"/>
+              <w:rPr>
+                <w:lang w:val="en-US"/>
+              </w:rPr>
+            </w:pPr>
+            <w:r>
+              <w:rPr>
+                <w:lang w:val="en-US"/>
+              </w:rPr>
+              <w:t>0</w:t>
+            </w:r>
+          </w:p>
+        </w:tc>
+        <w:tc>
+          <w:tcPr>
+            <w:tcW w:w="1984" w:type="dxa"/>
+          </w:tcPr>
+          <w:p>
+            <w:pPr>
+              <w:jc w:val="center"/>
+              <w:rPr>
+                <w:lang w:val="en-US"/>
+              </w:rPr>
+            </w:pPr>
+            <w:r>
+              <w:rPr>
+                <w:lang w:val="en-US"/>
+              </w:rPr>
+              <w:t>1</w:t>
+            </w:r>
+          </w:p>
+        </w:tc>
+      </w:tr>
+      <w:tr>
+        <w:tc>
+          <w:tcPr>
+            <w:tcW w:w="1413" w:type="dxa"/>
+          </w:tcPr>
+          <w:p>
+            <w:pPr>
+              <w:jc w:val="center"/>
+              <w:rPr>
+                <w:lang w:val="en-US"/>
+              </w:rPr>
+            </w:pPr>
+            <w:r>
+              <w:rPr>
+                <w:lang w:val="en-US"/>
+              </w:rPr>
+              <w:t>A: 3</w:t>
+            </w:r>
+          </w:p>
+        </w:tc>
+        <w:tc>
+          <w:tcPr>
+            <w:tcW w:w="1984" w:type="dxa"/>
+          </w:tcPr>
+          <w:p>
+            <w:pPr>
+              <w:jc w:val="center"/>
+              <w:rPr>
+                <w:lang w:val="en-US"/>
+              </w:rPr>
+            </w:pPr>
+            <w:r>
+              <w:rPr>
+                <w:lang w:val="en-US"/>
+              </w:rPr>
+              <w:t>0</w:t>
+            </w:r>
+          </w:p>
+        </w:tc>
+        <w:tc>
+          <w:tcPr>
+            <w:tcW w:w="1985" w:type="dxa"/>
+          </w:tcPr>
+          <w:p>
+            <w:pPr>
+              <w:jc w:val="center"/>
+              <w:rPr>
+                <w:lang w:val="en-US"/>
+              </w:rPr>
+            </w:pPr>
+            <w:r>
+              <w:rPr>
+                <w:lang w:val="en-US"/>
+              </w:rPr>
+              <w:t>0</w:t>
+            </w:r>
+          </w:p>
+        </w:tc>
+        <w:tc>
+          <w:tcPr>
+            <w:tcW w:w="1984" w:type="dxa"/>
+          </w:tcPr>
+          <w:p>
+            <w:pPr>
+              <w:jc w:val="center"/>
+              <w:rPr>
+                <w:lang w:val="en-US"/>
+              </w:rPr>
+            </w:pPr>
+            <w:r>
+              <w:rPr>
+                <w:lang w:val="en-US"/>
+              </w:rPr>
+              <w:t>1</w:t>
+            </w:r>
+          </w:p>
+        </w:tc>
+      </w:tr>
+      <w:tr>
+        <w:tc>
+          <w:tcPr>
+            <w:tcW w:w="1413" w:type="dxa"/>
+          </w:tcPr>
+          <w:p>
+            <w:pPr>
+              <w:jc w:val="center"/>
+              <w:rPr>
+                <w:lang w:val="en-US"/>
+              </w:rPr>
+            </w:pPr>
+            <w:r>
+              <w:rPr>
+                <w:lang w:val="en-US"/>
+              </w:rPr>
+              <w:t>B: 2</w:t>
+            </w:r>
+          </w:p>
+        </w:tc>
+        <w:tc>
+          <w:tcPr>
+            <w:tcW w:w="1984" w:type="dxa"/>
+          </w:tcPr>
+          <w:p>
+            <w:pPr>
+              <w:jc w:val="center"/>
+              <w:rPr>
+                <w:lang w:val="en-US"/>
+              </w:rPr>
+            </w:pPr>
+            <w:r>
+              <w:rPr>
+                <w:lang w:val="en-US"/>
+              </w:rPr>
+              <w:t>0</w:t>
+            </w:r>
+          </w:p>
+        </w:tc>
+        <w:tc>
+          <w:tcPr>
+            <w:tcW w:w="1985" w:type="dxa"/>
+          </w:tcPr>
+          <w:p>
+            <w:pPr>
+              <w:jc w:val="center"/>
+              <w:rPr>
+                <w:lang w:val="en-US"/>
+              </w:rPr>
+            </w:pPr>
+            <w:r>
+              <w:rPr>
+                <w:lang w:val="en-US"/>
+              </w:rPr>
+              <w:t>-1</w:t>
+            </w:r>
+          </w:p>
+        </w:tc>
+        <w:tc>
+          <w:tcPr>
+            <w:tcW w:w="1984" w:type="dxa"/>
+          </w:tcPr>
+          <w:p>
+            <w:pPr>
+              <w:jc w:val="center"/>
+              <w:rPr>
+                <w:lang w:val="en-US"/>
+              </w:rPr>
+            </w:pPr>
+            <w:r>
+              <w:rPr>
+                <w:lang w:val="en-US"/>
+              </w:rPr>
+              <w:t>1</w:t>
+            </w:r>
+          </w:p>
+        </w:tc>
+      </w:tr>
+      <w:tr>
+        <w:tc>
+          <w:tcPr>
+            <w:tcW w:w="1413" w:type="dxa"/>
+          </w:tcPr>
+          <w:p>
+            <w:pPr>
+              <w:jc w:val="center"/>
+              <w:rPr>
+                <w:lang w:val="en-US"/>
+              </w:rPr>
+            </w:pPr>
+            <w:r>
+              <w:rPr>
+                <w:lang w:val="en-US"/>
+              </w:rPr>
+              <w:t>C: 1</w:t>
+            </w:r>
+          </w:p>
+        </w:tc>
+        <w:tc>
+          <w:tcPr>
+            <w:tcW w:w="1984" w:type="dxa"/>
+          </w:tcPr>
+          <w:p>
+            <w:pPr>
+              <w:jc w:val="center"/>
+              <w:rPr>
+                <w:lang w:val="en-US"/>
+              </w:rPr>
+            </w:pPr>
+            <w:r>
+              <w:rPr>
+                <w:lang w:val="en-US"/>
+              </w:rPr>
+              <w:t>-1</w:t>
+            </w:r>
+          </w:p>
+        </w:tc>
+        <w:tc>
+          <w:tcPr>
+            <w:tcW w:w="1985" w:type="dxa"/>
+          </w:tcPr>
+          <w:p>
+            <w:pPr>
+              <w:jc w:val="center"/>
+              <w:rPr>
+                <w:lang w:val="en-US"/>
+              </w:rPr>
+            </w:pPr>
+            <w:r>
+              <w:rPr>
+                <w:lang w:val="en-US"/>
+              </w:rPr>
+              <w:t>-1</w:t>
+            </w:r>
+          </w:p>
+        </w:tc>
+        <w:tc>
+          <w:tcPr>
+            <w:tcW w:w="1984" w:type="dxa"/>
+          </w:tcPr>
+          <w:p>
+            <w:pPr>
+              <w:jc w:val="center"/>
+              <w:rPr>
+                <w:lang w:val="en-US"/>
+              </w:rPr>
+            </w:pPr>
+            <w:r>
+              <w:rPr>
+                <w:lang w:val="en-US"/>
+              </w:rPr>
+              <w:t>1</w:t>
+            </w:r>
+          </w:p>
+        </w:tc>
+      </w:tr>
+      <w:tr>
+        <w:tc>
+          <w:tcPr>
+            <w:tcW w:w="1413" w:type="dxa"/>
+          </w:tcPr>
+          <w:p>
+            <w:pPr>
+              <w:jc w:val="center"/>
+              <w:rPr>
+                <w:lang w:val="en-US"/>
+              </w:rPr>
+            </w:pPr>
+            <w:r>
+              <w:rPr>
+                <w:lang w:val="en-US"/>
+              </w:rPr>
+              <w:t>A: 4</w:t>
+            </w:r>
+          </w:p>
+        </w:tc>
+        <w:tc>
+          <w:tcPr>
+            <w:tcW w:w="1984" w:type="dxa"/>
+          </w:tcPr>
+          <w:p>
+            <w:pPr>
+              <w:jc w:val="center"/>
+              <w:rPr>
+                <w:lang w:val="en-US"/>
+              </w:rPr>
+            </w:pPr>
+            <w:r>
+              <w:rPr>
+                <w:lang w:val="en-US"/>
+              </w:rPr>
+              <w:t>-1</w:t>
+            </w:r>
+          </w:p>
+        </w:tc>
+        <w:tc>
+          <w:tcPr>
+            <w:tcW w:w="1985" w:type="dxa"/>
+          </w:tcPr>
+          <w:p>
+            <w:pPr>
+              <w:jc w:val="center"/>
+              <w:rPr>
+                <w:lang w:val="en-US"/>
+              </w:rPr>
+            </w:pPr>
+            <w:r>
+              <w:rPr>
+                <w:lang w:val="en-US"/>
+              </w:rPr>
+              <w:t>-1</w:t>
+            </w:r>
+          </w:p>
+        </w:tc>
+        <w:tc>
+          <w:tcPr>
+            <w:tcW w:w="1984" w:type="dxa"/>
+          </w:tcPr>
+          <w:p>
+            <w:pPr>
+              <w:jc w:val="center"/>
+              <w:rPr>
+                <w:lang w:val="en-US"/>
+              </w:rPr>
+            </w:pPr>
+            <w:r>
+              <w:rPr>
+                <w:lang w:val="en-US"/>
+              </w:rPr>
+              <w:t>0</w:t>
+            </w:r>
+          </w:p>
+        </w:tc>
+      </w:tr>
+      <w:tr>
+        <w:tc>
+          <w:tcPr>
+            <w:tcW w:w="1413" w:type="dxa"/>
+          </w:tcPr>
+          <w:p>
+            <w:pPr>
+              <w:jc w:val="center"/>
+              <w:rPr>
+                <w:lang w:val="en-US"/>
+              </w:rPr>
+            </w:pPr>
+            <w:r>
+              <w:rPr>
+                <w:lang w:val="en-US"/>
+              </w:rPr>
+              <w:t>A: 5</w:t>
+            </w:r>
+          </w:p>
+        </w:tc>
+        <w:tc>
+          <w:tcPr>
+            <w:tcW w:w="1984" w:type="dxa"/>
+          </w:tcPr>
+          <w:p>
+            <w:pPr>
+              <w:jc w:val="center"/>
+              <w:rPr>
+                <w:lang w:val="en-US"/>
+              </w:rPr>
+            </w:pPr>
+            <w:r>
+              <w:rPr>
+                <w:lang w:val="en-US"/>
+              </w:rPr>
+              <w:t>-1</w:t>
+            </w:r>
+          </w:p>
+        </w:tc>
+        <w:tc>
+          <w:tcPr>
+            <w:tcW w:w="1985" w:type="dxa"/>
+          </w:tcPr>
+          <w:p>
+            <w:pPr>
+              <w:jc w:val="center"/>
+              <w:rPr>
+                <w:lang w:val="en-US"/>
+              </w:rPr>
+            </w:pPr>
+            <w:r>
+              <w:rPr>
+                <w:lang w:val="en-US"/>
+              </w:rPr>
+              <w:t>0</w:t>
+            </w:r>
+          </w:p>
+        </w:tc>
+        <w:tc>
+          <w:tcPr>
+            <w:tcW w:w="1984" w:type="dxa"/>
+          </w:tcPr>
+          <w:p>
+            <w:pPr>
+              <w:jc w:val="center"/>
+              <w:rPr>
+                <w:lang w:val="en-US"/>
+              </w:rPr>
+            </w:pPr>
+            <w:r>
+              <w:rPr>
+                <w:lang w:val="en-US"/>
+              </w:rPr>
+              <w:t>0</w:t>
+            </w:r>
+          </w:p>
+        </w:tc>
+      </w:tr>
+      <w:tr>
+        <w:tc>
+          <w:tcPr>
+            <w:tcW w:w="1413" w:type="dxa"/>
+          </w:tcPr>
+          <w:p>
+            <w:pPr>
+              <w:jc w:val="center"/>
+              <w:rPr>
+                <w:lang w:val="en-US"/>
+              </w:rPr>
+            </w:pPr>
+            <w:r>
+              <w:rPr>
+                <w:lang w:val="en-US"/>
+              </w:rPr>
+              <w:t>B: 3</w:t>
+            </w:r>
+          </w:p>
+        </w:tc>
+        <w:tc>
+          <w:tcPr>
+            <w:tcW w:w="1984" w:type="dxa"/>
+          </w:tcPr>
+          <w:p>
+            <w:pPr>
+              <w:jc w:val="center"/>
+              <w:rPr>
+                <w:lang w:val="en-US"/>
+              </w:rPr>
+            </w:pPr>
+            <w:r>
+              <w:rPr>
+                <w:lang w:val="en-US"/>
+              </w:rPr>
+              <w:t>0</w:t>
+            </w:r>
+          </w:p>
+        </w:tc>
+        <w:tc>
+          <w:tcPr>
+            <w:tcW w:w="1985" w:type="dxa"/>
+          </w:tcPr>
+          <w:p>
+            <w:pPr>
+              <w:jc w:val="center"/>
+              <w:rPr>
+                <w:lang w:val="en-US"/>
+              </w:rPr>
+            </w:pPr>
+            <w:r>
+              <w:rPr>
+                <w:lang w:val="en-US"/>
+              </w:rPr>
+              <w:t>0</w:t>
+            </w:r>
+          </w:p>
+        </w:tc>
+        <w:tc>
+          <w:tcPr>
+            <w:tcW w:w="1984" w:type="dxa"/>
+          </w:tcPr>
+          <w:p>
+            <w:pPr>
+              <w:jc w:val="center"/>
+              <w:rPr>
+                <w:lang w:val="en-US"/>
+              </w:rPr>
+            </w:pPr>
+            <w:r>
+              <w:rPr>
+                <w:lang w:val="en-US"/>
+              </w:rPr>
+              <w:t>0</w:t>
+            </w:r>
+          </w:p>
+        </w:tc>
+      </w:tr>
+      <w:tr>
+        <w:tc>
+          <w:tcPr>
+            <w:tcW w:w="1413" w:type="dxa"/>
+          </w:tcPr>
+          <w:p>
+            <w:pPr>
+              <w:jc w:val="center"/>
+              <w:rPr>
+                <w:lang w:val="en-US"/>
+              </w:rPr>
+            </w:pPr>
+            <w:r>
+              <w:rPr>
+                <w:lang w:val="en-US"/>
+              </w:rPr>
+              <w:t>B: 4</w:t>
+            </w:r>
+          </w:p>
+        </w:tc>
+        <w:tc>
+          <w:tcPr>
+            <w:tcW w:w="1984" w:type="dxa"/>
+          </w:tcPr>
+          <w:p>
+            <w:pPr>
+              <w:jc w:val="center"/>
+              <w:rPr>
+                <w:lang w:val="en-US"/>
+              </w:rPr>
+            </w:pPr>
+            <w:r>
+              <w:rPr>
+                <w:lang w:val="en-US"/>
+              </w:rPr>
+              <w:t>0</w:t>
+            </w:r>
+          </w:p>
+        </w:tc>
+        <w:tc>
+          <w:tcPr>
+            <w:tcW w:w="1985" w:type="dxa"/>
+          </w:tcPr>
+          <w:p>
+            <w:pPr>
+              <w:jc w:val="center"/>
+              <w:rPr>
+                <w:lang w:val="en-US"/>
+              </w:rPr>
+            </w:pPr>
+            <w:r>
+              <w:rPr>
+                <w:lang w:val="en-US"/>
+              </w:rPr>
+              <w:t>0</w:t>
+            </w:r>
+          </w:p>
+        </w:tc>
+        <w:tc>
+          <w:tcPr>
+            <w:tcW w:w="1984" w:type="dxa"/>
+          </w:tcPr>
+          <w:p>
+            <w:pPr>
+              <w:jc w:val="center"/>
+              <w:rPr>
+                <w:lang w:val="en-US"/>
+              </w:rPr>
+            </w:pPr>
+            <w:r>
+              <w:rPr>
+                <w:lang w:val="en-US"/>
+              </w:rPr>
+              <w:t>-1</w:t>
+            </w:r>
+          </w:p>
+        </w:tc>
+      </w:tr>
+      <w:tr>
+        <w:tc>
+          <w:tcPr>
+            <w:tcW w:w="1413" w:type="dxa"/>
+          </w:tcPr>
+          <w:p>
+            <w:pPr>
+              <w:jc w:val="center"/>
+              <w:rPr>
+                <w:lang w:val="en-US"/>
+              </w:rPr>
+            </w:pPr>
+            <w:r>
+              <w:rPr>
+                <w:lang w:val="en-US"/>
+              </w:rPr>
+              <w:t>C: 2</w:t>
+            </w:r>
+          </w:p>
+        </w:tc>
+        <w:tc>
+          <w:tcPr>
+            <w:tcW w:w="1984" w:type="dxa"/>
+          </w:tcPr>
+          <w:p>
+            <w:pPr>
+              <w:jc w:val="center"/>
+              <w:rPr>
+                <w:lang w:val="en-US"/>
+              </w:rPr>
+            </w:pPr>
+            <w:r>
+              <w:rPr>
+                <w:lang w:val="en-US"/>
+              </w:rPr>
+              <w:t>0</w:t>
+            </w:r>
+          </w:p>
+        </w:tc>
+        <w:tc>
+          <w:tcPr>
+            <w:tcW w:w="1985" w:type="dxa"/>
+          </w:tcPr>
+          <w:p>
+            <w:pPr>
+              <w:jc w:val="center"/>
+              <w:rPr>
+                <w:lang w:val="en-US"/>
+              </w:rPr>
+            </w:pPr>
+            <w:r>
+              <w:rPr>
+                <w:lang w:val="en-US"/>
+              </w:rPr>
+              <w:t>-1</w:t>
+            </w:r>
+          </w:p>
+        </w:tc>
+        <w:tc>
+          <w:tcPr>
+            <w:tcW w:w="1984" w:type="dxa"/>
+          </w:tcPr>
+          <w:p>
+            <w:pPr>
+              <w:jc w:val="center"/>
+              <w:rPr>
+                <w:lang w:val="en-US"/>
+              </w:rPr>
+            </w:pPr>
+            <w:r>
+              <w:rPr>
+                <w:lang w:val="en-US"/>
+              </w:rPr>
+              <w:t>-1</w:t>
+            </w:r>
+          </w:p>
+        </w:tc>
+      </w:tr>
+      <w:tr>
+        <w:tc>
+          <w:tcPr>
+            <w:tcW w:w="1413" w:type="dxa"/>
+          </w:tcPr>
+          <w:p>
+            <w:pPr>
+              <w:jc w:val="center"/>
+              <w:rPr>
+                <w:lang w:val="en-US"/>
+              </w:rPr>
+            </w:pPr>
+            <w:r>
+              <w:rPr>
+                <w:lang w:val="en-US"/>
+              </w:rPr>
+              <w:t>A: 6</w:t>
+            </w:r>
+          </w:p>
+        </w:tc>
+        <w:tc>
+          <w:tcPr>
+            <w:tcW w:w="1984" w:type="dxa"/>
+          </w:tcPr>
+          <w:p>
+            <w:pPr>
+              <w:jc w:val="center"/>
+              <w:rPr>
+                <w:lang w:val="en-US"/>
+              </w:rPr>
+            </w:pPr>
+            <w:r>
+              <w:rPr>
+                <w:lang w:val="en-US"/>
+              </w:rPr>
+              <w:t>0</w:t>
+            </w:r>
+          </w:p>
+        </w:tc>
+        <w:tc>
+          <w:tcPr>
+            <w:tcW w:w="1985" w:type="dxa"/>
+          </w:tcPr>
+          <w:p>
+            <w:pPr>
+              <w:jc w:val="center"/>
+              <w:rPr>
+                <w:lang w:val="en-US"/>
+              </w:rPr>
+            </w:pPr>
+            <w:r>
+              <w:rPr>
+                <w:lang w:val="en-US"/>
+              </w:rPr>
+              <w:t>-1</w:t>
+            </w:r>
+          </w:p>
+        </w:tc>
+        <w:tc>
+          <w:tcPr>
+            <w:tcW w:w="1984" w:type="dxa"/>
+          </w:tcPr>
+          <w:p>
+            <w:pPr>
+              <w:jc w:val="center"/>
+              <w:rPr>
+                <w:lang w:val="en-US"/>
+              </w:rPr>
+            </w:pPr>
+            <w:r>
+              <w:rPr>
+                <w:lang w:val="en-US"/>
+              </w:rPr>
+              <w:t>0</w:t>
+            </w:r>
+          </w:p>
+        </w:tc>
+      </w:tr>
+      <w:tr>
+        <w:tc>
+          <w:tcPr>
+            <w:tcW w:w="1413" w:type="dxa"/>
+          </w:tcPr>
+          <w:p>
+            <w:pPr>
+              <w:jc w:val="center"/>
+              <w:rPr>
+                <w:lang w:val="en-US"/>
+              </w:rPr>
+            </w:pPr>
+            <w:r>
+              <w:rPr>
+                <w:lang w:val="en-US"/>
+              </w:rPr>
+              <w:t>A: 7</w:t>
+            </w:r>
+          </w:p>
+        </w:tc>
+        <w:tc>
+          <w:tcPr>
+            <w:tcW w:w="1984" w:type="dxa"/>
+          </w:tcPr>
+          <w:p>
+            <w:pPr>
+              <w:jc w:val="center"/>
+              <w:rPr>
+                <w:lang w:val="en-US"/>
+              </w:rPr>
+            </w:pPr>
+            <w:r>
+              <w:rPr>
+                <w:lang w:val="en-US"/>
+              </w:rPr>
+              <w:t>0</w:t>
+            </w:r>
+          </w:p>
+        </w:tc>
+        <w:tc>
+          <w:tcPr>
+            <w:tcW w:w="1985" w:type="dxa"/>
+          </w:tcPr>
+          <w:p>
+            <w:pPr>
+              <w:jc w:val="center"/>
+              <w:rPr>
+                <w:lang w:val="en-US"/>
+              </w:rPr>
+            </w:pPr>
+            <w:r>
+              <w:rPr>
+                <w:lang w:val="en-US"/>
+              </w:rPr>
+              <w:t>-2</w:t>
+            </w:r>
+          </w:p>
+        </w:tc>
+        <w:tc>
+          <w:tcPr>
+            <w:tcW w:w="1984" w:type="dxa"/>
+          </w:tcPr>
+          <w:p>
+            <w:pPr>
+              <w:jc w:val="center"/>
+              <w:rPr>
+                <w:lang w:val="en-US"/>
+              </w:rPr>
+            </w:pPr>
+            <w:r>
+              <w:rPr>
+                <w:lang w:val="en-US"/>
+              </w:rPr>
+              <w:t>0</w:t>
+            </w:r>
+          </w:p>
+        </w:tc>
+      </w:tr>
+      <w:tr>
+        <w:tc>
+          <w:tcPr>
+            <w:tcW w:w="1413" w:type="dxa"/>
+          </w:tcPr>
+          <w:p>
+            <w:pPr>
+              <w:jc w:val="center"/>
+              <w:rPr>
+                <w:lang w:val="en-US"/>
+              </w:rPr>
+            </w:pPr>
+            <w:r>
+              <w:rPr>
+                <w:lang w:val="en-US"/>
+              </w:rPr>
+              <w:t>B: 5</w:t>
+            </w:r>
+          </w:p>
+        </w:tc>
+        <w:tc>
+          <w:tcPr>
+            <w:tcW w:w="1984" w:type="dxa"/>
+          </w:tcPr>
+          <w:p>
+            <w:pPr>
+              <w:jc w:val="center"/>
+              <w:rPr>
+                <w:lang w:val="en-US"/>
+              </w:rPr>
+            </w:pPr>
+            <w:r>
+              <w:rPr>
+                <w:lang w:val="en-US"/>
+              </w:rPr>
+              <w:t>0</w:t>
+            </w:r>
+          </w:p>
+        </w:tc>
+        <w:tc>
+          <w:tcPr>
+            <w:tcW w:w="1985" w:type="dxa"/>
+          </w:tcPr>
+          <w:p>
+            <w:pPr>
+              <w:jc w:val="center"/>
+              <w:rPr>
+                <w:lang w:val="en-US"/>
+              </w:rPr>
+            </w:pPr>
+            <w:r>
+              <w:rPr>
+                <w:lang w:val="en-US"/>
+              </w:rPr>
+              <w:t>-1</w:t>
+            </w:r>
+          </w:p>
+        </w:tc>
+        <w:tc>
+          <w:tcPr>
+            <w:tcW w:w="1984" w:type="dxa"/>
+          </w:tcPr>
+          <w:p>
+            <w:pPr>
+              <w:jc w:val="center"/>
+              <w:rPr>
+                <w:lang w:val="en-US"/>
+              </w:rPr>
+            </w:pPr>
+            <w:r>
+              <w:rPr>
+                <w:lang w:val="en-US"/>
+              </w:rPr>
+              <w:t>0</w:t>
+            </w:r>
+          </w:p>
+        </w:tc>
+      </w:tr>
+      <w:tr>
+        <w:tc>
+          <w:tcPr>
+            <w:tcW w:w="1413" w:type="dxa"/>
+          </w:tcPr>
+          <w:p>
+            <w:pPr>
+              <w:jc w:val="center"/>
+              <w:rPr>
+                <w:lang w:val="en-US"/>
+              </w:rPr>
+            </w:pPr>
+            <w:r>
+              <w:rPr>
+                <w:lang w:val="en-US"/>
+              </w:rPr>
+              <w:t>C: 3</w:t>
+            </w:r>
+          </w:p>
+        </w:tc>
+        <w:tc>
+          <w:tcPr>
+            <w:tcW w:w="1984" w:type="dxa"/>
+          </w:tcPr>
+          <w:p>
+            <w:pPr>
+              <w:jc w:val="center"/>
+              <w:rPr>
+                <w:lang w:val="en-US"/>
+              </w:rPr>
+            </w:pPr>
+            <w:r>
+              <w:rPr>
+                <w:lang w:val="en-US"/>
+              </w:rPr>
+              <w:t>1</w:t>
+            </w:r>
+          </w:p>
+        </w:tc>
+        <w:tc>
+          <w:tcPr>
+            <w:tcW w:w="1985" w:type="dxa"/>
+          </w:tcPr>
+          <w:p>
+            <w:pPr>
+              <w:jc w:val="center"/>
+              <w:rPr>
+                <w:lang w:val="en-US"/>
+              </w:rPr>
+            </w:pPr>
+            <w:r>
+              <w:rPr>
+                <w:lang w:val="en-US"/>
+              </w:rPr>
+              <w:t>-1</w:t>
+            </w:r>
+          </w:p>
+        </w:tc>
+        <w:tc>
+          <w:tcPr>
+            <w:tcW w:w="1984" w:type="dxa"/>
+          </w:tcPr>
+          <w:p>
+            <w:pPr>
+              <w:jc w:val="center"/>
+              <w:rPr>
+                <w:lang w:val="en-US"/>
+              </w:rPr>
+            </w:pPr>
+            <w:r>
+              <w:rPr>
+                <w:lang w:val="en-US"/>
+              </w:rPr>
+              <w:t>0</w:t>
+            </w:r>
+          </w:p>
+        </w:tc>
+      </w:tr>
+      <w:tr>
+        <w:tc>
+          <w:tcPr>
+            <w:tcW w:w="1413" w:type="dxa"/>
+          </w:tcPr>
+          <w:p>
+            <w:pPr>
+              <w:jc w:val="center"/>
+              <w:rPr>
+                <w:lang w:val="en-US"/>
+              </w:rPr>
+            </w:pPr>
+            <w:r>
+              <w:rPr>
+                <w:lang w:val="en-US"/>
+              </w:rPr>
+              <w:t>C: 4</w:t>
+            </w:r>
+          </w:p>
+        </w:tc>
+        <w:tc>
+          <w:tcPr>
+            <w:tcW w:w="1984" w:type="dxa"/>
+          </w:tcPr>
+          <w:p>
+            <w:pPr>
+              <w:jc w:val="center"/>
+              <w:rPr>
+                <w:lang w:val="en-US"/>
+              </w:rPr>
+            </w:pPr>
+            <w:r>
+              <w:rPr>
+                <w:lang w:val="en-US"/>
+              </w:rPr>
+              <w:t>1</w:t>
+            </w:r>
+          </w:p>
+        </w:tc>
+        <w:tc>
+          <w:tcPr>
+            <w:tcW w:w="1985" w:type="dxa"/>
+          </w:tcPr>
+          <w:p>
+            <w:pPr>
+              <w:jc w:val="center"/>
+              <w:rPr>
+                <w:lang w:val="en-US"/>
+              </w:rPr>
+            </w:pPr>
+            <w:r>
+              <w:rPr>
+                <w:lang w:val="en-US"/>
+              </w:rPr>
+              <w:t>-1</w:t>
+            </w:r>
+          </w:p>
+        </w:tc>
+        <w:tc>
+          <w:tcPr>
+            <w:tcW w:w="1984" w:type="dxa"/>
+          </w:tcPr>
+          <w:p>
+            <w:pPr>
+              <w:jc w:val="center"/>
+              <w:rPr>
+                <w:lang w:val="en-US"/>
+              </w:rPr>
+            </w:pPr>
+            <w:r>
+              <w:rPr>
+                <w:lang w:val="en-US"/>
+              </w:rPr>
+              <w:t>-1</w:t>
+            </w:r>
+          </w:p>
+        </w:tc>
+      </w:tr>
+      <w:tr>
+        <w:tc>
+          <w:tcPr>
+            <w:tcW w:w="1413" w:type="dxa"/>
+          </w:tcPr>
+          <w:p>
+            <w:pPr>
+              <w:jc w:val="center"/>
+              <w:rPr>
+                <w:lang w:val="en-US"/>
+              </w:rPr>
+            </w:pPr>
+            <w:r>
+              <w:rPr>
+                <w:lang w:val="en-US"/>
+              </w:rPr>
+              <w:t>B: 6</w:t>
+            </w:r>
+          </w:p>
+        </w:tc>
+        <w:tc>
+          <w:tcPr>
+            <w:tcW w:w="1984" w:type="dxa"/>
+          </w:tcPr>
+          <w:p>
+            <w:pPr>
+              <w:jc w:val="center"/>
+              <w:rPr>
+                <w:lang w:val="en-US"/>
+              </w:rPr>
+            </w:pPr>
+            <w:r>
+              <w:rPr>
+                <w:lang w:val="en-US"/>
+              </w:rPr>
+              <w:t>1</w:t>
+            </w:r>
+          </w:p>
+        </w:tc>
+        <w:tc>
+          <w:tcPr>
+            <w:tcW w:w="1985" w:type="dxa"/>
+          </w:tcPr>
+          <w:p>
+            <w:pPr>
+              <w:jc w:val="center"/>
+              <w:rPr>
+                <w:lang w:val="en-US"/>
+              </w:rPr>
+            </w:pPr>
+            <w:r>
+              <w:rPr>
+                <w:lang w:val="en-US"/>
+              </w:rPr>
+              <w:t>-1</w:t>
+            </w:r>
+          </w:p>
+        </w:tc>
+        <w:tc>
+          <w:tcPr>
+            <w:tcW w:w="1984" w:type="dxa"/>
+          </w:tcPr>
+          <w:p>
+            <w:pPr>
+              <w:jc w:val="center"/>
+              <w:rPr>
+                <w:lang w:val="en-US"/>
+              </w:rPr>
+            </w:pPr>
+            <w:r>
+              <w:rPr>
+                <w:lang w:val="en-US"/>
+              </w:rPr>
+              <w:t>0</w:t>
+            </w:r>
+          </w:p>
+        </w:tc>
+      </w:tr>
+      <w:tr>
+        <w:tc>
+          <w:tcPr>
+            <w:tcW w:w="1413" w:type="dxa"/>
+          </w:tcPr>
+          <w:p>
+            <w:pPr>
+              <w:jc w:val="center"/>
+              <w:rPr>
+                <w:lang w:val="en-US"/>
+              </w:rPr>
+            </w:pPr>
+            <w:r>
+              <w:rPr>
+                <w:lang w:val="en-US"/>
+              </w:rPr>
+              <w:t>C: 5</w:t>
+            </w:r>
+          </w:p>
+        </w:tc>
+        <w:tc>
+          <w:tcPr>
+            <w:tcW w:w="1984" w:type="dxa"/>
+          </w:tcPr>
+          <w:p>
+            <w:pPr>
+              <w:jc w:val="center"/>
+              <w:rPr>
+                <w:lang w:val="en-US"/>
+              </w:rPr>
+            </w:pPr>
+            <w:r>
+              <w:rPr>
+                <w:lang w:val="en-US"/>
+              </w:rPr>
+              <w:t>1</w:t>
+            </w:r>
+          </w:p>
+        </w:tc>
+        <w:tc>
+          <w:tcPr>
+            <w:tcW w:w="1985" w:type="dxa"/>
+          </w:tcPr>
+          <w:p>
+            <w:pPr>
+              <w:jc w:val="center"/>
+              <w:rPr>
+                <w:lang w:val="en-US"/>
+              </w:rPr>
+            </w:pPr>
+            <w:r>
+              <w:rPr>
+                <w:lang w:val="en-US"/>
+              </w:rPr>
+              <w:t>0</w:t>
+            </w:r>
+          </w:p>
+        </w:tc>
+        <w:tc>
+          <w:tcPr>
+            <w:tcW w:w="1984" w:type="dxa"/>
+          </w:tcPr>
+          <w:p>
+            <w:pPr>
+              <w:jc w:val="center"/>
+              <w:rPr>
+                <w:lang w:val="en-US"/>
+              </w:rPr>
+            </w:pPr>
+            <w:r>
+              <w:rPr>
+                <w:lang w:val="en-US"/>
+              </w:rPr>
+              <w:t>0</w:t>
+            </w:r>
+          </w:p>
+        </w:tc>
+      </w:tr>
+      <w:tr>
+        <w:tc>
+          <w:tcPr>
+            <w:tcW w:w="1413" w:type="dxa"/>
+          </w:tcPr>
+          <w:p>
+            <w:pPr>
+              <w:jc w:val="center"/>
+              <w:rPr>
+                <w:lang w:val="en-US"/>
+              </w:rPr>
+            </w:pPr>
+            <w:r>
+              <w:rPr>
+                <w:lang w:val="en-US"/>
+              </w:rPr>
+              <w:t>A: 8</w:t>
+            </w:r>
+          </w:p>
+        </w:tc>
+        <w:tc>
+          <w:tcPr>
+            <w:tcW w:w="1984" w:type="dxa"/>
+          </w:tcPr>
+          <w:p>
+            <w:pPr>
+              <w:jc w:val="center"/>
+              <w:rPr>
+                <w:lang w:val="en-US"/>
+              </w:rPr>
+            </w:pPr>
+            <w:r>
+              <w:rPr>
+                <w:lang w:val="en-US"/>
+              </w:rPr>
+              <w:t>0</w:t>
+            </w:r>
+          </w:p>
+        </w:tc>
+        <w:tc>
+          <w:tcPr>
+            <w:tcW w:w="1985" w:type="dxa"/>
+          </w:tcPr>
+          <w:p>
+            <w:pPr>
+              <w:jc w:val="center"/>
+              <w:rPr>
+                <w:lang w:val="en-US"/>
+              </w:rPr>
+            </w:pPr>
+            <w:r>
+              <w:rPr>
+                <w:lang w:val="en-US"/>
+              </w:rPr>
+              <w:t>0</w:t>
+            </w:r>
+          </w:p>
+        </w:tc>
+        <w:tc>
+          <w:tcPr>
+            <w:tcW w:w="1984" w:type="dxa"/>
+          </w:tcPr>
+          <w:p>
+            <w:pPr>
+              <w:jc w:val="center"/>
+              <w:rPr>
+                <w:lang w:val="en-US"/>
+              </w:rPr>
+            </w:pPr>
+            <w:r>
+              <w:rPr>
+                <w:lang w:val="en-US"/>
+              </w:rPr>
+              <w:t>0</w:t>
+            </w:r>
+          </w:p>
+        </w:tc>
+      </w:tr>
+      <w:tr>
+        <w:tc>
+          <w:tcPr>
+            <w:tcW w:w="1413" w:type="dxa"/>
+          </w:tcPr>
+          <w:p>
+            <w:pPr>
+              <w:jc w:val="center"/>
+              <w:rPr>
+                <w:lang w:val="en-US"/>
+              </w:rPr>
+            </w:pPr>
+            <w:r>
+              <w:rPr>
+                <w:lang w:val="en-US"/>
+              </w:rPr>
+              <w:t>B: 7</w:t>
+            </w:r>
+          </w:p>
+        </w:tc>
+        <w:tc>
+          <w:tcPr>
+            <w:tcW w:w="1984" w:type="dxa"/>
+          </w:tcPr>
+          <w:p>
+            <w:pPr>
+              <w:jc w:val="center"/>
+              <w:rPr>
+                <w:lang w:val="en-US"/>
+              </w:rPr>
+            </w:pPr>
+            <w:r>
+              <w:rPr>
+                <w:lang w:val="en-US"/>
+              </w:rPr>
+              <w:t>0</w:t>
+            </w:r>
+          </w:p>
+        </w:tc>
+        <w:tc>
+          <w:tcPr>
+            <w:tcW w:w="1985" w:type="dxa"/>
+          </w:tcPr>
+          <w:p>
+            <w:pPr>
+              <w:jc w:val="center"/>
+              <w:rPr>
+                <w:lang w:val="en-US"/>
+              </w:rPr>
+            </w:pPr>
+            <w:r>
+              <w:rPr>
+                <w:lang w:val="en-US"/>
+              </w:rPr>
+              <w:t>-1</w:t>
+            </w:r>
+          </w:p>
+        </w:tc>
+        <w:tc>
+          <w:tcPr>
+            <w:tcW w:w="1984" w:type="dxa"/>
+          </w:tcPr>
+          <w:p>
+            <w:pPr>
+              <w:jc w:val="center"/>
+              <w:rPr>
+                <w:lang w:val="en-US"/>
+              </w:rPr>
+            </w:pPr>
+            <w:r>
+              <w:rPr>
+                <w:lang w:val="en-US"/>
+              </w:rPr>
+              <w:t>0</w:t>
+            </w:r>
+          </w:p>
+        </w:tc>
+      </w:tr>
+      <w:tr>
+        <w:tc>
+          <w:tcPr>
+            <w:tcW w:w="1413" w:type="dxa"/>
+          </w:tcPr>
+          <w:p>
+            <w:pPr>
+              <w:jc w:val="center"/>
+              <w:rPr>
+                <w:lang w:val="en-US"/>
+              </w:rPr>
+            </w:pPr>
+            <w:r>
+              <w:rPr>
+                <w:lang w:val="en-US"/>
+              </w:rPr>
+              <w:t>C: 6</w:t>
+            </w:r>
+          </w:p>
+        </w:tc>
+        <w:tc>
+          <w:tcPr>
+            <w:tcW w:w="1984" w:type="dxa"/>
+          </w:tcPr>
+          <w:p>
+            <w:pPr>
+              <w:jc w:val="center"/>
+              <w:rPr>
+                <w:lang w:val="en-US"/>
+              </w:rPr>
+            </w:pPr>
+            <w:r>
+              <w:rPr>
+                <w:lang w:val="en-US"/>
+              </w:rPr>
+              <w:t>0</w:t>
+            </w:r>
+          </w:p>
+        </w:tc>
+        <w:tc>
+          <w:tcPr>
+            <w:tcW w:w="1985" w:type="dxa"/>
+          </w:tcPr>
+          <w:p>
+            <w:pPr>
+              <w:jc w:val="center"/>
+              <w:rPr>
+                <w:lang w:val="en-US"/>
+              </w:rPr>
+            </w:pPr>
+            <w:r>
+              <w:rPr>
+                <w:lang w:val="en-US"/>
+              </w:rPr>
+              <w:t>-1</w:t>
+            </w:r>
+          </w:p>
+        </w:tc>
+        <w:tc>
+          <w:tcPr>
+            <w:tcW w:w="1984" w:type="dxa"/>
+          </w:tcPr>
+          <w:p>
+            <w:pPr>
+              <w:jc w:val="center"/>
+              <w:rPr>
+                <w:lang w:val="en-US"/>
+              </w:rPr>
+            </w:pPr>
+            <w:r>
+              <w:rPr>
+                <w:lang w:val="en-US"/>
+              </w:rPr>
+              <w:t>1</w:t>
+            </w:r>
+          </w:p>
+        </w:tc>
+      </w:tr>
+      <w:tr>
+        <w:tc>
+          <w:tcPr>
+            <w:tcW w:w="1413" w:type="dxa"/>
+          </w:tcPr>
+          <w:p>
+            <w:pPr>
+              <w:jc w:val="center"/>
+              <w:rPr>
+                <w:lang w:val="en-US"/>
+              </w:rPr>
+            </w:pPr>
+            <w:r>
+              <w:rPr>
+                <w:lang w:val="en-US"/>
+              </w:rPr>
+              <w:t>A: 9</w:t>
+            </w:r>
+          </w:p>
+        </w:tc>
+        <w:tc>
+          <w:tcPr>
+            <w:tcW w:w="1984" w:type="dxa"/>
+          </w:tcPr>
+          <w:p>
+            <w:pPr>
+              <w:jc w:val="center"/>
+              <w:rPr>
+                <w:lang w:val="en-US"/>
+              </w:rPr>
+            </w:pPr>
+            <w:r>
+              <w:rPr>
+                <w:lang w:val="en-US"/>
+              </w:rPr>
+              <w:t>0</w:t>
+            </w:r>
+          </w:p>
+        </w:tc>
+        <w:tc>
+          <w:tcPr>
+            <w:tcW w:w="1985" w:type="dxa"/>
+          </w:tcPr>
+          <w:p>
+            <w:pPr>
+              <w:jc w:val="center"/>
+              <w:rPr>
+                <w:lang w:val="en-US"/>
+              </w:rPr>
+            </w:pPr>
+            <w:r>
+              <w:rPr>
+                <w:lang w:val="en-US"/>
+              </w:rPr>
+              <w:t>0</w:t>
+            </w:r>
+          </w:p>
+        </w:tc>
+        <w:tc>
+          <w:tcPr>
+            <w:tcW w:w="1984" w:type="dxa"/>
+          </w:tcPr>
+          <w:p>
+            <w:pPr>
+              <w:jc w:val="center"/>
+              <w:rPr>
+                <w:lang w:val="en-US"/>
+              </w:rPr>
+            </w:pPr>
+            <w:r>
+              <w:rPr>
+                <w:lang w:val="en-US"/>
+              </w:rPr>
+              <w:t>1</w:t>
+            </w:r>
+          </w:p>
+        </w:tc>
+      </w:tr>
+      <w:tr>
+        <w:tc>
+          <w:tcPr>
+            <w:tcW w:w="1413" w:type="dxa"/>
+          </w:tcPr>
+          <w:p>
+            <w:pPr>
+              <w:jc w:val="center"/>
+              <w:rPr>
+                <w:lang w:val="en-US"/>
+              </w:rPr>
+            </w:pPr>
+            <w:r>
+              <w:rPr>
+                <w:lang w:val="en-US"/>
+              </w:rPr>
+              <w:t>B: 8</w:t>
+            </w:r>
+          </w:p>
+        </w:tc>
+        <w:tc>
+          <w:tcPr>
+            <w:tcW w:w="1984" w:type="dxa"/>
+          </w:tcPr>
+          <w:p>
+            <w:pPr>
+              <w:jc w:val="center"/>
+              <w:rPr>
+                <w:lang w:val="en-US"/>
+              </w:rPr>
+            </w:pPr>
+            <w:r>
+              <w:rPr>
+                <w:lang w:val="en-US"/>
+              </w:rPr>
+              <w:t>-1</w:t>
+            </w:r>
+          </w:p>
+        </w:tc>
+        <w:tc>
+          <w:tcPr>
+            <w:tcW w:w="1985" w:type="dxa"/>
+          </w:tcPr>
+          <w:p>
+            <w:pPr>
+              <w:jc w:val="center"/>
+              <w:rPr>
+                <w:lang w:val="en-US"/>
+              </w:rPr>
+            </w:pPr>
+            <w:r>
+              <w:rPr>
+                <w:lang w:val="en-US"/>
+              </w:rPr>
+              <w:t>0</w:t>
+            </w:r>
+          </w:p>
+        </w:tc>
+        <w:tc>
+          <w:tcPr>
+            <w:tcW w:w="1984" w:type="dxa"/>
+          </w:tcPr>
+          <w:p>
+            <w:pPr>
+              <w:jc w:val="center"/>
+              <w:rPr>
+                <w:lang w:val="en-US"/>
+              </w:rPr>
+            </w:pPr>
+            <w:r>
+              <w:rPr>
+                <w:lang w:val="en-US"/>
+              </w:rPr>
+              <w:t>1</w:t>
+            </w:r>
+          </w:p>
+        </w:tc>
+      </w:tr>
+      <w:tr>
+        <w:tc>
+          <w:tcPr>
+            <w:tcW w:w="1413" w:type="dxa"/>
+          </w:tcPr>
+          <w:p>
+            <w:pPr>
+              <w:jc w:val="center"/>
+              <w:rPr>
+                <w:lang w:val="en-US"/>
+              </w:rPr>
+            </w:pPr>
+            <w:r>
+              <w:rPr>
+                <w:lang w:val="en-US"/>
+              </w:rPr>
+              <w:t>C: 7</w:t>
+            </w:r>
+          </w:p>
+        </w:tc>
+        <w:tc>
+          <w:tcPr>
+            <w:tcW w:w="1984" w:type="dxa"/>
+          </w:tcPr>
+          <w:p>
+            <w:pPr>
+              <w:jc w:val="center"/>
+              <w:rPr>
+                <w:lang w:val="en-US"/>
+              </w:rPr>
+            </w:pPr>
+            <w:r>
+              <w:rPr>
+                <w:lang w:val="en-US"/>
+              </w:rPr>
+              <w:t>-1</w:t>
+            </w:r>
+          </w:p>
+        </w:tc>
+        <w:tc>
+          <w:tcPr>
+            <w:tcW w:w="1985" w:type="dxa"/>
+          </w:tcPr>
+          <w:p>
+            <w:pPr>
+              <w:jc w:val="center"/>
+              <w:rPr>
+                <w:lang w:val="en-US"/>
+              </w:rPr>
+            </w:pPr>
+            <w:r>
+              <w:rPr>
+                <w:lang w:val="en-US"/>
+              </w:rPr>
+              <w:t>-1</w:t>
+            </w:r>
+          </w:p>
+        </w:tc>
+        <w:tc>
+          <w:tcPr>
+            <w:tcW w:w="1984" w:type="dxa"/>
+          </w:tcPr>
+          <w:p>
+            <w:pPr>
+              <w:jc w:val="center"/>
+              <w:rPr>
+                <w:lang w:val="en-US"/>
+              </w:rPr>
+            </w:pPr>
+            <w:r>
+              <w:rPr>
+                <w:lang w:val="en-US"/>
+              </w:rPr>
+              <w:t>1</w:t>
+            </w:r>
+          </w:p>
+        </w:tc>
+      </w:tr>
+      <w:tr>
+        <w:tc>
+          <w:tcPr>
+            <w:tcW w:w="1413" w:type="dxa"/>
+          </w:tcPr>
+          <w:p>
+            <w:pPr>
+              <w:jc w:val="center"/>
+              <w:rPr>
+                <w:lang w:val="en-US"/>
+              </w:rPr>
+            </w:pPr>
+            <w:r>
+              <w:rPr>
+                <w:lang w:val="en-US"/>
+              </w:rPr>
+              <w:t>A: 10</w:t>
+            </w:r>
+          </w:p>
+        </w:tc>
+        <w:tc>
+          <w:tcPr>
+            <w:tcW w:w="1984" w:type="dxa"/>
+          </w:tcPr>
+          <w:p>
+            <w:pPr>
+              <w:jc w:val="center"/>
+              <w:rPr>
+                <w:lang w:val="en-US"/>
+              </w:rPr>
+            </w:pPr>
+            <w:r>
+              <w:rPr>
+                <w:lang w:val="en-US"/>
+              </w:rPr>
+              <w:t>-1</w:t>
+            </w:r>
+          </w:p>
+        </w:tc>
+        <w:tc>
+          <w:tcPr>
+            <w:tcW w:w="1985" w:type="dxa"/>
+          </w:tcPr>
+          <w:p>
+            <w:pPr>
+              <w:jc w:val="center"/>
+              <w:rPr>
+                <w:lang w:val="en-US"/>
+              </w:rPr>
+            </w:pPr>
+            <w:r>
+              <w:rPr>
+                <w:lang w:val="en-US"/>
+              </w:rPr>
+              <w:t>-1</w:t>
+            </w:r>
+          </w:p>
+        </w:tc>
+        <w:tc>
+          <w:tcPr>
+            <w:tcW w:w="1984" w:type="dxa"/>
+          </w:tcPr>
+          <w:p>
+            <w:pPr>
+              <w:jc w:val="center"/>
+              <w:rPr>
+                <w:lang w:val="en-US"/>
+              </w:rPr>
+            </w:pPr>
+            <w:r>
+              <w:rPr>
+                <w:lang w:val="en-US"/>
+              </w:rPr>
+              <w:t>0</w:t>
+            </w:r>
+          </w:p>
+        </w:tc>
+      </w:tr>
+      <w:tr>
+        <w:tc>
+          <w:tcPr>
+            <w:tcW w:w="1413" w:type="dxa"/>
+          </w:tcPr>
+          <w:p>
+            <w:pPr>
+              <w:jc w:val="center"/>
+              <w:rPr>
+                <w:lang w:val="en-US"/>
+              </w:rPr>
+            </w:pPr>
+            <w:r>
+              <w:rPr>
+                <w:lang w:val="en-US"/>
+              </w:rPr>
+              <w:t>A: 11</w:t>
+            </w:r>
+          </w:p>
+        </w:tc>
+        <w:tc>
+          <w:tcPr>
+            <w:tcW w:w="1984" w:type="dxa"/>
+          </w:tcPr>
+          <w:p>
+            <w:pPr>
+              <w:jc w:val="center"/>
+              <w:rPr>
+                <w:lang w:val="en-US"/>
+              </w:rPr>
+            </w:pPr>
+            <w:r>
+              <w:rPr>
+                <w:lang w:val="en-US"/>
+              </w:rPr>
+              <w:t>0</w:t>
+            </w:r>
+          </w:p>
+        </w:tc>
+        <w:tc>
+          <w:tcPr>
+            <w:tcW w:w="1985" w:type="dxa"/>
+          </w:tcPr>
+          <w:p>
+            <w:pPr>
+              <w:jc w:val="center"/>
+              <w:rPr>
+                <w:lang w:val="en-US"/>
+              </w:rPr>
+            </w:pPr>
+            <w:r>
+              <w:rPr>
+                <w:lang w:val="en-US"/>
+              </w:rPr>
+              <w:t>-1</w:t>
+            </w:r>
+          </w:p>
+        </w:tc>
+        <w:tc>
+          <w:tcPr>
+            <w:tcW w:w="1984" w:type="dxa"/>
+          </w:tcPr>
+          <w:p>
+            <w:pPr>
+              <w:jc w:val="center"/>
+              <w:rPr>
+                <w:lang w:val="en-US"/>
+              </w:rPr>
+            </w:pPr>
+            <w:r>
+              <w:rPr>
+                <w:lang w:val="en-US"/>
+              </w:rPr>
+              <w:t>0</w:t>
+            </w:r>
+          </w:p>
+        </w:tc>
+      </w:tr>
+      <w:tr>
+        <w:tc>
+          <w:tcPr>
+            <w:tcW w:w="1413" w:type="dxa"/>
+          </w:tcPr>
+          <w:p>
+            <w:pPr>
+              <w:jc w:val="center"/>
+              <w:rPr>
+                <w:lang w:val="en-US"/>
+              </w:rPr>
+            </w:pPr>
+            <w:r>
+              <w:rPr>
+                <w:lang w:val="en-US"/>
+              </w:rPr>
+              <w:t>B: 9</w:t>
+            </w:r>
+          </w:p>
+        </w:tc>
+        <w:tc>
+          <w:tcPr>
+            <w:tcW w:w="1984" w:type="dxa"/>
+          </w:tcPr>
+          <w:p>
+            <w:pPr>
+              <w:jc w:val="center"/>
+              <w:rPr>
+                <w:lang w:val="en-US"/>
+              </w:rPr>
+            </w:pPr>
+            <w:r>
+              <w:rPr>
+                <w:lang w:val="en-US"/>
+              </w:rPr>
+              <w:t>0</w:t>
+            </w:r>
+          </w:p>
+        </w:tc>
+        <w:tc>
+          <w:tcPr>
+            <w:tcW w:w="1985" w:type="dxa"/>
+          </w:tcPr>
+          <w:p>
+            <w:pPr>
+              <w:jc w:val="center"/>
+              <w:rPr>
+                <w:lang w:val="en-US"/>
+              </w:rPr>
+            </w:pPr>
+            <w:r>
+              <w:rPr>
+                <w:lang w:val="en-US"/>
+              </w:rPr>
+              <w:t>0</w:t>
+            </w:r>
+          </w:p>
+        </w:tc>
+        <w:tc>
+          <w:tcPr>
+            <w:tcW w:w="1984" w:type="dxa"/>
+          </w:tcPr>
+          <w:p>
+            <w:pPr>
+              <w:jc w:val="center"/>
+              <w:rPr>
+                <w:lang w:val="en-US"/>
+              </w:rPr>
+            </w:pPr>
+            <w:r>
+              <w:rPr>
+                <w:lang w:val="en-US"/>
+              </w:rPr>
+              <w:t>0</w:t>
+            </w:r>
+          </w:p>
+        </w:tc>
+      </w:tr>
+      <w:tr>
+        <w:tc>
+          <w:tcPr>
+            <w:tcW w:w="1413" w:type="dxa"/>
+          </w:tcPr>
+          <w:p>
+            <w:pPr>
+              <w:jc w:val="center"/>
+              <w:rPr>
+                <w:lang w:val="en-US"/>
+              </w:rPr>
+            </w:pPr>
+            <w:r>
+              <w:rPr>
+                <w:lang w:val="en-US"/>
+              </w:rPr>
+              <w:t>B: 10</w:t>
+            </w:r>
+          </w:p>
+        </w:tc>
+        <w:tc>
+          <w:tcPr>
+            <w:tcW w:w="1984" w:type="dxa"/>
+          </w:tcPr>
+          <w:p>
+            <w:pPr>
+              <w:jc w:val="center"/>
+              <w:rPr>
+                <w:lang w:val="en-US"/>
+              </w:rPr>
+            </w:pPr>
+            <w:r>
+              <w:rPr>
+                <w:lang w:val="en-US"/>
+              </w:rPr>
+              <w:t>0</w:t>
+            </w:r>
+          </w:p>
+        </w:tc>
+        <w:tc>
+          <w:tcPr>
+            <w:tcW w:w="1985" w:type="dxa"/>
+          </w:tcPr>
+          <w:p>
+            <w:pPr>
+              <w:jc w:val="center"/>
+              <w:rPr>
+                <w:lang w:val="en-US"/>
+              </w:rPr>
+            </w:pPr>
+            <w:r>
+              <w:rPr>
+                <w:lang w:val="en-US"/>
+              </w:rPr>
+              <w:t>0</w:t>
+            </w:r>
+          </w:p>
+        </w:tc>
+        <w:tc>
+          <w:tcPr>
+            <w:tcW w:w="1984" w:type="dxa"/>
+          </w:tcPr>
+          <w:p>
+            <w:pPr>
+              <w:jc w:val="center"/>
+              <w:rPr>
+                <w:lang w:val="en-US"/>
+              </w:rPr>
+            </w:pPr>
+            <w:r>
+              <w:rPr>
+                <w:lang w:val="en-US"/>
+              </w:rPr>
+              <w:t>-1</w:t>
+            </w:r>
+          </w:p>
+        </w:tc>
+      </w:tr>
+      <w:tr>
+        <w:tc>
+          <w:tcPr>
+            <w:tcW w:w="1413" w:type="dxa"/>
+          </w:tcPr>
+          <w:p>
+            <w:pPr>
+              <w:jc w:val="center"/>
+              <w:rPr>
+                <w:lang w:val="en-US"/>
+              </w:rPr>
+            </w:pPr>
+            <w:r>
+              <w:rPr>
+                <w:lang w:val="en-US"/>
+              </w:rPr>
+              <w:t>C: 8</w:t>
+            </w:r>
+          </w:p>
+        </w:tc>
+        <w:tc>
+          <w:tcPr>
+            <w:tcW w:w="1984" w:type="dxa"/>
+          </w:tcPr>
+          <w:p>
+            <w:pPr>
+              <w:jc w:val="center"/>
+              <w:rPr>
+                <w:lang w:val="en-US"/>
+              </w:rPr>
+            </w:pPr>
+            <w:r>
+              <w:rPr>
+                <w:lang w:val="en-US"/>
+              </w:rPr>
+              <w:t>-1</w:t>
+            </w:r>
+          </w:p>
+        </w:tc>
+        <w:tc>
+          <w:tcPr>
+            <w:tcW w:w="1985" w:type="dxa"/>
+          </w:tcPr>
+          <w:p>
+            <w:pPr>
+              <w:jc w:val="center"/>
+              <w:rPr>
+                <w:lang w:val="en-US"/>
+              </w:rPr>
+            </w:pPr>
+            <w:r>
+              <w:rPr>
+                <w:lang w:val="en-US"/>
+              </w:rPr>
+              <w:t>0</w:t>
+            </w:r>
+          </w:p>
+        </w:tc>
+        <w:tc>
+          <w:tcPr>
+            <w:tcW w:w="1984" w:type="dxa"/>
+          </w:tcPr>
+          <w:p>
+            <w:pPr>
+              <w:jc w:val="center"/>
+              <w:rPr>
+                <w:lang w:val="en-US"/>
+              </w:rPr>
+            </w:pPr>
+            <w:r>
+              <w:rPr>
+                <w:lang w:val="en-US"/>
+              </w:rPr>
+              <w:t>-1</w:t>
+            </w:r>
+          </w:p>
+        </w:tc>
+      </w:tr>
+      <w:tr>
+        <w:tc>
+          <w:tcPr>
+            <w:tcW w:w="1413" w:type="dxa"/>
+          </w:tcPr>
+          <w:p>
+            <w:pPr>
+              <w:jc w:val="center"/>
+              <w:rPr>
+                <w:lang w:val="en-US"/>
+              </w:rPr>
+            </w:pPr>
+            <w:r>
+              <w:rPr>
+                <w:lang w:val="en-US"/>
+              </w:rPr>
+              <w:t>A: 12</w:t>
+            </w:r>
+          </w:p>
+        </w:tc>
+        <w:tc>
+          <w:tcPr>
+            <w:tcW w:w="1984" w:type="dxa"/>
+          </w:tcPr>
+          <w:p>
+            <w:pPr>
+              <w:jc w:val="center"/>
+              <w:rPr>
+                <w:lang w:val="en-US"/>
+              </w:rPr>
+            </w:pPr>
+            <w:r>
+              <w:rPr>
+                <w:lang w:val="en-US"/>
+              </w:rPr>
+              <w:t>-1</w:t>
+            </w:r>
+          </w:p>
+        </w:tc>
+        <w:tc>
+          <w:tcPr>
+            <w:tcW w:w="1985" w:type="dxa"/>
+          </w:tcPr>
+          <w:p>
+            <w:pPr>
+              <w:jc w:val="center"/>
+              <w:rPr>
+                <w:lang w:val="en-US"/>
+              </w:rPr>
+            </w:pPr>
+            <w:r>
+              <w:rPr>
+                <w:lang w:val="en-US"/>
+              </w:rPr>
+              <w:t>0</w:t>
+            </w:r>
+          </w:p>
+        </w:tc>
+        <w:tc>
+          <w:tcPr>
+            <w:tcW w:w="1984" w:type="dxa"/>
+          </w:tcPr>
+          <w:p>
+            <w:pPr>
+              <w:jc w:val="center"/>
+              <w:rPr>
+                <w:lang w:val="en-US"/>
+              </w:rPr>
+            </w:pPr>
+            <w:r>
+              <w:rPr>
+                <w:lang w:val="en-US"/>
+              </w:rPr>
+              <w:t>0</w:t>
+            </w:r>
+          </w:p>
+        </w:tc>
+      </w:tr>
+      <w:tr>
+        <w:tc>
+          <w:tcPr>
+            <w:tcW w:w="1413" w:type="dxa"/>
+          </w:tcPr>
+          <w:p>
+            <w:pPr>
+              <w:jc w:val="center"/>
+              <w:rPr>
+                <w:lang w:val="en-US"/>
+              </w:rPr>
+            </w:pPr>
+            <w:r>
+              <w:rPr>
+                <w:lang w:val="en-US"/>
+              </w:rPr>
+              <w:t>B: 11</w:t>
+            </w:r>
+          </w:p>
+        </w:tc>
+        <w:tc>
+          <w:tcPr>
+            <w:tcW w:w="1984" w:type="dxa"/>
+          </w:tcPr>
+          <w:p>
+            <w:pPr>
+              <w:jc w:val="center"/>
+              <w:rPr>
+                <w:lang w:val="en-US"/>
+              </w:rPr>
+            </w:pPr>
+            <w:r>
+              <w:rPr>
+                <w:lang w:val="en-US"/>
+              </w:rPr>
+              <w:t>0</w:t>
+            </w:r>
+          </w:p>
+        </w:tc>
+        <w:tc>
+          <w:tcPr>
+            <w:tcW w:w="1985" w:type="dxa"/>
+          </w:tcPr>
+          <w:p>
+            <w:pPr>
+              <w:jc w:val="center"/>
+              <w:rPr>
+                <w:lang w:val="en-US"/>
+              </w:rPr>
+            </w:pPr>
+            <w:r>
+              <w:rPr>
+                <w:lang w:val="en-US"/>
+              </w:rPr>
+              <w:t>0</w:t>
+            </w:r>
+          </w:p>
+        </w:tc>
+        <w:tc>
+          <w:tcPr>
+            <w:tcW w:w="1984" w:type="dxa"/>
+          </w:tcPr>
+          <w:p>
+            <w:pPr>
+              <w:jc w:val="center"/>
+              <w:rPr>
+                <w:lang w:val="en-US"/>
+              </w:rPr>
+            </w:pPr>
+            <w:r>
+              <w:rPr>
+                <w:lang w:val="en-US"/>
+              </w:rPr>
+              <w:t>0</w:t>
+            </w:r>
+          </w:p>
+        </w:tc>
+      </w:tr>
+      <w:tr>
+        <w:tc>
+          <w:tcPr>
+            <w:tcW w:w="1413" w:type="dxa"/>
+          </w:tcPr>
+          <w:p>
+            <w:pPr>
+              <w:jc w:val="center"/>
+              <w:rPr>
+                <w:lang w:val="en-US"/>
+              </w:rPr>
+            </w:pPr>
+            <w:r>
+              <w:rPr>
+                <w:lang w:val="en-US"/>
+              </w:rPr>
+              <w:t>C: 9</w:t>
+            </w:r>
+          </w:p>
+        </w:tc>
+        <w:tc>
+          <w:tcPr>
+            <w:tcW w:w="1984" w:type="dxa"/>
+          </w:tcPr>
+          <w:p>
+            <w:pPr>
+              <w:jc w:val="center"/>
+              <w:rPr>
+                <w:lang w:val="en-US"/>
+              </w:rPr>
+            </w:pPr>
+            <w:r>
+              <w:rPr>
+                <w:lang w:val="en-US"/>
+              </w:rPr>
+              <w:t>0</w:t>
+            </w:r>
+          </w:p>
+        </w:tc>
+        <w:tc>
+          <w:tcPr>
+            <w:tcW w:w="1985" w:type="dxa"/>
+          </w:tcPr>
+          <w:p>
+            <w:pPr>
+              <w:jc w:val="center"/>
+              <w:rPr>
+                <w:lang w:val="en-US"/>
+              </w:rPr>
+            </w:pPr>
+            <w:r>
+              <w:rPr>
+                <w:lang w:val="en-US"/>
+              </w:rPr>
+              <w:t>1</w:t>
+            </w:r>
+          </w:p>
+        </w:tc>
+        <w:tc>
+          <w:tcPr>
+            <w:tcW w:w="1984" w:type="dxa"/>
+          </w:tcPr>
+          <w:p>
+            <w:pPr>
+              <w:jc w:val="center"/>
+              <w:rPr>
+                <w:lang w:val="en-US"/>
+              </w:rPr>
+            </w:pPr>
+            <w:r>
+              <w:rPr>
+                <w:lang w:val="en-US"/>
+              </w:rPr>
+              <w:t>0</w:t>
+            </w:r>
+          </w:p>
+        </w:tc>
+      </w:tr>
+      <w:tr>
+        <w:tc>
+          <w:tcPr>
+            <w:tcW w:w="1413" w:type="dxa"/>
+          </w:tcPr>
+          <w:p>
+            <w:pPr>
+              <w:jc w:val="center"/>
+              <w:rPr>
+                <w:lang w:val="en-US"/>
+              </w:rPr>
+            </w:pPr>
+            <w:r>
+              <w:rPr>
+                <w:lang w:val="en-US"/>
+              </w:rPr>
+              <w:t>C: 10</w:t>
+            </w:r>
+          </w:p>
+        </w:tc>
+        <w:tc>
+          <w:tcPr>
+            <w:tcW w:w="1984" w:type="dxa"/>
+          </w:tcPr>
+          <w:p>
+            <w:pPr>
+              <w:jc w:val="center"/>
+              <w:rPr>
+                <w:lang w:val="en-US"/>
+              </w:rPr>
+            </w:pPr>
+            <w:r>
+              <w:rPr>
+                <w:lang w:val="en-US"/>
+              </w:rPr>
+              <w:t>0</w:t>
+            </w:r>
+          </w:p>
+        </w:tc>
+        <w:tc>
+          <w:tcPr>
+            <w:tcW w:w="1985" w:type="dxa"/>
+          </w:tcPr>
+          <w:p>
+            <w:pPr>
+              <w:jc w:val="center"/>
+              <w:rPr>
+                <w:lang w:val="en-US"/>
+              </w:rPr>
+            </w:pPr>
+            <w:r>
+              <w:rPr>
+                <w:lang w:val="en-US"/>
+              </w:rPr>
+              <w:t>1</w:t>
+            </w:r>
+          </w:p>
+        </w:tc>
+        <w:tc>
+          <w:tcPr>
+            <w:tcW w:w="1984" w:type="dxa"/>
+          </w:tcPr>
+          <w:p>
+            <w:pPr>
+              <w:jc w:val="center"/>
+              <w:rPr>
+                <w:lang w:val="en-US"/>
+              </w:rPr>
+            </w:pPr>
+            <w:r>
+              <w:rPr>
+                <w:lang w:val="en-US"/>
+              </w:rPr>
+              <w:t>-1</w:t>
+            </w:r>
+          </w:p>
+        </w:tc>
+      </w:tr>
+      <w:tr>
+        <w:tc>
+          <w:tcPr>
+            <w:tcW w:w="1413" w:type="dxa"/>
+          </w:tcPr>
+          <w:p>
+            <w:pPr>
+              <w:jc w:val="center"/>
+              <w:rPr>
+                <w:lang w:val="en-US"/>
+              </w:rPr>
+            </w:pPr>
+            <w:r>
+              <w:rPr>
+                <w:lang w:val="en-US"/>
+              </w:rPr>
+              <w:t>B: 12</w:t>
+            </w:r>
+          </w:p>
+        </w:tc>
+        <w:tc>
+          <w:tcPr>
+            <w:tcW w:w="1984" w:type="dxa"/>
+          </w:tcPr>
+          <w:p>
+            <w:pPr>
+              <w:jc w:val="center"/>
+              <w:rPr>
+                <w:lang w:val="en-US"/>
+              </w:rPr>
+            </w:pPr>
+            <w:r>
+              <w:rPr>
+                <w:lang w:val="en-US"/>
+              </w:rPr>
+              <w:t>0</w:t>
+            </w:r>
+          </w:p>
+        </w:tc>
+        <w:tc>
+          <w:tcPr>
+            <w:tcW w:w="1985" w:type="dxa"/>
+          </w:tcPr>
+          <w:p>
+            <w:pPr>
+              <w:jc w:val="center"/>
+              <w:rPr>
+                <w:lang w:val="en-US"/>
+              </w:rPr>
+            </w:pPr>
+            <w:r>
+              <w:rPr>
+                <w:lang w:val="en-US"/>
+              </w:rPr>
+              <w:t>1</w:t>
+            </w:r>
+          </w:p>
+        </w:tc>
+        <w:tc>
+          <w:tcPr>
+            <w:tcW w:w="1984" w:type="dxa"/>
+          </w:tcPr>
+          <w:p>
+            <w:pPr>
+              <w:jc w:val="center"/>
+              <w:rPr>
+                <w:lang w:val="en-US"/>
+              </w:rPr>
+            </w:pPr>
+            <w:r>
+              <w:rPr>
+                <w:lang w:val="en-US"/>
+              </w:rPr>
+              <w:t>0</w:t>
+            </w:r>
+          </w:p>
+        </w:tc>
+      </w:tr>
+      <w:tr>
+        <w:tc>
+          <w:tcPr>
+            <w:tcW w:w="1413" w:type="dxa"/>
+          </w:tcPr>
+          <w:p>
+            <w:pPr>
+              <w:jc w:val="center"/>
+              <w:rPr>
+                <w:lang w:val="en-US"/>
+              </w:rPr>
+            </w:pPr>
+            <w:r>
+              <w:rPr>
+                <w:lang w:val="en-US"/>
+              </w:rPr>
+              <w:t>C: 11</w:t>
+            </w:r>
+          </w:p>
+        </w:tc>
+        <w:tc>
+          <w:tcPr>
+            <w:tcW w:w="1984" w:type="dxa"/>
+          </w:tcPr>
+          <w:p>
+            <w:pPr>
+              <w:jc w:val="center"/>
+              <w:rPr>
+                <w:lang w:val="en-US"/>
+              </w:rPr>
+            </w:pPr>
+            <w:r>
+              <w:rPr>
+                <w:lang w:val="en-US"/>
+              </w:rPr>
+              <w:t>1</w:t>
+            </w:r>
+          </w:p>
+        </w:tc>
+        <w:tc>
+          <w:tcPr>
+            <w:tcW w:w="1985" w:type="dxa"/>
+          </w:tcPr>
+          <w:p>
+            <w:pPr>
+              <w:jc w:val="center"/>
+              <w:rPr>
+                <w:lang w:val="en-US"/>
+              </w:rPr>
+            </w:pPr>
+            <w:r>
+              <w:rPr>
+                <w:lang w:val="en-US"/>
+              </w:rPr>
+              <w:t>1</w:t>
+            </w:r>
+          </w:p>
+        </w:tc>
+        <w:tc>
+          <w:tcPr>
+            <w:tcW w:w="1984" w:type="dxa"/>
+          </w:tcPr>
+          <w:p>
+            <w:pPr>
+              <w:jc w:val="center"/>
+              <w:rPr>
+                <w:lang w:val="en-US"/>
+              </w:rPr>
+            </w:pPr>
+            <w:r>
+              <w:rPr>
+                <w:lang w:val="en-US"/>
+              </w:rPr>
+              <w:t>0</w:t>
+            </w:r>
+          </w:p>
+        </w:tc>
+      </w:tr>
+      <w:tr>
+        <w:tc>
+          <w:tcPr>
+            <w:tcW w:w="1413" w:type="dxa"/>
+          </w:tcPr>
+          <w:p>
+            <w:pPr>
+              <w:jc w:val="center"/>
+              <w:rPr>
+                <w:lang w:val="en-US"/>
+              </w:rPr>
+            </w:pPr>
+            <w:r>
+              <w:rPr>
+                <w:lang w:val="en-US"/>
+              </w:rPr>
+              <w:t>C: 12</w:t>
+            </w:r>
+          </w:p>
+        </w:tc>
+        <w:tc>
+          <w:tcPr>
+            <w:tcW w:w="1984" w:type="dxa"/>
+          </w:tcPr>
+          <w:p>
+            <w:pPr>
+              <w:jc w:val="center"/>
+              <w:rPr>
+                <w:lang w:val="en-US"/>
+              </w:rPr>
+            </w:pPr>
+            <w:r>
+              <w:rPr>
+                <w:lang w:val="en-US"/>
+              </w:rPr>
+              <w:t>1</w:t>
+            </w:r>
+          </w:p>
+        </w:tc>
+        <w:tc>
+          <w:tcPr>
+            <w:tcW w:w="1985" w:type="dxa"/>
+          </w:tcPr>
+          <w:p>
+            <w:pPr>
+              <w:jc w:val="center"/>
+              <w:rPr>
+                <w:lang w:val="en-US"/>
+              </w:rPr>
+            </w:pPr>
+            <w:r>
+              <w:rPr>
+                <w:lang w:val="en-US"/>
+              </w:rPr>
+              <w:t>1</w:t>
+            </w:r>
+          </w:p>
+        </w:tc>
+        <w:tc>
+          <w:tcPr>
+            <w:tcW w:w="1984" w:type="dxa"/>
+          </w:tcPr>
+          <w:p>
+            <w:pPr>
+              <w:jc w:val="center"/>
+              <w:rPr>
+                <w:lang w:val="en-US"/>
+              </w:rPr>
+            </w:pPr>
+            <w:r>
+              <w:rPr>
+                <w:lang w:val="en-US"/>
+              </w:rPr>
+              <w:t>1</w:t>
+            </w:r>
+          </w:p>
+        </w:tc>
+      </w:tr>
+    </w:tbl>
+    <w:p>
+      <w:pPr>
+        <w:rPr>
+          <w:lang w:val="en-US"/>
+        </w:rPr>
+      </w:pPr>
+    </w:p>
+    <w:p>
+      <w:pPr>
+        <w:spacing w:line="259" w:lineRule="auto"/>
+        <w:rPr>
+          <w:lang w:val="en-US"/>
+        </w:rPr>
+      </w:pPr>
+      <w:r>
+        <w:rPr>
+          <w:lang w:val="en-US"/>
+        </w:rPr>
+        <w:br w:type="page"/>
+      </w:r>
+    </w:p>
+    <w:p>
+      <w:pPr>
+        <w:rPr>
+          <w:lang w:val="en-US"/>
+        </w:rPr>
+      </w:pPr>
+      <w:r>
+        <w:rPr>
+          <w:lang w:val="en-US"/>
+        </w:rPr>
+        <w:lastRenderedPageBreak/>
+        <w:t>Execution order for deadlock</w:t>
+      </w:r>
+      <w:r>
+        <w:rPr>
+          <w:lang w:val="en-US"/>
+        </w:rPr>
+        <w:t>:</w:t>
+      </w:r>
+    </w:p>
+    <w:tbl>
+      <w:tblPr>
+        <w:tblStyle w:val="TableGrid"/>
+        <w:tblW w:w="0" w:type="auto"/>
+        <w:tblLook w:val="04A0" w:firstRow="1" w:lastRow="0" w:firstColumn="1" w:lastColumn="0" w:noHBand="0" w:noVBand="1"/>
+      </w:tblPr>
+      <w:tblGrid>
+        <w:gridCol w:w="1413"/>
+        <w:gridCol w:w="1984"/>
+        <w:gridCol w:w="1985"/>
+        <w:gridCol w:w="1984"/>
+      </w:tblGrid>
+      <w:tr>
+        <w:tc>
+          <w:tcPr>
+            <w:tcW w:w="1413" w:type="dxa"/>
+          </w:tcPr>
+          <w:p>
+            <w:pPr>
+              <w:jc w:val="center"/>
+              <w:rPr>
+                <w:lang w:val="en-US"/>
+              </w:rPr>
+            </w:pPr>
+            <w:r>
+              <w:rPr>
+                <w:lang w:val="en-US"/>
+              </w:rPr>
+              <w:t>Thread + line</w:t>
+            </w:r>
+          </w:p>
+        </w:tc>
+        <w:tc>
+          <w:tcPr>
+            <w:tcW w:w="1984" w:type="dxa"/>
+          </w:tcPr>
+          <w:p>
+            <w:pPr>
+              <w:jc w:val="center"/>
+              <w:rPr>
+                <w:lang w:val="en-US"/>
+              </w:rPr>
+            </w:pPr>
+            <w:r>
+              <w:rPr>
+                <w:lang w:val="en-US"/>
+              </w:rPr>
+              <w:t>Semaphore 1 value</w:t>
+            </w:r>
+          </w:p>
+        </w:tc>
+        <w:tc>
+          <w:tcPr>
+            <w:tcW w:w="1985" w:type="dxa"/>
+          </w:tcPr>
+          <w:p>
+            <w:pPr>
+              <w:jc w:val="center"/>
+              <w:rPr>
+                <w:lang w:val="en-US"/>
+              </w:rPr>
+            </w:pPr>
+            <w:r>
+              <w:rPr>
+                <w:lang w:val="en-US"/>
+              </w:rPr>
+              <w:t>Semaphore 2 value</w:t>
+            </w:r>
+          </w:p>
+        </w:tc>
+        <w:tc>
+          <w:tcPr>
+            <w:tcW w:w="1984" w:type="dxa"/>
+          </w:tcPr>
+          <w:p>
+            <w:pPr>
+              <w:jc w:val="center"/>
+              <w:rPr>
+                <w:lang w:val="en-US"/>
+              </w:rPr>
+            </w:pPr>
+            <w:r>
+              <w:rPr>
+                <w:lang w:val="en-US"/>
+              </w:rPr>
+              <w:t>Semaphore 3 value</w:t>
+            </w:r>
+          </w:p>
+        </w:tc>
+      </w:tr>
+      <w:tr>
+        <w:tc>
+          <w:tcPr>
+            <w:tcW w:w="1413" w:type="dxa"/>
+          </w:tcPr>
+          <w:p>
+            <w:pPr>
+              <w:jc w:val="center"/>
+              <w:rPr>
+                <w:lang w:val="en-US"/>
+              </w:rPr>
+            </w:pPr>
+            <w:r>
+              <w:rPr>
+                <w:lang w:val="en-US"/>
+              </w:rPr>
+              <w:t>-</w:t>
+            </w:r>
+          </w:p>
+        </w:tc>
+        <w:tc>
+          <w:tcPr>
+            <w:tcW w:w="1984" w:type="dxa"/>
+          </w:tcPr>
+          <w:p>
+            <w:pPr>
+              <w:jc w:val="center"/>
+              <w:rPr>
+                <w:lang w:val="en-US"/>
+              </w:rPr>
+            </w:pPr>
+            <w:r>
+              <w:rPr>
+                <w:lang w:val="en-US"/>
+              </w:rPr>
+              <w:t>1</w:t>
+            </w:r>
+          </w:p>
+        </w:tc>
+        <w:tc>
+          <w:tcPr>
+            <w:tcW w:w="1985" w:type="dxa"/>
+          </w:tcPr>
+          <w:p>
+            <w:pPr>
+              <w:jc w:val="center"/>
+              <w:rPr>
+                <w:lang w:val="en-US"/>
+              </w:rPr>
+            </w:pPr>
+            <w:r>
+              <w:rPr>
+                <w:lang w:val="en-US"/>
+              </w:rPr>
+              <w:t>1</w:t>
+            </w:r>
+          </w:p>
+        </w:tc>
+        <w:tc>
+          <w:tcPr>
+            <w:tcW w:w="1984" w:type="dxa"/>
+          </w:tcPr>
+          <w:p>
+            <w:pPr>
+              <w:jc w:val="center"/>
+              <w:rPr>
+                <w:lang w:val="en-US"/>
+              </w:rPr>
+            </w:pPr>
+            <w:r>
+              <w:rPr>
+                <w:lang w:val="en-US"/>
+              </w:rPr>
+              <w:t>1</w:t>
+            </w:r>
+          </w:p>
+        </w:tc>
+      </w:tr>
+      <w:tr>
+        <w:tc>
+          <w:tcPr>
+            <w:tcW w:w="1413" w:type="dxa"/>
+          </w:tcPr>
+          <w:p>
+            <w:pPr>
+              <w:jc w:val="center"/>
+              <w:rPr>
+                <w:lang w:val="en-US"/>
+              </w:rPr>
+            </w:pPr>
+            <w:r>
+              <w:rPr>
+                <w:lang w:val="en-US"/>
+              </w:rPr>
+              <w:t>A: 1</w:t>
+            </w:r>
+          </w:p>
+        </w:tc>
+        <w:tc>
+          <w:tcPr>
+            <w:tcW w:w="1984" w:type="dxa"/>
+          </w:tcPr>
+          <w:p>
+            <w:pPr>
+              <w:jc w:val="center"/>
+              <w:rPr>
+                <w:lang w:val="en-US"/>
+              </w:rPr>
+            </w:pPr>
+            <w:r>
+              <w:rPr>
+                <w:lang w:val="en-US"/>
+              </w:rPr>
+              <w:t>0</w:t>
+            </w:r>
+          </w:p>
+        </w:tc>
+        <w:tc>
+          <w:tcPr>
+            <w:tcW w:w="1985" w:type="dxa"/>
+          </w:tcPr>
+          <w:p>
+            <w:pPr>
+              <w:jc w:val="center"/>
+              <w:rPr>
+                <w:lang w:val="en-US"/>
+              </w:rPr>
+            </w:pPr>
+            <w:r>
+              <w:rPr>
+                <w:lang w:val="en-US"/>
+              </w:rPr>
+              <w:t>1</w:t>
+            </w:r>
+          </w:p>
+        </w:tc>
+        <w:tc>
+          <w:tcPr>
+            <w:tcW w:w="1984" w:type="dxa"/>
+          </w:tcPr>
+          <w:p>
+            <w:pPr>
+              <w:jc w:val="center"/>
+              <w:rPr>
+                <w:lang w:val="en-US"/>
+              </w:rPr>
+            </w:pPr>
+            <w:r>
+              <w:rPr>
+                <w:lang w:val="en-US"/>
+              </w:rPr>
+              <w:t>1</w:t>
+            </w:r>
+          </w:p>
+        </w:tc>
+      </w:tr>
+      <w:tr>
+        <w:tc>
+          <w:tcPr>
+            <w:tcW w:w="1413" w:type="dxa"/>
+          </w:tcPr>
+          <w:p>
+            <w:pPr>
+              <w:jc w:val="center"/>
+              <w:rPr>
+                <w:lang w:val="en-US"/>
+              </w:rPr>
+            </w:pPr>
+            <w:r>
+              <w:rPr>
+                <w:lang w:val="en-US"/>
+              </w:rPr>
+              <w:t>A: 2</w:t>
+            </w:r>
+          </w:p>
+        </w:tc>
+        <w:tc>
+          <w:tcPr>
+            <w:tcW w:w="1984" w:type="dxa"/>
+          </w:tcPr>
+          <w:p>
+            <w:pPr>
+              <w:jc w:val="center"/>
+              <w:rPr>
+                <w:lang w:val="en-US"/>
+              </w:rPr>
+            </w:pPr>
+            <w:r>
+              <w:rPr>
+                <w:lang w:val="en-US"/>
+              </w:rPr>
+              <w:t>0</w:t>
+            </w:r>
+          </w:p>
+        </w:tc>
+        <w:tc>
+          <w:tcPr>
+            <w:tcW w:w="1985" w:type="dxa"/>
+          </w:tcPr>
+          <w:p>
+            <w:pPr>
+              <w:jc w:val="center"/>
+              <w:rPr>
+                <w:lang w:val="en-US"/>
+              </w:rPr>
+            </w:pPr>
+            <w:r>
+              <w:rPr>
+                <w:lang w:val="en-US"/>
+              </w:rPr>
+              <w:t>0</w:t>
+            </w:r>
+          </w:p>
+        </w:tc>
+        <w:tc>
+          <w:tcPr>
+            <w:tcW w:w="1984" w:type="dxa"/>
+          </w:tcPr>
+          <w:p>
+            <w:pPr>
+              <w:jc w:val="center"/>
+              <w:rPr>
+                <w:lang w:val="en-US"/>
+              </w:rPr>
+            </w:pPr>
+            <w:r>
+              <w:rPr>
+                <w:lang w:val="en-US"/>
+              </w:rPr>
+              <w:t>1</w:t>
+            </w:r>
+          </w:p>
+        </w:tc>
+      </w:tr>
+      <w:tr>
+        <w:tc>
+          <w:tcPr>
+            <w:tcW w:w="1413" w:type="dxa"/>
+          </w:tcPr>
+          <w:p>
+            <w:pPr>
+              <w:jc w:val="center"/>
+              <w:rPr>
+                <w:lang w:val="en-US"/>
+              </w:rPr>
+            </w:pPr>
+            <w:r>
+              <w:rPr>
+                <w:lang w:val="en-US"/>
+              </w:rPr>
+              <w:t>A: 3</w:t>
+            </w:r>
+          </w:p>
+        </w:tc>
+        <w:tc>
+          <w:tcPr>
+            <w:tcW w:w="1984" w:type="dxa"/>
+          </w:tcPr>
+          <w:p>
+            <w:pPr>
+              <w:jc w:val="center"/>
+              <w:rPr>
+                <w:lang w:val="en-US"/>
+              </w:rPr>
+            </w:pPr>
+            <w:r>
+              <w:rPr>
+                <w:lang w:val="en-US"/>
+              </w:rPr>
+              <w:t>1</w:t>
+            </w:r>
+          </w:p>
+        </w:tc>
+        <w:tc>
+          <w:tcPr>
+            <w:tcW w:w="1985" w:type="dxa"/>
+          </w:tcPr>
+          <w:p>
+            <w:pPr>
+              <w:jc w:val="center"/>
+              <w:rPr>
+                <w:lang w:val="en-US"/>
+              </w:rPr>
+            </w:pPr>
+            <w:r>
+              <w:rPr>
+                <w:lang w:val="en-US"/>
+              </w:rPr>
+              <w:t>0</w:t>
+            </w:r>
+          </w:p>
+        </w:tc>
+        <w:tc>
+          <w:tcPr>
+            <w:tcW w:w="1984" w:type="dxa"/>
+          </w:tcPr>
+          <w:p>
+            <w:pPr>
+              <w:jc w:val="center"/>
+              <w:rPr>
+                <w:lang w:val="en-US"/>
+              </w:rPr>
+            </w:pPr>
+            <w:r>
+              <w:rPr>
+                <w:lang w:val="en-US"/>
+              </w:rPr>
+              <w:t>1</w:t>
+            </w:r>
+          </w:p>
+        </w:tc>
+      </w:tr>
+      <w:tr>
+        <w:tc>
+          <w:tcPr>
+            <w:tcW w:w="1413" w:type="dxa"/>
+          </w:tcPr>
+          <w:p>
+            <w:pPr>
+              <w:jc w:val="center"/>
+              <w:rPr>
+                <w:lang w:val="en-US"/>
+              </w:rPr>
+            </w:pPr>
+            <w:r>
+              <w:rPr>
+                <w:lang w:val="en-US"/>
+              </w:rPr>
+              <w:t>A: 4</w:t>
+            </w:r>
+          </w:p>
+        </w:tc>
+        <w:tc>
+          <w:tcPr>
+            <w:tcW w:w="1984" w:type="dxa"/>
+          </w:tcPr>
+          <w:p>
+            <w:pPr>
+              <w:jc w:val="center"/>
+              <w:rPr>
+                <w:lang w:val="en-US"/>
+              </w:rPr>
+            </w:pPr>
+            <w:r>
+              <w:rPr>
+                <w:lang w:val="en-US"/>
+              </w:rPr>
+              <w:t>1</w:t>
+            </w:r>
+          </w:p>
+        </w:tc>
+        <w:tc>
+          <w:tcPr>
+            <w:tcW w:w="1985" w:type="dxa"/>
+          </w:tcPr>
+          <w:p>
+            <w:pPr>
+              <w:jc w:val="center"/>
+              <w:rPr>
+                <w:lang w:val="en-US"/>
+              </w:rPr>
+            </w:pPr>
+            <w:r>
+              <w:rPr>
+                <w:lang w:val="en-US"/>
+              </w:rPr>
+              <w:t>0</w:t>
+            </w:r>
+          </w:p>
+        </w:tc>
+        <w:tc>
+          <w:tcPr>
+            <w:tcW w:w="1984" w:type="dxa"/>
+          </w:tcPr>
+          <w:p>
+            <w:pPr>
+              <w:jc w:val="center"/>
+              <w:rPr>
+                <w:lang w:val="en-US"/>
+              </w:rPr>
+            </w:pPr>
+            <w:r>
+              <w:rPr>
+                <w:lang w:val="en-US"/>
+              </w:rPr>
+              <w:t>0</w:t>
+            </w:r>
+          </w:p>
+        </w:tc>
+      </w:tr>
+      <w:tr>
+        <w:tc>
+          <w:tcPr>
+            <w:tcW w:w="1413" w:type="dxa"/>
+          </w:tcPr>
+          <w:p>
+            <w:pPr>
+              <w:jc w:val="center"/>
+              <w:rPr>
+                <w:lang w:val="en-US"/>
+              </w:rPr>
+            </w:pPr>
+            <w:r>
+              <w:rPr>
+                <w:lang w:val="en-US"/>
+              </w:rPr>
+              <w:t>A: 5</w:t>
+            </w:r>
+          </w:p>
+        </w:tc>
+        <w:tc>
+          <w:tcPr>
+            <w:tcW w:w="1984" w:type="dxa"/>
+          </w:tcPr>
+          <w:p>
+            <w:pPr>
+              <w:jc w:val="center"/>
+              <w:rPr>
+                <w:lang w:val="en-US"/>
+              </w:rPr>
+            </w:pPr>
+            <w:r>
+              <w:rPr>
+                <w:lang w:val="en-US"/>
+              </w:rPr>
+              <w:t>1</w:t>
+            </w:r>
+          </w:p>
+        </w:tc>
+        <w:tc>
+          <w:tcPr>
+            <w:tcW w:w="1985" w:type="dxa"/>
+          </w:tcPr>
+          <w:p>
+            <w:pPr>
+              <w:jc w:val="center"/>
+              <w:rPr>
+                <w:lang w:val="en-US"/>
+              </w:rPr>
+            </w:pPr>
+            <w:r>
+              <w:rPr>
+                <w:lang w:val="en-US"/>
+              </w:rPr>
+              <w:t>1</w:t>
+            </w:r>
+          </w:p>
+        </w:tc>
+        <w:tc>
+          <w:tcPr>
+            <w:tcW w:w="1984" w:type="dxa"/>
+          </w:tcPr>
+          <w:p>
+            <w:pPr>
+              <w:jc w:val="center"/>
+              <w:rPr>
+                <w:lang w:val="en-US"/>
+              </w:rPr>
+            </w:pPr>
+            <w:r>
+              <w:rPr>
+                <w:lang w:val="en-US"/>
+              </w:rPr>
+              <w:t>0</w:t>
+            </w:r>
+          </w:p>
+        </w:tc>
+      </w:tr>
+      <w:tr>
+        <w:tc>
+          <w:tcPr>
+            <w:tcW w:w="1413" w:type="dxa"/>
+          </w:tcPr>
+          <w:p>
+            <w:pPr>
+              <w:jc w:val="center"/>
+              <w:rPr>
+                <w:lang w:val="en-US"/>
+              </w:rPr>
+            </w:pPr>
+            <w:r>
+              <w:rPr>
+                <w:lang w:val="en-US"/>
+              </w:rPr>
+              <w:t>A: 6</w:t>
+            </w:r>
+          </w:p>
+        </w:tc>
+        <w:tc>
+          <w:tcPr>
+            <w:tcW w:w="1984" w:type="dxa"/>
+          </w:tcPr>
+          <w:p>
+            <w:pPr>
+              <w:jc w:val="center"/>
+              <w:rPr>
+                <w:lang w:val="en-US"/>
+              </w:rPr>
+            </w:pPr>
+            <w:r>
+              <w:rPr>
+                <w:lang w:val="en-US"/>
+              </w:rPr>
+              <w:t>1</w:t>
+            </w:r>
+          </w:p>
+        </w:tc>
+        <w:tc>
+          <w:tcPr>
+            <w:tcW w:w="1985" w:type="dxa"/>
+          </w:tcPr>
+          <w:p>
+            <w:pPr>
+              <w:jc w:val="center"/>
+              <w:rPr>
+                <w:lang w:val="en-US"/>
+              </w:rPr>
+            </w:pPr>
+            <w:r>
+              <w:rPr>
+                <w:lang w:val="en-US"/>
+              </w:rPr>
+              <w:t>1</w:t>
+            </w:r>
+          </w:p>
+        </w:tc>
+        <w:tc>
+          <w:tcPr>
+            <w:tcW w:w="1984" w:type="dxa"/>
+          </w:tcPr>
+          <w:p>
+            <w:pPr>
+              <w:jc w:val="center"/>
+              <w:rPr>
+                <w:lang w:val="en-US"/>
+              </w:rPr>
+            </w:pPr>
+            <w:r>
+              <w:rPr>
+                <w:lang w:val="en-US"/>
+              </w:rPr>
+              <w:t>1</w:t>
+            </w:r>
+          </w:p>
+        </w:tc>
+      </w:tr>
+      <w:tr>
+        <w:tc>
+          <w:tcPr>
+            <w:tcW w:w="1413" w:type="dxa"/>
+          </w:tcPr>
+          <w:p>
+            <w:pPr>
+              <w:jc w:val="center"/>
+              <w:rPr>
+                <w:lang w:val="en-US"/>
+              </w:rPr>
+            </w:pPr>
+            <w:r>
+              <w:rPr>
+                <w:lang w:val="en-US"/>
+              </w:rPr>
+              <w:t>A: 7</w:t>
+            </w:r>
+          </w:p>
+        </w:tc>
+        <w:tc>
+          <w:tcPr>
+            <w:tcW w:w="1984" w:type="dxa"/>
+          </w:tcPr>
+          <w:p>
+            <w:pPr>
+              <w:jc w:val="center"/>
+              <w:rPr>
+                <w:lang w:val="en-US"/>
+              </w:rPr>
+            </w:pPr>
+            <w:r>
+              <w:rPr>
+                <w:lang w:val="en-US"/>
+              </w:rPr>
+              <w:t>1</w:t>
+            </w:r>
+          </w:p>
+        </w:tc>
+        <w:tc>
+          <w:tcPr>
+            <w:tcW w:w="1985" w:type="dxa"/>
+          </w:tcPr>
+          <w:p>
+            <w:pPr>
+              <w:jc w:val="center"/>
+              <w:rPr>
+                <w:lang w:val="en-US"/>
+              </w:rPr>
+            </w:pPr>
+            <w:r>
+              <w:rPr>
+                <w:lang w:val="en-US"/>
+              </w:rPr>
+              <w:t>0</w:t>
+            </w:r>
+          </w:p>
+        </w:tc>
+        <w:tc>
+          <w:tcPr>
+            <w:tcW w:w="1984" w:type="dxa"/>
+          </w:tcPr>
+          <w:p>
+            <w:pPr>
+              <w:jc w:val="center"/>
+              <w:rPr>
+                <w:lang w:val="en-US"/>
+              </w:rPr>
+            </w:pPr>
+            <w:r>
+              <w:rPr>
+                <w:lang w:val="en-US"/>
+              </w:rPr>
+              <w:t>1</w:t>
+            </w:r>
+          </w:p>
+        </w:tc>
+      </w:tr>
+      <w:tr>
+        <w:tc>
+          <w:tcPr>
+            <w:tcW w:w="1413" w:type="dxa"/>
+          </w:tcPr>
+          <w:p>
+            <w:pPr>
+              <w:jc w:val="center"/>
+              <w:rPr>
+                <w:lang w:val="en-US"/>
+              </w:rPr>
+            </w:pPr>
+            <w:r>
+              <w:rPr>
+                <w:lang w:val="en-US"/>
+              </w:rPr>
+              <w:t>B: 1</w:t>
+            </w:r>
+          </w:p>
+        </w:tc>
+        <w:tc>
+          <w:tcPr>
+            <w:tcW w:w="1984" w:type="dxa"/>
+          </w:tcPr>
+          <w:p>
+            <w:pPr>
+              <w:jc w:val="center"/>
+              <w:rPr>
+                <w:lang w:val="en-US"/>
+              </w:rPr>
+            </w:pPr>
+            <w:r>
+              <w:rPr>
+                <w:lang w:val="en-US"/>
+              </w:rPr>
+              <w:t>0</w:t>
+            </w:r>
+          </w:p>
+        </w:tc>
+        <w:tc>
+          <w:tcPr>
+            <w:tcW w:w="1985" w:type="dxa"/>
+          </w:tcPr>
+          <w:p>
+            <w:pPr>
+              <w:jc w:val="center"/>
+              <w:rPr>
+                <w:lang w:val="en-US"/>
+              </w:rPr>
+            </w:pPr>
+            <w:r>
+              <w:rPr>
+                <w:lang w:val="en-US"/>
+              </w:rPr>
+              <w:t>0</w:t>
+            </w:r>
+          </w:p>
+        </w:tc>
+        <w:tc>
+          <w:tcPr>
+            <w:tcW w:w="1984" w:type="dxa"/>
+          </w:tcPr>
+          <w:p>
+            <w:pPr>
+              <w:jc w:val="center"/>
+              <w:rPr>
+                <w:lang w:val="en-US"/>
+              </w:rPr>
+            </w:pPr>
+            <w:r>
+              <w:rPr>
+                <w:lang w:val="en-US"/>
+              </w:rPr>
+              <w:t>1</w:t>
+            </w:r>
+          </w:p>
+        </w:tc>
+      </w:tr>
+      <w:tr>
+        <w:tc>
+          <w:tcPr>
+            <w:tcW w:w="1413" w:type="dxa"/>
+          </w:tcPr>
+          <w:p>
+            <w:pPr>
+              <w:jc w:val="center"/>
+              <w:rPr>
+                <w:lang w:val="en-US"/>
+              </w:rPr>
+            </w:pPr>
+            <w:r>
+              <w:rPr>
+                <w:lang w:val="en-US"/>
+              </w:rPr>
+              <w:t>B: 2</w:t>
+            </w:r>
+          </w:p>
+        </w:tc>
+        <w:tc>
+          <w:tcPr>
+            <w:tcW w:w="1984" w:type="dxa"/>
+          </w:tcPr>
+          <w:p>
+            <w:pPr>
+              <w:jc w:val="center"/>
+              <w:rPr>
+                <w:lang w:val="en-US"/>
+              </w:rPr>
+            </w:pPr>
+            <w:r>
+              <w:rPr>
+                <w:lang w:val="en-US"/>
+              </w:rPr>
+              <w:t>0</w:t>
+            </w:r>
+          </w:p>
+        </w:tc>
+        <w:tc>
+          <w:tcPr>
+            <w:tcW w:w="1985" w:type="dxa"/>
+          </w:tcPr>
+          <w:p>
+            <w:pPr>
+              <w:jc w:val="center"/>
+              <w:rPr>
+                <w:lang w:val="en-US"/>
+              </w:rPr>
+            </w:pPr>
+            <w:r>
+              <w:rPr>
+                <w:lang w:val="en-US"/>
+              </w:rPr>
+              <w:t>-1</w:t>
+            </w:r>
+          </w:p>
+        </w:tc>
+        <w:tc>
+          <w:tcPr>
+            <w:tcW w:w="1984" w:type="dxa"/>
+          </w:tcPr>
+          <w:p>
+            <w:pPr>
+              <w:jc w:val="center"/>
+              <w:rPr>
+                <w:lang w:val="en-US"/>
+              </w:rPr>
+            </w:pPr>
+            <w:r>
+              <w:rPr>
+                <w:lang w:val="en-US"/>
+              </w:rPr>
+              <w:t>1</w:t>
+            </w:r>
+          </w:p>
+        </w:tc>
+      </w:tr>
+      <w:tr>
+        <w:tc>
+          <w:tcPr>
+            <w:tcW w:w="1413" w:type="dxa"/>
+          </w:tcPr>
+          <w:p>
+            <w:pPr>
+              <w:jc w:val="center"/>
+              <w:rPr>
+                <w:lang w:val="en-US"/>
+              </w:rPr>
+            </w:pPr>
+            <w:r>
+              <w:rPr>
+                <w:lang w:val="en-US"/>
+              </w:rPr>
+              <w:t>C: 1</w:t>
+            </w:r>
+          </w:p>
+        </w:tc>
+        <w:tc>
+          <w:tcPr>
+            <w:tcW w:w="1984" w:type="dxa"/>
+          </w:tcPr>
+          <w:p>
+            <w:pPr>
+              <w:jc w:val="center"/>
+              <w:rPr>
+                <w:lang w:val="en-US"/>
+              </w:rPr>
+            </w:pPr>
+            <w:r>
+              <w:rPr>
+                <w:lang w:val="en-US"/>
+              </w:rPr>
+              <w:t>-1</w:t>
+            </w:r>
+          </w:p>
+        </w:tc>
+        <w:tc>
+          <w:tcPr>
+            <w:tcW w:w="1985" w:type="dxa"/>
+          </w:tcPr>
+          <w:p>
+            <w:pPr>
+              <w:jc w:val="center"/>
+              <w:rPr>
+                <w:lang w:val="en-US"/>
+              </w:rPr>
+            </w:pPr>
+            <w:r>
+              <w:rPr>
+                <w:lang w:val="en-US"/>
+              </w:rPr>
+              <w:t>-1</w:t>
+            </w:r>
+          </w:p>
+        </w:tc>
+        <w:tc>
+          <w:tcPr>
+            <w:tcW w:w="1984" w:type="dxa"/>
+          </w:tcPr>
+          <w:p>
+            <w:pPr>
+              <w:jc w:val="center"/>
+              <w:rPr>
+                <w:lang w:val="en-US"/>
+              </w:rPr>
+            </w:pPr>
+            <w:r>
+              <w:rPr>
+                <w:lang w:val="en-US"/>
+              </w:rPr>
+              <w:t>1</w:t>
+            </w:r>
+          </w:p>
+        </w:tc>
+      </w:tr>
+      <w:tr>
+        <w:tc>
+          <w:tcPr>
+            <w:tcW w:w="1413" w:type="dxa"/>
+          </w:tcPr>
+          <w:p>
+            <w:pPr>
+              <w:jc w:val="center"/>
+              <w:rPr>
+                <w:lang w:val="en-US"/>
+              </w:rPr>
+            </w:pPr>
+            <w:r>
+              <w:rPr>
+                <w:lang w:val="en-US"/>
+              </w:rPr>
+              <w:t>A: 8</w:t>
+            </w:r>
+          </w:p>
+        </w:tc>
+        <w:tc>
+          <w:tcPr>
+            <w:tcW w:w="1984" w:type="dxa"/>
+          </w:tcPr>
+          <w:p>
+            <w:pPr>
+              <w:jc w:val="center"/>
+              <w:rPr>
+                <w:lang w:val="en-US"/>
+              </w:rPr>
+            </w:pPr>
+            <w:r>
+              <w:rPr>
+                <w:lang w:val="en-US"/>
+              </w:rPr>
+              <w:t>-2</w:t>
+            </w:r>
+          </w:p>
+        </w:tc>
+        <w:tc>
+          <w:tcPr>
+            <w:tcW w:w="1985" w:type="dxa"/>
+          </w:tcPr>
+          <w:p>
+            <w:pPr>
+              <w:jc w:val="center"/>
+              <w:rPr>
+                <w:lang w:val="en-US"/>
+              </w:rPr>
+            </w:pPr>
+            <w:r>
+              <w:rPr>
+                <w:lang w:val="en-US"/>
+              </w:rPr>
+              <w:t>-1</w:t>
+            </w:r>
+          </w:p>
+        </w:tc>
+        <w:tc>
+          <w:tcPr>
+            <w:tcW w:w="1984" w:type="dxa"/>
+          </w:tcPr>
+          <w:p>
+            <w:pPr>
+              <w:jc w:val="center"/>
+              <w:rPr>
+                <w:lang w:val="en-US"/>
+              </w:rPr>
+            </w:pPr>
+            <w:r>
+              <w:rPr>
+                <w:lang w:val="en-US"/>
+              </w:rPr>
+              <w:t>1</w:t>
+            </w:r>
+          </w:p>
+        </w:tc>
+      </w:tr>
+    </w:tbl>
     <w:p>
       <w:pPr>
         <w:rPr>
@@ -4036,6 +8061,56 @@
     </w:sectPr>
   </w:body>
 </w:document>
+</file>
+
+<file path=word/endnotes.xml><?xml version="1.0" encoding="utf-8"?>
+<w:endnotes xmlns:wpc="http://schemas.microsoft.com/office/word/2010/wordprocessingCanvas" xmlns:cx="http://schemas.microsoft.com/office/drawing/2014/chartex" xmlns:cx1="http://schemas.microsoft.com/office/drawing/2015/9/8/chartex" xmlns:cx2="http://schemas.microsoft.com/office/drawing/2015/10/21/chartex" xmlns:cx3="http://schemas.microsoft.com/office/drawing/2016/5/9/chartex" xmlns:cx4="http://schemas.microsoft.com/office/drawing/2016/5/10/chartex" xmlns:cx5="http://schemas.microsoft.com/office/drawing/2016/5/11/chartex" xmlns:cx6="http://schemas.microsoft.com/office/drawing/2016/5/12/chartex" xmlns:cx7="http://schemas.microsoft.com/office/drawing/2016/5/13/chartex" xmlns:cx8="http://schemas.microsoft.com/office/drawing/2016/5/14/chartex" xmlns:mc="http://schemas.openxmlformats.org/markup-compatibility/2006" xmlns:aink="http://schemas.microsoft.com/office/drawing/2016/ink" xmlns:am3d="http://schemas.microsoft.com/office/drawing/2017/model3d" xmlns:o="urn:schemas-microsoft-com:office:office" xmlns:r="http://schemas.openxmlformats.org/officeDocument/2006/relationships" xmlns:m="http://schemas.openxmlformats.org/officeDocument/2006/math" xmlns:v="urn:schemas-microsoft-com:vml" xmlns:wp14="http://schemas.microsoft.com/office/word/2010/wordprocessingDrawing" xmlns:wp="http://schemas.openxmlformats.org/drawingml/2006/wordprocessingDrawing" xmlns:w10="urn:schemas-microsoft-com:office:word" xmlns:w="http://schemas.openxmlformats.org/wordprocessingml/2006/main" xmlns:w14="http://schemas.microsoft.com/office/word/2010/wordml" xmlns:w15="http://schemas.microsoft.com/office/word/2012/wordml" xmlns:w16cex="http://schemas.microsoft.com/office/word/2018/wordml/cex" xmlns:w16cid="http://schemas.microsoft.com/office/word/2016/wordml/cid" xmlns:w16="http://schemas.microsoft.com/office/word/2018/wordml" xmlns:w16sdtdh="http://schemas.microsoft.com/office/word/2020/wordml/sdtdatahash" xmlns:w16se="http://schemas.microsoft.com/office/word/2015/wordml/symex" xmlns:wpg="http://schemas.microsoft.com/office/word/2010/wordprocessingGroup" xmlns:wpi="http://schemas.microsoft.com/office/word/2010/wordprocessingInk" xmlns:wne="http://schemas.microsoft.com/office/word/2006/wordml" xmlns:wps="http://schemas.microsoft.com/office/word/2010/wordprocessingShape" mc:Ignorable="w14 w15 w16se w16cid w16 w16cex w16sdtdh wp14">
+  <w:endnote w:type="separator" w:id="-1">
+    <w:p>
+      <w:pPr>
+        <w:spacing w:after="0" w:line="240" w:lineRule="auto"/>
+      </w:pPr>
+      <w:r>
+        <w:separator/>
+      </w:r>
+    </w:p>
+  </w:endnote>
+  <w:endnote w:type="continuationSeparator" w:id="0">
+    <w:p>
+      <w:pPr>
+        <w:spacing w:after="0" w:line="240" w:lineRule="auto"/>
+      </w:pPr>
+      <w:r>
+        <w:continuationSeparator/>
+      </w:r>
+    </w:p>
+  </w:endnote>
+</w:endnotes>
+</file>
+
+<file path=word/footnotes.xml><?xml version="1.0" encoding="utf-8"?>
+<w:footnotes xmlns:wpc="http://schemas.microsoft.com/office/word/2010/wordprocessingCanvas" xmlns:cx="http://schemas.microsoft.com/office/drawing/2014/chartex" xmlns:cx1="http://schemas.microsoft.com/office/drawing/2015/9/8/chartex" xmlns:cx2="http://schemas.microsoft.com/office/drawing/2015/10/21/chartex" xmlns:cx3="http://schemas.microsoft.com/office/drawing/2016/5/9/chartex" xmlns:cx4="http://schemas.microsoft.com/office/drawing/2016/5/10/chartex" xmlns:cx5="http://schemas.microsoft.com/office/drawing/2016/5/11/chartex" xmlns:cx6="http://schemas.microsoft.com/office/drawing/2016/5/12/chartex" xmlns:cx7="http://schemas.microsoft.com/office/drawing/2016/5/13/chartex" xmlns:cx8="http://schemas.microsoft.com/office/drawing/2016/5/14/chartex" xmlns:mc="http://schemas.openxmlformats.org/markup-compatibility/2006" xmlns:aink="http://schemas.microsoft.com/office/drawing/2016/ink" xmlns:am3d="http://schemas.microsoft.com/office/drawing/2017/model3d" xmlns:o="urn:schemas-microsoft-com:office:office" xmlns:r="http://schemas.openxmlformats.org/officeDocument/2006/relationships" xmlns:m="http://schemas.openxmlformats.org/officeDocument/2006/math" xmlns:v="urn:schemas-microsoft-com:vml" xmlns:wp14="http://schemas.microsoft.com/office/word/2010/wordprocessingDrawing" xmlns:wp="http://schemas.openxmlformats.org/drawingml/2006/wordprocessingDrawing" xmlns:w10="urn:schemas-microsoft-com:office:word" xmlns:w="http://schemas.openxmlformats.org/wordprocessingml/2006/main" xmlns:w14="http://schemas.microsoft.com/office/word/2010/wordml" xmlns:w15="http://schemas.microsoft.com/office/word/2012/wordml" xmlns:w16cex="http://schemas.microsoft.com/office/word/2018/wordml/cex" xmlns:w16cid="http://schemas.microsoft.com/office/word/2016/wordml/cid" xmlns:w16="http://schemas.microsoft.com/office/word/2018/wordml" xmlns:w16sdtdh="http://schemas.microsoft.com/office/word/2020/wordml/sdtdatahash" xmlns:w16se="http://schemas.microsoft.com/office/word/2015/wordml/symex" xmlns:wpg="http://schemas.microsoft.com/office/word/2010/wordprocessingGroup" xmlns:wpi="http://schemas.microsoft.com/office/word/2010/wordprocessingInk" xmlns:wne="http://schemas.microsoft.com/office/word/2006/wordml" xmlns:wps="http://schemas.microsoft.com/office/word/2010/wordprocessingShape" mc:Ignorable="w14 w15 w16se w16cid w16 w16cex w16sdtdh wp14">
+  <w:footnote w:type="separator" w:id="-1">
+    <w:p>
+      <w:pPr>
+        <w:spacing w:after="0" w:line="240" w:lineRule="auto"/>
+      </w:pPr>
+      <w:r>
+        <w:separator/>
+      </w:r>
+    </w:p>
+  </w:footnote>
+  <w:footnote w:type="continuationSeparator" w:id="0">
+    <w:p>
+      <w:pPr>
+        <w:spacing w:after="0" w:line="240" w:lineRule="auto"/>
+      </w:pPr>
+      <w:r>
+        <w:continuationSeparator/>
+      </w:r>
+    </w:p>
+  </w:footnote>
+</w:footnotes>
 </file>
 
 <file path=word/numbering.xml><?xml version="1.0" encoding="utf-8"?>
@@ -5331,6 +9406,56 @@
       <w:lang w:val="nl-NL"/>
     </w:rPr>
   </w:style>
+  <w:style w:type="paragraph" w:styleId="Header">
+    <w:name w:val="header"/>
+    <w:basedOn w:val="Normal"/>
+    <w:link w:val="HeaderChar"/>
+    <w:uiPriority w:val="99"/>
+    <w:unhideWhenUsed/>
+    <w:rsid w:val="00E71955"/>
+    <w:pPr>
+      <w:tabs>
+        <w:tab w:val="center" w:pos="4513"/>
+        <w:tab w:val="right" w:pos="9026"/>
+      </w:tabs>
+      <w:spacing w:after="0" w:line="240" w:lineRule="auto"/>
+    </w:pPr>
+  </w:style>
+  <w:style w:type="character" w:customStyle="1" w:styleId="HeaderChar">
+    <w:name w:val="Header Char"/>
+    <w:basedOn w:val="DefaultParagraphFont"/>
+    <w:link w:val="Header"/>
+    <w:uiPriority w:val="99"/>
+    <w:rsid w:val="00E71955"/>
+    <w:rPr>
+      <w:lang w:val="nl-NL"/>
+    </w:rPr>
+  </w:style>
+  <w:style w:type="paragraph" w:styleId="Footer">
+    <w:name w:val="footer"/>
+    <w:basedOn w:val="Normal"/>
+    <w:link w:val="FooterChar"/>
+    <w:uiPriority w:val="99"/>
+    <w:unhideWhenUsed/>
+    <w:rsid w:val="00E71955"/>
+    <w:pPr>
+      <w:tabs>
+        <w:tab w:val="center" w:pos="4513"/>
+        <w:tab w:val="right" w:pos="9026"/>
+      </w:tabs>
+      <w:spacing w:after="0" w:line="240" w:lineRule="auto"/>
+    </w:pPr>
+  </w:style>
+  <w:style w:type="character" w:customStyle="1" w:styleId="FooterChar">
+    <w:name w:val="Footer Char"/>
+    <w:basedOn w:val="DefaultParagraphFont"/>
+    <w:link w:val="Footer"/>
+    <w:uiPriority w:val="99"/>
+    <w:rsid w:val="00E71955"/>
+    <w:rPr>
+      <w:lang w:val="nl-NL"/>
+    </w:rPr>
+  </w:style>
 </w:styles>
 </file>
 

</xml_diff>

<commit_message>
added assignment C to documentation
</commit_message>
<xml_diff>
--- a/Week 1/Week 1.docx
+++ b/Week 1/Week 1.docx
@@ -130,8 +130,18 @@
                 <w:lang w:val="en-US"/>
               </w:rPr>
             </w:pPr>
-            <w:r>
-              <w:t>flag[0]</w:t>
+            <w:proofErr w:type="spellStart"/>
+            <w:proofErr w:type="gramStart"/>
+            <w:r>
+              <w:t>flag</w:t>
+            </w:r>
+            <w:proofErr w:type="spellEnd"/>
+            <w:r>
+              <w:t>[</w:t>
+            </w:r>
+            <w:proofErr w:type="gramEnd"/>
+            <w:r>
+              <w:t>0]</w:t>
             </w:r>
           </w:p>
         </w:tc>
@@ -142,8 +152,18 @@
             <w:hideMark/>
           </w:tcPr>
           <w:p>
-            <w:r>
-              <w:t>flag[1]</w:t>
+            <w:proofErr w:type="spellStart"/>
+            <w:proofErr w:type="gramStart"/>
+            <w:r>
+              <w:t>flag</w:t>
+            </w:r>
+            <w:proofErr w:type="spellEnd"/>
+            <w:r>
+              <w:t>[</w:t>
+            </w:r>
+            <w:proofErr w:type="gramEnd"/>
+            <w:r>
+              <w:t>1]</w:t>
             </w:r>
           </w:p>
         </w:tc>
@@ -154,8 +174,18 @@
             <w:hideMark/>
           </w:tcPr>
           <w:p>
-            <w:r>
-              <w:t>lock[0]</w:t>
+            <w:proofErr w:type="spellStart"/>
+            <w:proofErr w:type="gramStart"/>
+            <w:r>
+              <w:t>lock</w:t>
+            </w:r>
+            <w:proofErr w:type="spellEnd"/>
+            <w:r>
+              <w:t>[</w:t>
+            </w:r>
+            <w:proofErr w:type="gramEnd"/>
+            <w:r>
+              <w:t>0]</w:t>
             </w:r>
           </w:p>
         </w:tc>
@@ -166,8 +196,18 @@
             <w:hideMark/>
           </w:tcPr>
           <w:p>
-            <w:r>
-              <w:t>lock[1]</w:t>
+            <w:proofErr w:type="spellStart"/>
+            <w:proofErr w:type="gramStart"/>
+            <w:r>
+              <w:t>lock</w:t>
+            </w:r>
+            <w:proofErr w:type="spellEnd"/>
+            <w:r>
+              <w:t>[</w:t>
+            </w:r>
+            <w:proofErr w:type="gramEnd"/>
+            <w:r>
+              <w:t>1]</w:t>
             </w:r>
           </w:p>
         </w:tc>
@@ -178,8 +218,15 @@
             <w:hideMark/>
           </w:tcPr>
           <w:p>
-            <w:r>
-              <w:t>thred 0</w:t>
+            <w:proofErr w:type="spellStart"/>
+            <w:proofErr w:type="gramStart"/>
+            <w:r>
+              <w:t>thred</w:t>
+            </w:r>
+            <w:proofErr w:type="spellEnd"/>
+            <w:proofErr w:type="gramEnd"/>
+            <w:r>
+              <w:t xml:space="preserve"> 0</w:t>
             </w:r>
           </w:p>
         </w:tc>
@@ -190,8 +237,13 @@
             <w:hideMark/>
           </w:tcPr>
           <w:p>
-            <w:r>
-              <w:t>thread 1</w:t>
+            <w:proofErr w:type="gramStart"/>
+            <w:r>
+              <w:t>thread</w:t>
+            </w:r>
+            <w:proofErr w:type="gramEnd"/>
+            <w:r>
+              <w:t xml:space="preserve"> 1</w:t>
             </w:r>
           </w:p>
         </w:tc>
@@ -782,8 +834,18 @@
                 <w:lang w:val="en-US"/>
               </w:rPr>
             </w:pPr>
-            <w:r>
-              <w:t>flag[0]</w:t>
+            <w:proofErr w:type="spellStart"/>
+            <w:proofErr w:type="gramStart"/>
+            <w:r>
+              <w:t>flag</w:t>
+            </w:r>
+            <w:proofErr w:type="spellEnd"/>
+            <w:r>
+              <w:t>[</w:t>
+            </w:r>
+            <w:proofErr w:type="gramEnd"/>
+            <w:r>
+              <w:t>0]</w:t>
             </w:r>
           </w:p>
         </w:tc>
@@ -797,8 +859,18 @@
             <w:pPr>
               <w:spacing w:line="240" w:lineRule="auto"/>
             </w:pPr>
-            <w:r>
-              <w:t>flag[1]</w:t>
+            <w:proofErr w:type="spellStart"/>
+            <w:proofErr w:type="gramStart"/>
+            <w:r>
+              <w:t>flag</w:t>
+            </w:r>
+            <w:proofErr w:type="spellEnd"/>
+            <w:r>
+              <w:t>[</w:t>
+            </w:r>
+            <w:proofErr w:type="gramEnd"/>
+            <w:r>
+              <w:t>1]</w:t>
             </w:r>
           </w:p>
         </w:tc>
@@ -812,11 +884,21 @@
             <w:pPr>
               <w:spacing w:line="240" w:lineRule="auto"/>
             </w:pPr>
+            <w:proofErr w:type="spellStart"/>
+            <w:proofErr w:type="gramStart"/>
             <w:r>
               <w:t>l</w:t>
             </w:r>
             <w:r>
-              <w:t>ock[0]</w:t>
+              <w:t>ock</w:t>
+            </w:r>
+            <w:proofErr w:type="spellEnd"/>
+            <w:r>
+              <w:t>[</w:t>
+            </w:r>
+            <w:proofErr w:type="gramEnd"/>
+            <w:r>
+              <w:t>0]</w:t>
             </w:r>
           </w:p>
         </w:tc>
@@ -830,8 +912,18 @@
             <w:pPr>
               <w:spacing w:line="240" w:lineRule="auto"/>
             </w:pPr>
-            <w:r>
-              <w:t>lock[1]</w:t>
+            <w:proofErr w:type="spellStart"/>
+            <w:proofErr w:type="gramStart"/>
+            <w:r>
+              <w:t>lock</w:t>
+            </w:r>
+            <w:proofErr w:type="spellEnd"/>
+            <w:r>
+              <w:t>[</w:t>
+            </w:r>
+            <w:proofErr w:type="gramEnd"/>
+            <w:r>
+              <w:t>1]</w:t>
             </w:r>
           </w:p>
         </w:tc>
@@ -845,8 +937,13 @@
             <w:pPr>
               <w:spacing w:line="240" w:lineRule="auto"/>
             </w:pPr>
-            <w:r>
-              <w:t>thread 0</w:t>
+            <w:proofErr w:type="gramStart"/>
+            <w:r>
+              <w:t>thread</w:t>
+            </w:r>
+            <w:proofErr w:type="gramEnd"/>
+            <w:r>
+              <w:t xml:space="preserve"> 0</w:t>
             </w:r>
           </w:p>
         </w:tc>
@@ -860,8 +957,13 @@
             <w:pPr>
               <w:spacing w:line="240" w:lineRule="auto"/>
             </w:pPr>
-            <w:r>
-              <w:t>thread 1</w:t>
+            <w:proofErr w:type="gramStart"/>
+            <w:r>
+              <w:t>thread</w:t>
+            </w:r>
+            <w:proofErr w:type="gramEnd"/>
+            <w:r>
+              <w:t xml:space="preserve"> 1</w:t>
             </w:r>
           </w:p>
         </w:tc>
@@ -1561,7 +1663,21 @@
         <w:rPr>
           <w:lang w:val="en-US"/>
         </w:rPr>
-        <w:t xml:space="preserve"> as both lock[0] and lock [1] are true</w:t>
+        <w:t xml:space="preserve"> as both </w:t>
+      </w:r>
+      <w:proofErr w:type="gramStart"/>
+      <w:r>
+        <w:rPr>
+          <w:lang w:val="en-US"/>
+        </w:rPr>
+        <w:t>lock[</w:t>
+      </w:r>
+      <w:proofErr w:type="gramEnd"/>
+      <w:r>
+        <w:rPr>
+          <w:lang w:val="en-US"/>
+        </w:rPr>
+        <w:t>0] and lock [1] are true</w:t>
       </w:r>
       <w:r>
         <w:rPr>
@@ -1573,7 +1689,21 @@
         <w:rPr>
           <w:lang w:val="en-US"/>
         </w:rPr>
-        <w:t xml:space="preserve"> So yes deadlock can occur.</w:t>
+        <w:t xml:space="preserve"> So </w:t>
+      </w:r>
+      <w:proofErr w:type="gramStart"/>
+      <w:r>
+        <w:rPr>
+          <w:lang w:val="en-US"/>
+        </w:rPr>
+        <w:t>yes</w:t>
+      </w:r>
+      <w:proofErr w:type="gramEnd"/>
+      <w:r>
+        <w:rPr>
+          <w:lang w:val="en-US"/>
+        </w:rPr>
+        <w:t xml:space="preserve"> deadlock can occur.</w:t>
       </w:r>
     </w:p>
     <w:p>
@@ -1606,7 +1736,21 @@
         <w:rPr>
           <w:lang w:val="en-US"/>
         </w:rPr>
-        <w:t xml:space="preserve">(i.e. is it </w:t>
+        <w:t>(</w:t>
+      </w:r>
+      <w:proofErr w:type="gramStart"/>
+      <w:r>
+        <w:rPr>
+          <w:lang w:val="en-US"/>
+        </w:rPr>
+        <w:t>i.e.</w:t>
+      </w:r>
+      <w:proofErr w:type="gramEnd"/>
+      <w:r>
+        <w:rPr>
+          <w:lang w:val="en-US"/>
+        </w:rPr>
+        <w:t xml:space="preserve"> is it </w:t>
       </w:r>
       <w:r>
         <w:rPr>
@@ -1695,7 +1839,23 @@
           <w:lang w:val="en-US"/>
         </w:rPr>
         <w:lastRenderedPageBreak/>
-        <w:t xml:space="preserve">bool flag[2] = { false, false }; </w:t>
+        <w:t xml:space="preserve">bool </w:t>
+      </w:r>
+      <w:proofErr w:type="gramStart"/>
+      <w:r>
+        <w:rPr>
+          <w:rFonts w:ascii="Courier New" w:hAnsi="Courier New" w:cs="Courier New"/>
+          <w:lang w:val="en-US"/>
+        </w:rPr>
+        <w:t>flag[</w:t>
+      </w:r>
+      <w:proofErr w:type="gramEnd"/>
+      <w:r>
+        <w:rPr>
+          <w:rFonts w:ascii="Courier New" w:hAnsi="Courier New" w:cs="Courier New"/>
+          <w:lang w:val="en-US"/>
+        </w:rPr>
+        <w:t xml:space="preserve">2] = { false, false }; </w:t>
       </w:r>
       <w:r>
         <w:rPr>
@@ -1855,12 +2015,21 @@
         </w:rPr>
         <w:tab/>
       </w:r>
-      <w:r>
-        <w:rPr>
-          <w:rFonts w:ascii="Courier New" w:hAnsi="Courier New" w:cs="Courier New"/>
-          <w:lang w:val="en-US"/>
-        </w:rPr>
-        <w:t>flag[0] = true;</w:t>
+      <w:proofErr w:type="gramStart"/>
+      <w:r>
+        <w:rPr>
+          <w:rFonts w:ascii="Courier New" w:hAnsi="Courier New" w:cs="Courier New"/>
+          <w:lang w:val="en-US"/>
+        </w:rPr>
+        <w:t>flag[</w:t>
+      </w:r>
+      <w:proofErr w:type="gramEnd"/>
+      <w:r>
+        <w:rPr>
+          <w:rFonts w:ascii="Courier New" w:hAnsi="Courier New" w:cs="Courier New"/>
+          <w:lang w:val="en-US"/>
+        </w:rPr>
+        <w:t>0] = true;</w:t>
       </w:r>
       <w:r>
         <w:rPr>
@@ -1907,12 +2076,21 @@
         </w:rPr>
         <w:tab/>
       </w:r>
-      <w:r>
-        <w:rPr>
-          <w:rFonts w:ascii="Courier New" w:hAnsi="Courier New" w:cs="Courier New"/>
-          <w:lang w:val="en-US"/>
-        </w:rPr>
-        <w:t>lock[1] = false;</w:t>
+      <w:proofErr w:type="gramStart"/>
+      <w:r>
+        <w:rPr>
+          <w:rFonts w:ascii="Courier New" w:hAnsi="Courier New" w:cs="Courier New"/>
+          <w:lang w:val="en-US"/>
+        </w:rPr>
+        <w:t>lock[</w:t>
+      </w:r>
+      <w:proofErr w:type="gramEnd"/>
+      <w:r>
+        <w:rPr>
+          <w:rFonts w:ascii="Courier New" w:hAnsi="Courier New" w:cs="Courier New"/>
+          <w:lang w:val="en-US"/>
+        </w:rPr>
+        <w:t>1] = false;</w:t>
       </w:r>
       <w:r>
         <w:rPr>
@@ -1964,7 +2142,23 @@
           <w:rFonts w:ascii="Courier New" w:hAnsi="Courier New" w:cs="Courier New"/>
           <w:lang w:val="en-US"/>
         </w:rPr>
-        <w:t>if (flag[1] == true)</w:t>
+        <w:t>if (</w:t>
+      </w:r>
+      <w:proofErr w:type="gramStart"/>
+      <w:r>
+        <w:rPr>
+          <w:rFonts w:ascii="Courier New" w:hAnsi="Courier New" w:cs="Courier New"/>
+          <w:lang w:val="en-US"/>
+        </w:rPr>
+        <w:t>flag[</w:t>
+      </w:r>
+      <w:proofErr w:type="gramEnd"/>
+      <w:r>
+        <w:rPr>
+          <w:rFonts w:ascii="Courier New" w:hAnsi="Courier New" w:cs="Courier New"/>
+          <w:lang w:val="en-US"/>
+        </w:rPr>
+        <w:t>1] == true)</w:t>
       </w:r>
       <w:r>
         <w:rPr>
@@ -2070,7 +2264,22 @@
           <w:lang w:val="en-US"/>
         </w:rPr>
         <w:tab/>
-        <w:t>lock[1] = true;</w:t>
+      </w:r>
+      <w:proofErr w:type="gramStart"/>
+      <w:r>
+        <w:rPr>
+          <w:rFonts w:ascii="Courier New" w:hAnsi="Courier New" w:cs="Courier New"/>
+          <w:lang w:val="en-US"/>
+        </w:rPr>
+        <w:t>lock[</w:t>
+      </w:r>
+      <w:proofErr w:type="gramEnd"/>
+      <w:r>
+        <w:rPr>
+          <w:rFonts w:ascii="Courier New" w:hAnsi="Courier New" w:cs="Courier New"/>
+          <w:lang w:val="en-US"/>
+        </w:rPr>
+        <w:t>1] = true;</w:t>
       </w:r>
       <w:r>
         <w:rPr>
@@ -2131,12 +2340,21 @@
         </w:rPr>
         <w:tab/>
       </w:r>
-      <w:r>
-        <w:rPr>
-          <w:rFonts w:ascii="Courier New" w:hAnsi="Courier New" w:cs="Courier New"/>
-          <w:lang w:val="en-US"/>
-        </w:rPr>
-        <w:t>flag[0] = false;</w:t>
+      <w:proofErr w:type="gramStart"/>
+      <w:r>
+        <w:rPr>
+          <w:rFonts w:ascii="Courier New" w:hAnsi="Courier New" w:cs="Courier New"/>
+          <w:lang w:val="en-US"/>
+        </w:rPr>
+        <w:t>flag[</w:t>
+      </w:r>
+      <w:proofErr w:type="gramEnd"/>
+      <w:r>
+        <w:rPr>
+          <w:rFonts w:ascii="Courier New" w:hAnsi="Courier New" w:cs="Courier New"/>
+          <w:lang w:val="en-US"/>
+        </w:rPr>
+        <w:t>0] = false;</w:t>
       </w:r>
       <w:r>
         <w:rPr>
@@ -2248,7 +2466,23 @@
           <w:rFonts w:ascii="Courier New" w:hAnsi="Courier New" w:cs="Courier New"/>
           <w:lang w:val="en-US"/>
         </w:rPr>
-        <w:t>while (lock[1] || flag[1])</w:t>
+        <w:t>while (</w:t>
+      </w:r>
+      <w:proofErr w:type="gramStart"/>
+      <w:r>
+        <w:rPr>
+          <w:rFonts w:ascii="Courier New" w:hAnsi="Courier New" w:cs="Courier New"/>
+          <w:lang w:val="en-US"/>
+        </w:rPr>
+        <w:t>lock[</w:t>
+      </w:r>
+      <w:proofErr w:type="gramEnd"/>
+      <w:r>
+        <w:rPr>
+          <w:rFonts w:ascii="Courier New" w:hAnsi="Courier New" w:cs="Courier New"/>
+          <w:lang w:val="en-US"/>
+        </w:rPr>
+        <w:t>1] || flag[1])</w:t>
       </w:r>
       <w:r>
         <w:rPr>
@@ -2361,12 +2595,21 @@
         </w:rPr>
         <w:tab/>
       </w:r>
-      <w:r>
-        <w:rPr>
-          <w:rFonts w:ascii="Courier New" w:hAnsi="Courier New" w:cs="Courier New"/>
-          <w:lang w:val="en-US"/>
-        </w:rPr>
-        <w:t>flag[0] = false;</w:t>
+      <w:proofErr w:type="gramStart"/>
+      <w:r>
+        <w:rPr>
+          <w:rFonts w:ascii="Courier New" w:hAnsi="Courier New" w:cs="Courier New"/>
+          <w:lang w:val="en-US"/>
+        </w:rPr>
+        <w:t>flag[</w:t>
+      </w:r>
+      <w:proofErr w:type="gramEnd"/>
+      <w:r>
+        <w:rPr>
+          <w:rFonts w:ascii="Courier New" w:hAnsi="Courier New" w:cs="Courier New"/>
+          <w:lang w:val="en-US"/>
+        </w:rPr>
+        <w:t>0] = false;</w:t>
       </w:r>
       <w:r>
         <w:rPr>
@@ -2433,12 +2676,21 @@
         </w:rPr>
         <w:tab/>
       </w:r>
-      <w:r>
-        <w:rPr>
-          <w:rFonts w:ascii="Courier New" w:hAnsi="Courier New" w:cs="Courier New"/>
-          <w:lang w:val="en-US"/>
-        </w:rPr>
-        <w:t>flag[0] = true;</w:t>
+      <w:proofErr w:type="gramStart"/>
+      <w:r>
+        <w:rPr>
+          <w:rFonts w:ascii="Courier New" w:hAnsi="Courier New" w:cs="Courier New"/>
+          <w:lang w:val="en-US"/>
+        </w:rPr>
+        <w:t>flag[</w:t>
+      </w:r>
+      <w:proofErr w:type="gramEnd"/>
+      <w:r>
+        <w:rPr>
+          <w:rFonts w:ascii="Courier New" w:hAnsi="Courier New" w:cs="Courier New"/>
+          <w:lang w:val="en-US"/>
+        </w:rPr>
+        <w:t>0] = true;</w:t>
       </w:r>
       <w:r>
         <w:rPr>
@@ -2574,12 +2826,21 @@
         </w:rPr>
         <w:tab/>
       </w:r>
-      <w:r>
-        <w:rPr>
-          <w:rFonts w:ascii="Courier New" w:hAnsi="Courier New" w:cs="Courier New"/>
-          <w:lang w:val="en-US"/>
-        </w:rPr>
-        <w:t>CriticalSection();</w:t>
+      <w:proofErr w:type="spellStart"/>
+      <w:r>
+        <w:rPr>
+          <w:rFonts w:ascii="Courier New" w:hAnsi="Courier New" w:cs="Courier New"/>
+          <w:lang w:val="en-US"/>
+        </w:rPr>
+        <w:t>CriticalSection</w:t>
+      </w:r>
+      <w:proofErr w:type="spellEnd"/>
+      <w:r>
+        <w:rPr>
+          <w:rFonts w:ascii="Courier New" w:hAnsi="Courier New" w:cs="Courier New"/>
+          <w:lang w:val="en-US"/>
+        </w:rPr>
+        <w:t>();</w:t>
       </w:r>
       <w:r>
         <w:rPr>
@@ -2594,7 +2855,31 @@
           <w:lang w:val="en-US"/>
         </w:rPr>
         <w:tab/>
-        <w:t>CriticalSection();</w:t>
+      </w:r>
+      <w:proofErr w:type="spellStart"/>
+      <w:proofErr w:type="gramStart"/>
+      <w:r>
+        <w:rPr>
+          <w:rFonts w:ascii="Courier New" w:hAnsi="Courier New" w:cs="Courier New"/>
+          <w:lang w:val="en-US"/>
+        </w:rPr>
+        <w:t>CriticalSection</w:t>
+      </w:r>
+      <w:proofErr w:type="spellEnd"/>
+      <w:r>
+        <w:rPr>
+          <w:rFonts w:ascii="Courier New" w:hAnsi="Courier New" w:cs="Courier New"/>
+          <w:lang w:val="en-US"/>
+        </w:rPr>
+        <w:t>(</w:t>
+      </w:r>
+      <w:proofErr w:type="gramEnd"/>
+      <w:r>
+        <w:rPr>
+          <w:rFonts w:ascii="Courier New" w:hAnsi="Courier New" w:cs="Courier New"/>
+          <w:lang w:val="en-US"/>
+        </w:rPr>
+        <w:t>);</w:t>
       </w:r>
     </w:p>
     <w:p>
@@ -2655,7 +2940,22 @@
           <w:lang w:val="en-US"/>
         </w:rPr>
         <w:tab/>
-        <w:t>flag[0] = false;</w:t>
+      </w:r>
+      <w:proofErr w:type="gramStart"/>
+      <w:r>
+        <w:rPr>
+          <w:rFonts w:ascii="Courier New" w:hAnsi="Courier New" w:cs="Courier New"/>
+          <w:lang w:val="en-US"/>
+        </w:rPr>
+        <w:t>flag[</w:t>
+      </w:r>
+      <w:proofErr w:type="gramEnd"/>
+      <w:r>
+        <w:rPr>
+          <w:rFonts w:ascii="Courier New" w:hAnsi="Courier New" w:cs="Courier New"/>
+          <w:lang w:val="en-US"/>
+        </w:rPr>
+        <w:t>0] = false;</w:t>
       </w:r>
       <w:r>
         <w:rPr>
@@ -2701,7 +3001,22 @@
           <w:lang w:val="en-US"/>
         </w:rPr>
         <w:tab/>
-        <w:t>lock[0] = false;</w:t>
+      </w:r>
+      <w:proofErr w:type="gramStart"/>
+      <w:r>
+        <w:rPr>
+          <w:rFonts w:ascii="Courier New" w:hAnsi="Courier New" w:cs="Courier New"/>
+          <w:lang w:val="en-US"/>
+        </w:rPr>
+        <w:t>lock[</w:t>
+      </w:r>
+      <w:proofErr w:type="gramEnd"/>
+      <w:r>
+        <w:rPr>
+          <w:rFonts w:ascii="Courier New" w:hAnsi="Courier New" w:cs="Courier New"/>
+          <w:lang w:val="en-US"/>
+        </w:rPr>
+        <w:t>0] = false;</w:t>
       </w:r>
       <w:r>
         <w:rPr>
@@ -2824,7 +3139,32 @@
           <w:lang w:val="en-US"/>
         </w:rPr>
         <w:br/>
-        <w:t>def myThread():</w:t>
+        <w:t xml:space="preserve">def </w:t>
+      </w:r>
+      <w:proofErr w:type="spellStart"/>
+      <w:proofErr w:type="gramStart"/>
+      <w:r>
+        <w:rPr>
+          <w:rFonts w:ascii="Courier New" w:hAnsi="Courier New" w:cs="Courier New"/>
+          <w:lang w:val="en-US"/>
+        </w:rPr>
+        <w:t>myThread</w:t>
+      </w:r>
+      <w:proofErr w:type="spellEnd"/>
+      <w:r>
+        <w:rPr>
+          <w:rFonts w:ascii="Courier New" w:hAnsi="Courier New" w:cs="Courier New"/>
+          <w:lang w:val="en-US"/>
+        </w:rPr>
+        <w:t>(</w:t>
+      </w:r>
+      <w:proofErr w:type="gramEnd"/>
+      <w:r>
+        <w:rPr>
+          <w:rFonts w:ascii="Courier New" w:hAnsi="Courier New" w:cs="Courier New"/>
+          <w:lang w:val="en-US"/>
+        </w:rPr>
+        <w:t>):</w:t>
       </w:r>
       <w:r>
         <w:rPr>
@@ -2840,7 +3180,23 @@
           <w:lang w:val="en-US"/>
         </w:rPr>
         <w:br/>
-        <w:t xml:space="preserve">   for i in range(100):</w:t>
+        <w:t xml:space="preserve">   for </w:t>
+      </w:r>
+      <w:proofErr w:type="spellStart"/>
+      <w:r>
+        <w:rPr>
+          <w:rFonts w:ascii="Courier New" w:hAnsi="Courier New" w:cs="Courier New"/>
+          <w:lang w:val="en-US"/>
+        </w:rPr>
+        <w:t>i</w:t>
+      </w:r>
+      <w:proofErr w:type="spellEnd"/>
+      <w:r>
+        <w:rPr>
+          <w:rFonts w:ascii="Courier New" w:hAnsi="Courier New" w:cs="Courier New"/>
+          <w:lang w:val="en-US"/>
+        </w:rPr>
+        <w:t xml:space="preserve"> in range(100):</w:t>
       </w:r>
       <w:r>
         <w:rPr>
@@ -2857,6 +3213,7 @@
           <w:lang w:val="en-US"/>
         </w:rPr>
       </w:pPr>
+      <w:proofErr w:type="spellStart"/>
       <w:r>
         <w:rPr>
           <w:rFonts w:ascii="Courier New" w:hAnsi="Courier New" w:cs="Courier New"/>
@@ -2864,6 +3221,7 @@
         </w:rPr>
         <w:t>myThread</w:t>
       </w:r>
+      <w:proofErr w:type="spellEnd"/>
       <w:r>
         <w:rPr>
           <w:lang w:val="en-US"/>
@@ -2957,7 +3315,22 @@
           <w:lang w:val="en-US"/>
         </w:rPr>
         <w:tab/>
-        <w:t>inc R1</w:t>
+      </w:r>
+      <w:proofErr w:type="spellStart"/>
+      <w:r>
+        <w:rPr>
+          <w:rFonts w:ascii="Courier New" w:hAnsi="Courier New" w:cs="Courier New"/>
+          <w:lang w:val="en-US"/>
+        </w:rPr>
+        <w:t>inc</w:t>
+      </w:r>
+      <w:proofErr w:type="spellEnd"/>
+      <w:r>
+        <w:rPr>
+          <w:rFonts w:ascii="Courier New" w:hAnsi="Courier New" w:cs="Courier New"/>
+          <w:lang w:val="en-US"/>
+        </w:rPr>
+        <w:t xml:space="preserve"> R1</w:t>
       </w:r>
       <w:r>
         <w:rPr>
@@ -3022,7 +3395,22 @@
           <w:lang w:val="en-US"/>
         </w:rPr>
         <w:tab/>
-        <w:t>inc S1</w:t>
+      </w:r>
+      <w:proofErr w:type="spellStart"/>
+      <w:r>
+        <w:rPr>
+          <w:rFonts w:ascii="Courier New" w:hAnsi="Courier New" w:cs="Courier New"/>
+          <w:lang w:val="en-US"/>
+        </w:rPr>
+        <w:t>inc</w:t>
+      </w:r>
+      <w:proofErr w:type="spellEnd"/>
+      <w:r>
+        <w:rPr>
+          <w:rFonts w:ascii="Courier New" w:hAnsi="Courier New" w:cs="Courier New"/>
+          <w:lang w:val="en-US"/>
+        </w:rPr>
+        <w:t xml:space="preserve"> S1</w:t>
       </w:r>
       <w:r>
         <w:rPr>
@@ -3111,9 +3499,105 @@
       </w:pPr>
       <w:r>
         <w:rPr>
-          <w:lang w:val="en-US"/>
-        </w:rPr>
-        <w:t>If you cannot find such a scenario, what's the lowest value that you have discovered? (200?, 101?, 100?, 1?,  …?)</w:t>
+          <w:noProof/>
+        </w:rPr>
+        <w:drawing>
+          <wp:anchor distT="0" distB="0" distL="114300" distR="114300" simplePos="0" relativeHeight="251659264" behindDoc="1" locked="0" layoutInCell="1" allowOverlap="1" wp14:anchorId="5A8F7101" wp14:editId="34C2E0D1">
+            <wp:simplePos x="0" y="0"/>
+            <wp:positionH relativeFrom="margin">
+              <wp:align>right</wp:align>
+            </wp:positionH>
+            <wp:positionV relativeFrom="paragraph">
+              <wp:posOffset>75565</wp:posOffset>
+            </wp:positionV>
+            <wp:extent cx="2419350" cy="6572885"/>
+            <wp:effectExtent l="0" t="0" r="0" b="0"/>
+            <wp:wrapTight wrapText="bothSides">
+              <wp:wrapPolygon edited="0">
+                <wp:start x="0" y="0"/>
+                <wp:lineTo x="0" y="21535"/>
+                <wp:lineTo x="21430" y="21535"/>
+                <wp:lineTo x="21430" y="0"/>
+                <wp:lineTo x="0" y="0"/>
+              </wp:wrapPolygon>
+            </wp:wrapTight>
+            <wp:docPr id="6" name="Picture 6"/>
+            <wp:cNvGraphicFramePr>
+              <a:graphicFrameLocks xmlns:a="http://schemas.openxmlformats.org/drawingml/2006/main" noChangeAspect="1"/>
+            </wp:cNvGraphicFramePr>
+            <a:graphic xmlns:a="http://schemas.openxmlformats.org/drawingml/2006/main">
+              <a:graphicData uri="http://schemas.openxmlformats.org/drawingml/2006/picture">
+                <pic:pic xmlns:pic="http://schemas.openxmlformats.org/drawingml/2006/picture">
+                  <pic:nvPicPr>
+                    <pic:cNvPr id="1" name=""/>
+                    <pic:cNvPicPr/>
+                  </pic:nvPicPr>
+                  <pic:blipFill>
+                    <a:blip r:embed="rId8">
+                      <a:extLst>
+                        <a:ext uri="{28A0092B-C50C-407E-A947-70E740481C1C}">
+                          <a14:useLocalDpi xmlns:a14="http://schemas.microsoft.com/office/drawing/2010/main" val="0"/>
+                        </a:ext>
+                      </a:extLst>
+                    </a:blip>
+                    <a:stretch>
+                      <a:fillRect/>
+                    </a:stretch>
+                  </pic:blipFill>
+                  <pic:spPr>
+                    <a:xfrm>
+                      <a:off x="0" y="0"/>
+                      <a:ext cx="2419350" cy="6572885"/>
+                    </a:xfrm>
+                    <a:prstGeom prst="rect">
+                      <a:avLst/>
+                    </a:prstGeom>
+                  </pic:spPr>
+                </pic:pic>
+              </a:graphicData>
+            </a:graphic>
+            <wp14:sizeRelH relativeFrom="page">
+              <wp14:pctWidth>0</wp14:pctWidth>
+            </wp14:sizeRelH>
+            <wp14:sizeRelV relativeFrom="page">
+              <wp14:pctHeight>0</wp14:pctHeight>
+            </wp14:sizeRelV>
+          </wp:anchor>
+        </w:drawing>
+      </w:r>
+      <w:r>
+        <w:rPr>
+          <w:lang w:val="en-US"/>
+        </w:rPr>
+        <w:t xml:space="preserve">If you cannot find such a scenario, </w:t>
+      </w:r>
+      <w:proofErr w:type="gramStart"/>
+      <w:r>
+        <w:rPr>
+          <w:lang w:val="en-US"/>
+        </w:rPr>
+        <w:t>what's</w:t>
+      </w:r>
+      <w:proofErr w:type="gramEnd"/>
+      <w:r>
+        <w:rPr>
+          <w:lang w:val="en-US"/>
+        </w:rPr>
+        <w:t xml:space="preserve"> the lowest value that you have discovered? (</w:t>
+      </w:r>
+      <w:proofErr w:type="gramStart"/>
+      <w:r>
+        <w:rPr>
+          <w:lang w:val="en-US"/>
+        </w:rPr>
+        <w:t>200?,</w:t>
+      </w:r>
+      <w:proofErr w:type="gramEnd"/>
+      <w:r>
+        <w:rPr>
+          <w:lang w:val="en-US"/>
+        </w:rPr>
+        <w:t xml:space="preserve"> 101?, 100?, 1?,  …?)</w:t>
       </w:r>
     </w:p>
     <w:p>
@@ -3181,8 +3665,13 @@
         </w:rPr>
       </w:pPr>
       <w:r>
-        <w:t>C Synchronization</w:t>
-      </w:r>
+        <w:t xml:space="preserve">C </w:t>
+      </w:r>
+      <w:proofErr w:type="spellStart"/>
+      <w:r>
+        <w:t>Synchronization</w:t>
+      </w:r>
+      <w:proofErr w:type="spellEnd"/>
     </w:p>
     <w:p>
       <w:pPr>
@@ -3238,8 +3727,16 @@
         <w:rPr>
           <w:lang w:val="en-US"/>
         </w:rPr>
-        <w:t>the semaphores may be created before the threads are started</w:t>
-      </w:r>
+        <w:t xml:space="preserve">the semaphores may be created before the threads are </w:t>
+      </w:r>
+      <w:proofErr w:type="gramStart"/>
+      <w:r>
+        <w:rPr>
+          <w:lang w:val="en-US"/>
+        </w:rPr>
+        <w:t>started</w:t>
+      </w:r>
+      <w:proofErr w:type="gramEnd"/>
     </w:p>
     <w:p>
       <w:pPr>
@@ -3256,7 +3753,21 @@
         <w:rPr>
           <w:lang w:val="en-US"/>
         </w:rPr>
-        <w:t>the numbers are printed in the "right order"</w:t>
+        <w:t xml:space="preserve">the numbers are printed in the "right </w:t>
+      </w:r>
+      <w:proofErr w:type="gramStart"/>
+      <w:r>
+        <w:rPr>
+          <w:lang w:val="en-US"/>
+        </w:rPr>
+        <w:t>order</w:t>
+      </w:r>
+      <w:proofErr w:type="gramEnd"/>
+      <w:r>
+        <w:rPr>
+          <w:lang w:val="en-US"/>
+        </w:rPr>
+        <w:t>"</w:t>
       </w:r>
     </w:p>
     <w:p>
@@ -3292,8 +3803,16 @@
         <w:rPr>
           <w:lang w:val="en-US"/>
         </w:rPr>
-        <w:t>it should not make any difference in which order the threads are started</w:t>
-      </w:r>
+        <w:t xml:space="preserve">it should not make any difference in which order the threads are </w:t>
+      </w:r>
+      <w:proofErr w:type="gramStart"/>
+      <w:r>
+        <w:rPr>
+          <w:lang w:val="en-US"/>
+        </w:rPr>
+        <w:t>started</w:t>
+      </w:r>
+      <w:proofErr w:type="gramEnd"/>
     </w:p>
     <w:p>
       <w:pPr>
@@ -3432,7 +3951,7 @@
                     <pic:cNvPicPr/>
                   </pic:nvPicPr>
                   <pic:blipFill>
-                    <a:blip r:embed="rId8"/>
+                    <a:blip r:embed="rId9"/>
                     <a:stretch>
                       <a:fillRect/>
                     </a:stretch>
@@ -3510,7 +4029,25 @@
           <w:bCs/>
           <w:lang w:val="en-US"/>
         </w:rPr>
-        <w:t xml:space="preserve">Hold and Wait </w:t>
+        <w:t xml:space="preserve">Hold and </w:t>
+      </w:r>
+      <w:proofErr w:type="gramStart"/>
+      <w:r>
+        <w:rPr>
+          <w:b/>
+          <w:bCs/>
+          <w:lang w:val="en-US"/>
+        </w:rPr>
+        <w:t>Wait</w:t>
+      </w:r>
+      <w:proofErr w:type="gramEnd"/>
+      <w:r>
+        <w:rPr>
+          <w:b/>
+          <w:bCs/>
+          <w:lang w:val="en-US"/>
+        </w:rPr>
+        <w:t xml:space="preserve"> </w:t>
       </w:r>
     </w:p>
     <w:p>
@@ -3519,11 +4056,19 @@
           <w:lang w:val="en-US"/>
         </w:rPr>
       </w:pPr>
-      <w:r>
-        <w:rPr>
-          <w:lang w:val="en-US"/>
-        </w:rPr>
-        <w:t>All of the threads hold a different resource. Thread A by default first uses resource 1 then it wants resource 3. If semaphore C locks thread A it will not first release Resource 1. This is present with different resources in all threads.</w:t>
+      <w:proofErr w:type="gramStart"/>
+      <w:r>
+        <w:rPr>
+          <w:lang w:val="en-US"/>
+        </w:rPr>
+        <w:t>All of</w:t>
+      </w:r>
+      <w:proofErr w:type="gramEnd"/>
+      <w:r>
+        <w:rPr>
+          <w:lang w:val="en-US"/>
+        </w:rPr>
+        <w:t xml:space="preserve"> the threads hold a different resource. Thread A by default first uses resource 1 then it wants resource 3. If semaphore C locks thread A it will not first release Resource 1. This is present with different resources in all threads.</w:t>
       </w:r>
     </w:p>
     <w:p>
@@ -3553,7 +4098,21 @@
         <w:rPr>
           <w:lang w:val="en-US"/>
         </w:rPr>
-        <w:t>All threads hold a specific resource at starts. This means that if for example Resource 1 would already be in use. Thread A would have to wait for thread C to finish. So we also have Circular waiting.</w:t>
+        <w:t xml:space="preserve">All threads hold a specific resource at starts. This means that if for example Resource 1 would already be in use. Thread A would have to wait for thread C to finish. </w:t>
+      </w:r>
+      <w:proofErr w:type="gramStart"/>
+      <w:r>
+        <w:rPr>
+          <w:lang w:val="en-US"/>
+        </w:rPr>
+        <w:t>So</w:t>
+      </w:r>
+      <w:proofErr w:type="gramEnd"/>
+      <w:r>
+        <w:rPr>
+          <w:lang w:val="en-US"/>
+        </w:rPr>
+        <w:t xml:space="preserve"> we also have Circular waiting.</w:t>
       </w:r>
     </w:p>
     <w:p>
@@ -3592,7 +4151,35 @@
         <w:rPr>
           <w:lang w:val="en-US"/>
         </w:rPr>
-        <w:t>This is by far the easiest condition to get because you don’t have to do anything. We currently don’t free resources if our we detected a deadlock.</w:t>
+        <w:t xml:space="preserve">This is by far the easiest condition to get because you </w:t>
+      </w:r>
+      <w:proofErr w:type="gramStart"/>
+      <w:r>
+        <w:rPr>
+          <w:lang w:val="en-US"/>
+        </w:rPr>
+        <w:t>don’t</w:t>
+      </w:r>
+      <w:proofErr w:type="gramEnd"/>
+      <w:r>
+        <w:rPr>
+          <w:lang w:val="en-US"/>
+        </w:rPr>
+        <w:t xml:space="preserve"> have to do anything. We currently </w:t>
+      </w:r>
+      <w:proofErr w:type="gramStart"/>
+      <w:r>
+        <w:rPr>
+          <w:lang w:val="en-US"/>
+        </w:rPr>
+        <w:t>don’t</w:t>
+      </w:r>
+      <w:proofErr w:type="gramEnd"/>
+      <w:r>
+        <w:rPr>
+          <w:lang w:val="en-US"/>
+        </w:rPr>
+        <w:t xml:space="preserve"> free resources if our we detected a deadlock.</w:t>
       </w:r>
     </w:p>
     <w:p>
@@ -3643,7 +4230,7 @@
                     </pic:cNvPicPr>
                   </pic:nvPicPr>
                   <pic:blipFill>
-                    <a:blip r:embed="rId9">
+                    <a:blip r:embed="rId10">
                       <a:extLst>
                         <a:ext uri="{28A0092B-C50C-407E-A947-70E740481C1C}">
                           <a14:useLocalDpi xmlns:a14="http://schemas.microsoft.com/office/drawing/2010/main" val="0"/>
@@ -3754,7 +4341,7 @@
                     <pic:cNvPicPr/>
                   </pic:nvPicPr>
                   <pic:blipFill rotWithShape="1">
-                    <a:blip r:embed="rId10" cstate="print">
+                    <a:blip r:embed="rId11" cstate="print">
                       <a:extLst>
                         <a:ext uri="{28A0092B-C50C-407E-A947-70E740481C1C}">
                           <a14:useLocalDpi xmlns:a14="http://schemas.microsoft.com/office/drawing/2010/main" val="0"/>
@@ -3814,7 +4401,7 @@
                     <pic:cNvPicPr/>
                   </pic:nvPicPr>
                   <pic:blipFill rotWithShape="1">
-                    <a:blip r:embed="rId11"/>
+                    <a:blip r:embed="rId12"/>
                     <a:srcRect t="863" b="1"/>
                     <a:stretch/>
                   </pic:blipFill>
@@ -3895,7 +4482,7 @@
                     <pic:cNvPicPr/>
                   </pic:nvPicPr>
                   <pic:blipFill>
-                    <a:blip r:embed="rId12"/>
+                    <a:blip r:embed="rId13"/>
                     <a:stretch>
                       <a:fillRect/>
                     </a:stretch>

</xml_diff>

<commit_message>
Move assingment C to a sperate page
</commit_message>
<xml_diff>
--- a/Week 1/Week 1.docx
+++ b/Week 1/Week 1.docx
@@ -130,18 +130,8 @@
                 <w:lang w:val="en-US"/>
               </w:rPr>
             </w:pPr>
-            <w:proofErr w:type="spellStart"/>
-            <w:proofErr w:type="gramStart"/>
-            <w:r>
-              <w:t>flag</w:t>
-            </w:r>
-            <w:proofErr w:type="spellEnd"/>
-            <w:r>
-              <w:t>[</w:t>
-            </w:r>
-            <w:proofErr w:type="gramEnd"/>
-            <w:r>
-              <w:t>0]</w:t>
+            <w:r>
+              <w:t>flag[0]</w:t>
             </w:r>
           </w:p>
         </w:tc>
@@ -152,18 +142,8 @@
             <w:hideMark/>
           </w:tcPr>
           <w:p>
-            <w:proofErr w:type="spellStart"/>
-            <w:proofErr w:type="gramStart"/>
-            <w:r>
-              <w:t>flag</w:t>
-            </w:r>
-            <w:proofErr w:type="spellEnd"/>
-            <w:r>
-              <w:t>[</w:t>
-            </w:r>
-            <w:proofErr w:type="gramEnd"/>
-            <w:r>
-              <w:t>1]</w:t>
+            <w:r>
+              <w:t>flag[1]</w:t>
             </w:r>
           </w:p>
         </w:tc>
@@ -174,18 +154,8 @@
             <w:hideMark/>
           </w:tcPr>
           <w:p>
-            <w:proofErr w:type="spellStart"/>
-            <w:proofErr w:type="gramStart"/>
-            <w:r>
-              <w:t>lock</w:t>
-            </w:r>
-            <w:proofErr w:type="spellEnd"/>
-            <w:r>
-              <w:t>[</w:t>
-            </w:r>
-            <w:proofErr w:type="gramEnd"/>
-            <w:r>
-              <w:t>0]</w:t>
+            <w:r>
+              <w:t>lock[0]</w:t>
             </w:r>
           </w:p>
         </w:tc>
@@ -196,18 +166,8 @@
             <w:hideMark/>
           </w:tcPr>
           <w:p>
-            <w:proofErr w:type="spellStart"/>
-            <w:proofErr w:type="gramStart"/>
-            <w:r>
-              <w:t>lock</w:t>
-            </w:r>
-            <w:proofErr w:type="spellEnd"/>
-            <w:r>
-              <w:t>[</w:t>
-            </w:r>
-            <w:proofErr w:type="gramEnd"/>
-            <w:r>
-              <w:t>1]</w:t>
+            <w:r>
+              <w:t>lock[1]</w:t>
             </w:r>
           </w:p>
         </w:tc>
@@ -218,15 +178,8 @@
             <w:hideMark/>
           </w:tcPr>
           <w:p>
-            <w:proofErr w:type="spellStart"/>
-            <w:proofErr w:type="gramStart"/>
-            <w:r>
-              <w:t>thred</w:t>
-            </w:r>
-            <w:proofErr w:type="spellEnd"/>
-            <w:proofErr w:type="gramEnd"/>
-            <w:r>
-              <w:t xml:space="preserve"> 0</w:t>
+            <w:r>
+              <w:t>thred 0</w:t>
             </w:r>
           </w:p>
         </w:tc>
@@ -237,13 +190,8 @@
             <w:hideMark/>
           </w:tcPr>
           <w:p>
-            <w:proofErr w:type="gramStart"/>
-            <w:r>
-              <w:t>thread</w:t>
-            </w:r>
-            <w:proofErr w:type="gramEnd"/>
-            <w:r>
-              <w:t xml:space="preserve"> 1</w:t>
+            <w:r>
+              <w:t>thread 1</w:t>
             </w:r>
           </w:p>
         </w:tc>
@@ -834,18 +782,8 @@
                 <w:lang w:val="en-US"/>
               </w:rPr>
             </w:pPr>
-            <w:proofErr w:type="spellStart"/>
-            <w:proofErr w:type="gramStart"/>
-            <w:r>
-              <w:t>flag</w:t>
-            </w:r>
-            <w:proofErr w:type="spellEnd"/>
-            <w:r>
-              <w:t>[</w:t>
-            </w:r>
-            <w:proofErr w:type="gramEnd"/>
-            <w:r>
-              <w:t>0]</w:t>
+            <w:r>
+              <w:t>flag[0]</w:t>
             </w:r>
           </w:p>
         </w:tc>
@@ -859,18 +797,8 @@
             <w:pPr>
               <w:spacing w:line="240" w:lineRule="auto"/>
             </w:pPr>
-            <w:proofErr w:type="spellStart"/>
-            <w:proofErr w:type="gramStart"/>
-            <w:r>
-              <w:t>flag</w:t>
-            </w:r>
-            <w:proofErr w:type="spellEnd"/>
-            <w:r>
-              <w:t>[</w:t>
-            </w:r>
-            <w:proofErr w:type="gramEnd"/>
-            <w:r>
-              <w:t>1]</w:t>
+            <w:r>
+              <w:t>flag[1]</w:t>
             </w:r>
           </w:p>
         </w:tc>
@@ -884,21 +812,11 @@
             <w:pPr>
               <w:spacing w:line="240" w:lineRule="auto"/>
             </w:pPr>
-            <w:proofErr w:type="spellStart"/>
-            <w:proofErr w:type="gramStart"/>
             <w:r>
               <w:t>l</w:t>
             </w:r>
             <w:r>
-              <w:t>ock</w:t>
-            </w:r>
-            <w:proofErr w:type="spellEnd"/>
-            <w:r>
-              <w:t>[</w:t>
-            </w:r>
-            <w:proofErr w:type="gramEnd"/>
-            <w:r>
-              <w:t>0]</w:t>
+              <w:t>ock[0]</w:t>
             </w:r>
           </w:p>
         </w:tc>
@@ -912,18 +830,8 @@
             <w:pPr>
               <w:spacing w:line="240" w:lineRule="auto"/>
             </w:pPr>
-            <w:proofErr w:type="spellStart"/>
-            <w:proofErr w:type="gramStart"/>
-            <w:r>
-              <w:t>lock</w:t>
-            </w:r>
-            <w:proofErr w:type="spellEnd"/>
-            <w:r>
-              <w:t>[</w:t>
-            </w:r>
-            <w:proofErr w:type="gramEnd"/>
-            <w:r>
-              <w:t>1]</w:t>
+            <w:r>
+              <w:t>lock[1]</w:t>
             </w:r>
           </w:p>
         </w:tc>
@@ -937,13 +845,8 @@
             <w:pPr>
               <w:spacing w:line="240" w:lineRule="auto"/>
             </w:pPr>
-            <w:proofErr w:type="gramStart"/>
-            <w:r>
-              <w:t>thread</w:t>
-            </w:r>
-            <w:proofErr w:type="gramEnd"/>
-            <w:r>
-              <w:t xml:space="preserve"> 0</w:t>
+            <w:r>
+              <w:t>thread 0</w:t>
             </w:r>
           </w:p>
         </w:tc>
@@ -957,13 +860,8 @@
             <w:pPr>
               <w:spacing w:line="240" w:lineRule="auto"/>
             </w:pPr>
-            <w:proofErr w:type="gramStart"/>
-            <w:r>
-              <w:t>thread</w:t>
-            </w:r>
-            <w:proofErr w:type="gramEnd"/>
-            <w:r>
-              <w:t xml:space="preserve"> 1</w:t>
+            <w:r>
+              <w:t>thread 1</w:t>
             </w:r>
           </w:p>
         </w:tc>
@@ -1663,21 +1561,7 @@
         <w:rPr>
           <w:lang w:val="en-US"/>
         </w:rPr>
-        <w:t xml:space="preserve"> as both </w:t>
-      </w:r>
-      <w:proofErr w:type="gramStart"/>
-      <w:r>
-        <w:rPr>
-          <w:lang w:val="en-US"/>
-        </w:rPr>
-        <w:t>lock[</w:t>
-      </w:r>
-      <w:proofErr w:type="gramEnd"/>
-      <w:r>
-        <w:rPr>
-          <w:lang w:val="en-US"/>
-        </w:rPr>
-        <w:t>0] and lock [1] are true</w:t>
+        <w:t xml:space="preserve"> as both lock[0] and lock [1] are true</w:t>
       </w:r>
       <w:r>
         <w:rPr>
@@ -1689,21 +1573,7 @@
         <w:rPr>
           <w:lang w:val="en-US"/>
         </w:rPr>
-        <w:t xml:space="preserve"> So </w:t>
-      </w:r>
-      <w:proofErr w:type="gramStart"/>
-      <w:r>
-        <w:rPr>
-          <w:lang w:val="en-US"/>
-        </w:rPr>
-        <w:t>yes</w:t>
-      </w:r>
-      <w:proofErr w:type="gramEnd"/>
-      <w:r>
-        <w:rPr>
-          <w:lang w:val="en-US"/>
-        </w:rPr>
-        <w:t xml:space="preserve"> deadlock can occur.</w:t>
+        <w:t xml:space="preserve"> So yes deadlock can occur.</w:t>
       </w:r>
     </w:p>
     <w:p>
@@ -1736,21 +1606,7 @@
         <w:rPr>
           <w:lang w:val="en-US"/>
         </w:rPr>
-        <w:t>(</w:t>
-      </w:r>
-      <w:proofErr w:type="gramStart"/>
-      <w:r>
-        <w:rPr>
-          <w:lang w:val="en-US"/>
-        </w:rPr>
-        <w:t>i.e.</w:t>
-      </w:r>
-      <w:proofErr w:type="gramEnd"/>
-      <w:r>
-        <w:rPr>
-          <w:lang w:val="en-US"/>
-        </w:rPr>
-        <w:t xml:space="preserve"> is it </w:t>
+        <w:t xml:space="preserve">(i.e. is it </w:t>
       </w:r>
       <w:r>
         <w:rPr>
@@ -1791,19 +1647,37 @@
         <w:rPr>
           <w:lang w:val="en-US"/>
         </w:rPr>
-        <w:t>This algorithm is starvation</w:t>
-      </w:r>
-      <w:r>
-        <w:rPr>
-          <w:lang w:val="en-US"/>
-        </w:rPr>
-        <w:t xml:space="preserve"> not</w:t>
-      </w:r>
-      <w:r>
-        <w:rPr>
-          <w:lang w:val="en-US"/>
-        </w:rPr>
-        <w:t xml:space="preserve"> free. </w:t>
+        <w:t xml:space="preserve">This algorithm is </w:t>
+      </w:r>
+      <w:r>
+        <w:rPr>
+          <w:lang w:val="en-US"/>
+        </w:rPr>
+        <w:t>not</w:t>
+      </w:r>
+      <w:r>
+        <w:rPr>
+          <w:lang w:val="en-US"/>
+        </w:rPr>
+        <w:t xml:space="preserve"> </w:t>
+      </w:r>
+      <w:r>
+        <w:rPr>
+          <w:lang w:val="en-US"/>
+        </w:rPr>
+        <w:t>starvation</w:t>
+      </w:r>
+      <w:r>
+        <w:rPr>
+          <w:lang w:val="en-US"/>
+        </w:rPr>
+        <w:t>-</w:t>
+      </w:r>
+      <w:r>
+        <w:rPr>
+          <w:lang w:val="en-US"/>
+        </w:rPr>
+        <w:t xml:space="preserve">free. </w:t>
       </w:r>
       <w:r>
         <w:rPr>
@@ -1839,23 +1713,7 @@
           <w:lang w:val="en-US"/>
         </w:rPr>
         <w:lastRenderedPageBreak/>
-        <w:t xml:space="preserve">bool </w:t>
-      </w:r>
-      <w:proofErr w:type="gramStart"/>
-      <w:r>
-        <w:rPr>
-          <w:rFonts w:ascii="Courier New" w:hAnsi="Courier New" w:cs="Courier New"/>
-          <w:lang w:val="en-US"/>
-        </w:rPr>
-        <w:t>flag[</w:t>
-      </w:r>
-      <w:proofErr w:type="gramEnd"/>
-      <w:r>
-        <w:rPr>
-          <w:rFonts w:ascii="Courier New" w:hAnsi="Courier New" w:cs="Courier New"/>
-          <w:lang w:val="en-US"/>
-        </w:rPr>
-        <w:t xml:space="preserve">2] = { false, false }; </w:t>
+        <w:t xml:space="preserve">bool flag[2] = { false, false }; </w:t>
       </w:r>
       <w:r>
         <w:rPr>
@@ -2015,21 +1873,12 @@
         </w:rPr>
         <w:tab/>
       </w:r>
-      <w:proofErr w:type="gramStart"/>
-      <w:r>
-        <w:rPr>
-          <w:rFonts w:ascii="Courier New" w:hAnsi="Courier New" w:cs="Courier New"/>
-          <w:lang w:val="en-US"/>
-        </w:rPr>
-        <w:t>flag[</w:t>
-      </w:r>
-      <w:proofErr w:type="gramEnd"/>
-      <w:r>
-        <w:rPr>
-          <w:rFonts w:ascii="Courier New" w:hAnsi="Courier New" w:cs="Courier New"/>
-          <w:lang w:val="en-US"/>
-        </w:rPr>
-        <w:t>0] = true;</w:t>
+      <w:r>
+        <w:rPr>
+          <w:rFonts w:ascii="Courier New" w:hAnsi="Courier New" w:cs="Courier New"/>
+          <w:lang w:val="en-US"/>
+        </w:rPr>
+        <w:t>flag[0] = true;</w:t>
       </w:r>
       <w:r>
         <w:rPr>
@@ -2076,21 +1925,12 @@
         </w:rPr>
         <w:tab/>
       </w:r>
-      <w:proofErr w:type="gramStart"/>
-      <w:r>
-        <w:rPr>
-          <w:rFonts w:ascii="Courier New" w:hAnsi="Courier New" w:cs="Courier New"/>
-          <w:lang w:val="en-US"/>
-        </w:rPr>
-        <w:t>lock[</w:t>
-      </w:r>
-      <w:proofErr w:type="gramEnd"/>
-      <w:r>
-        <w:rPr>
-          <w:rFonts w:ascii="Courier New" w:hAnsi="Courier New" w:cs="Courier New"/>
-          <w:lang w:val="en-US"/>
-        </w:rPr>
-        <w:t>1] = false;</w:t>
+      <w:r>
+        <w:rPr>
+          <w:rFonts w:ascii="Courier New" w:hAnsi="Courier New" w:cs="Courier New"/>
+          <w:lang w:val="en-US"/>
+        </w:rPr>
+        <w:t>lock[1] = false;</w:t>
       </w:r>
       <w:r>
         <w:rPr>
@@ -2142,23 +1982,7 @@
           <w:rFonts w:ascii="Courier New" w:hAnsi="Courier New" w:cs="Courier New"/>
           <w:lang w:val="en-US"/>
         </w:rPr>
-        <w:t>if (</w:t>
-      </w:r>
-      <w:proofErr w:type="gramStart"/>
-      <w:r>
-        <w:rPr>
-          <w:rFonts w:ascii="Courier New" w:hAnsi="Courier New" w:cs="Courier New"/>
-          <w:lang w:val="en-US"/>
-        </w:rPr>
-        <w:t>flag[</w:t>
-      </w:r>
-      <w:proofErr w:type="gramEnd"/>
-      <w:r>
-        <w:rPr>
-          <w:rFonts w:ascii="Courier New" w:hAnsi="Courier New" w:cs="Courier New"/>
-          <w:lang w:val="en-US"/>
-        </w:rPr>
-        <w:t>1] == true)</w:t>
+        <w:t>if (flag[1] == true)</w:t>
       </w:r>
       <w:r>
         <w:rPr>
@@ -2264,22 +2088,7 @@
           <w:lang w:val="en-US"/>
         </w:rPr>
         <w:tab/>
-      </w:r>
-      <w:proofErr w:type="gramStart"/>
-      <w:r>
-        <w:rPr>
-          <w:rFonts w:ascii="Courier New" w:hAnsi="Courier New" w:cs="Courier New"/>
-          <w:lang w:val="en-US"/>
-        </w:rPr>
-        <w:t>lock[</w:t>
-      </w:r>
-      <w:proofErr w:type="gramEnd"/>
-      <w:r>
-        <w:rPr>
-          <w:rFonts w:ascii="Courier New" w:hAnsi="Courier New" w:cs="Courier New"/>
-          <w:lang w:val="en-US"/>
-        </w:rPr>
-        <w:t>1] = true;</w:t>
+        <w:t>lock[1] = true;</w:t>
       </w:r>
       <w:r>
         <w:rPr>
@@ -2340,21 +2149,12 @@
         </w:rPr>
         <w:tab/>
       </w:r>
-      <w:proofErr w:type="gramStart"/>
-      <w:r>
-        <w:rPr>
-          <w:rFonts w:ascii="Courier New" w:hAnsi="Courier New" w:cs="Courier New"/>
-          <w:lang w:val="en-US"/>
-        </w:rPr>
-        <w:t>flag[</w:t>
-      </w:r>
-      <w:proofErr w:type="gramEnd"/>
-      <w:r>
-        <w:rPr>
-          <w:rFonts w:ascii="Courier New" w:hAnsi="Courier New" w:cs="Courier New"/>
-          <w:lang w:val="en-US"/>
-        </w:rPr>
-        <w:t>0] = false;</w:t>
+      <w:r>
+        <w:rPr>
+          <w:rFonts w:ascii="Courier New" w:hAnsi="Courier New" w:cs="Courier New"/>
+          <w:lang w:val="en-US"/>
+        </w:rPr>
+        <w:t>flag[0] = false;</w:t>
       </w:r>
       <w:r>
         <w:rPr>
@@ -2466,23 +2266,7 @@
           <w:rFonts w:ascii="Courier New" w:hAnsi="Courier New" w:cs="Courier New"/>
           <w:lang w:val="en-US"/>
         </w:rPr>
-        <w:t>while (</w:t>
-      </w:r>
-      <w:proofErr w:type="gramStart"/>
-      <w:r>
-        <w:rPr>
-          <w:rFonts w:ascii="Courier New" w:hAnsi="Courier New" w:cs="Courier New"/>
-          <w:lang w:val="en-US"/>
-        </w:rPr>
-        <w:t>lock[</w:t>
-      </w:r>
-      <w:proofErr w:type="gramEnd"/>
-      <w:r>
-        <w:rPr>
-          <w:rFonts w:ascii="Courier New" w:hAnsi="Courier New" w:cs="Courier New"/>
-          <w:lang w:val="en-US"/>
-        </w:rPr>
-        <w:t>1] || flag[1])</w:t>
+        <w:t>while (lock[1] || flag[1])</w:t>
       </w:r>
       <w:r>
         <w:rPr>
@@ -2595,21 +2379,12 @@
         </w:rPr>
         <w:tab/>
       </w:r>
-      <w:proofErr w:type="gramStart"/>
-      <w:r>
-        <w:rPr>
-          <w:rFonts w:ascii="Courier New" w:hAnsi="Courier New" w:cs="Courier New"/>
-          <w:lang w:val="en-US"/>
-        </w:rPr>
-        <w:t>flag[</w:t>
-      </w:r>
-      <w:proofErr w:type="gramEnd"/>
-      <w:r>
-        <w:rPr>
-          <w:rFonts w:ascii="Courier New" w:hAnsi="Courier New" w:cs="Courier New"/>
-          <w:lang w:val="en-US"/>
-        </w:rPr>
-        <w:t>0] = false;</w:t>
+      <w:r>
+        <w:rPr>
+          <w:rFonts w:ascii="Courier New" w:hAnsi="Courier New" w:cs="Courier New"/>
+          <w:lang w:val="en-US"/>
+        </w:rPr>
+        <w:t>flag[0] = false;</w:t>
       </w:r>
       <w:r>
         <w:rPr>
@@ -2676,21 +2451,12 @@
         </w:rPr>
         <w:tab/>
       </w:r>
-      <w:proofErr w:type="gramStart"/>
-      <w:r>
-        <w:rPr>
-          <w:rFonts w:ascii="Courier New" w:hAnsi="Courier New" w:cs="Courier New"/>
-          <w:lang w:val="en-US"/>
-        </w:rPr>
-        <w:t>flag[</w:t>
-      </w:r>
-      <w:proofErr w:type="gramEnd"/>
-      <w:r>
-        <w:rPr>
-          <w:rFonts w:ascii="Courier New" w:hAnsi="Courier New" w:cs="Courier New"/>
-          <w:lang w:val="en-US"/>
-        </w:rPr>
-        <w:t>0] = true;</w:t>
+      <w:r>
+        <w:rPr>
+          <w:rFonts w:ascii="Courier New" w:hAnsi="Courier New" w:cs="Courier New"/>
+          <w:lang w:val="en-US"/>
+        </w:rPr>
+        <w:t>flag[0] = true;</w:t>
       </w:r>
       <w:r>
         <w:rPr>
@@ -2826,21 +2592,12 @@
         </w:rPr>
         <w:tab/>
       </w:r>
-      <w:proofErr w:type="spellStart"/>
-      <w:r>
-        <w:rPr>
-          <w:rFonts w:ascii="Courier New" w:hAnsi="Courier New" w:cs="Courier New"/>
-          <w:lang w:val="en-US"/>
-        </w:rPr>
-        <w:t>CriticalSection</w:t>
-      </w:r>
-      <w:proofErr w:type="spellEnd"/>
-      <w:r>
-        <w:rPr>
-          <w:rFonts w:ascii="Courier New" w:hAnsi="Courier New" w:cs="Courier New"/>
-          <w:lang w:val="en-US"/>
-        </w:rPr>
-        <w:t>();</w:t>
+      <w:r>
+        <w:rPr>
+          <w:rFonts w:ascii="Courier New" w:hAnsi="Courier New" w:cs="Courier New"/>
+          <w:lang w:val="en-US"/>
+        </w:rPr>
+        <w:t>CriticalSection();</w:t>
       </w:r>
       <w:r>
         <w:rPr>
@@ -2855,31 +2612,7 @@
           <w:lang w:val="en-US"/>
         </w:rPr>
         <w:tab/>
-      </w:r>
-      <w:proofErr w:type="spellStart"/>
-      <w:proofErr w:type="gramStart"/>
-      <w:r>
-        <w:rPr>
-          <w:rFonts w:ascii="Courier New" w:hAnsi="Courier New" w:cs="Courier New"/>
-          <w:lang w:val="en-US"/>
-        </w:rPr>
-        <w:t>CriticalSection</w:t>
-      </w:r>
-      <w:proofErr w:type="spellEnd"/>
-      <w:r>
-        <w:rPr>
-          <w:rFonts w:ascii="Courier New" w:hAnsi="Courier New" w:cs="Courier New"/>
-          <w:lang w:val="en-US"/>
-        </w:rPr>
-        <w:t>(</w:t>
-      </w:r>
-      <w:proofErr w:type="gramEnd"/>
-      <w:r>
-        <w:rPr>
-          <w:rFonts w:ascii="Courier New" w:hAnsi="Courier New" w:cs="Courier New"/>
-          <w:lang w:val="en-US"/>
-        </w:rPr>
-        <w:t>);</w:t>
+        <w:t>CriticalSection();</w:t>
       </w:r>
     </w:p>
     <w:p>
@@ -2940,22 +2673,7 @@
           <w:lang w:val="en-US"/>
         </w:rPr>
         <w:tab/>
-      </w:r>
-      <w:proofErr w:type="gramStart"/>
-      <w:r>
-        <w:rPr>
-          <w:rFonts w:ascii="Courier New" w:hAnsi="Courier New" w:cs="Courier New"/>
-          <w:lang w:val="en-US"/>
-        </w:rPr>
-        <w:t>flag[</w:t>
-      </w:r>
-      <w:proofErr w:type="gramEnd"/>
-      <w:r>
-        <w:rPr>
-          <w:rFonts w:ascii="Courier New" w:hAnsi="Courier New" w:cs="Courier New"/>
-          <w:lang w:val="en-US"/>
-        </w:rPr>
-        <w:t>0] = false;</w:t>
+        <w:t>flag[0] = false;</w:t>
       </w:r>
       <w:r>
         <w:rPr>
@@ -3001,22 +2719,7 @@
           <w:lang w:val="en-US"/>
         </w:rPr>
         <w:tab/>
-      </w:r>
-      <w:proofErr w:type="gramStart"/>
-      <w:r>
-        <w:rPr>
-          <w:rFonts w:ascii="Courier New" w:hAnsi="Courier New" w:cs="Courier New"/>
-          <w:lang w:val="en-US"/>
-        </w:rPr>
-        <w:t>lock[</w:t>
-      </w:r>
-      <w:proofErr w:type="gramEnd"/>
-      <w:r>
-        <w:rPr>
-          <w:rFonts w:ascii="Courier New" w:hAnsi="Courier New" w:cs="Courier New"/>
-          <w:lang w:val="en-US"/>
-        </w:rPr>
-        <w:t>0] = false;</w:t>
+        <w:t>lock[0] = false;</w:t>
       </w:r>
       <w:r>
         <w:rPr>
@@ -3094,6 +2797,24 @@
     </w:p>
     <w:p>
       <w:pPr>
+        <w:spacing w:line="259" w:lineRule="auto"/>
+        <w:rPr>
+          <w:rFonts w:asciiTheme="majorHAnsi" w:eastAsiaTheme="majorEastAsia" w:hAnsiTheme="majorHAnsi" w:cstheme="majorBidi"/>
+          <w:color w:val="1F3763" w:themeColor="accent1" w:themeShade="7F"/>
+          <w:sz w:val="24"/>
+          <w:szCs w:val="24"/>
+          <w:lang w:val="en-US"/>
+        </w:rPr>
+      </w:pPr>
+      <w:r>
+        <w:rPr>
+          <w:lang w:val="en-US"/>
+        </w:rPr>
+        <w:br w:type="page"/>
+      </w:r>
+    </w:p>
+    <w:p>
+      <w:pPr>
         <w:pStyle w:val="Heading3"/>
         <w:rPr>
           <w:lang w:val="en-US"/>
@@ -3103,6 +2824,7 @@
         <w:rPr>
           <w:lang w:val="en-US"/>
         </w:rPr>
+        <w:lastRenderedPageBreak/>
         <w:t>B Interleaving</w:t>
       </w:r>
     </w:p>
@@ -3139,32 +2861,7 @@
           <w:lang w:val="en-US"/>
         </w:rPr>
         <w:br/>
-        <w:t xml:space="preserve">def </w:t>
-      </w:r>
-      <w:proofErr w:type="spellStart"/>
-      <w:proofErr w:type="gramStart"/>
-      <w:r>
-        <w:rPr>
-          <w:rFonts w:ascii="Courier New" w:hAnsi="Courier New" w:cs="Courier New"/>
-          <w:lang w:val="en-US"/>
-        </w:rPr>
-        <w:t>myThread</w:t>
-      </w:r>
-      <w:proofErr w:type="spellEnd"/>
-      <w:r>
-        <w:rPr>
-          <w:rFonts w:ascii="Courier New" w:hAnsi="Courier New" w:cs="Courier New"/>
-          <w:lang w:val="en-US"/>
-        </w:rPr>
-        <w:t>(</w:t>
-      </w:r>
-      <w:proofErr w:type="gramEnd"/>
-      <w:r>
-        <w:rPr>
-          <w:rFonts w:ascii="Courier New" w:hAnsi="Courier New" w:cs="Courier New"/>
-          <w:lang w:val="en-US"/>
-        </w:rPr>
-        <w:t>):</w:t>
+        <w:t>def myThread():</w:t>
       </w:r>
       <w:r>
         <w:rPr>
@@ -3180,23 +2877,7 @@
           <w:lang w:val="en-US"/>
         </w:rPr>
         <w:br/>
-        <w:t xml:space="preserve">   for </w:t>
-      </w:r>
-      <w:proofErr w:type="spellStart"/>
-      <w:r>
-        <w:rPr>
-          <w:rFonts w:ascii="Courier New" w:hAnsi="Courier New" w:cs="Courier New"/>
-          <w:lang w:val="en-US"/>
-        </w:rPr>
-        <w:t>i</w:t>
-      </w:r>
-      <w:proofErr w:type="spellEnd"/>
-      <w:r>
-        <w:rPr>
-          <w:rFonts w:ascii="Courier New" w:hAnsi="Courier New" w:cs="Courier New"/>
-          <w:lang w:val="en-US"/>
-        </w:rPr>
-        <w:t xml:space="preserve"> in range(100):</w:t>
+        <w:t xml:space="preserve">   for i in range(100):</w:t>
       </w:r>
       <w:r>
         <w:rPr>
@@ -3213,7 +2894,6 @@
           <w:lang w:val="en-US"/>
         </w:rPr>
       </w:pPr>
-      <w:proofErr w:type="spellStart"/>
       <w:r>
         <w:rPr>
           <w:rFonts w:ascii="Courier New" w:hAnsi="Courier New" w:cs="Courier New"/>
@@ -3221,7 +2901,6 @@
         </w:rPr>
         <w:t>myThread</w:t>
       </w:r>
-      <w:proofErr w:type="spellEnd"/>
       <w:r>
         <w:rPr>
           <w:lang w:val="en-US"/>
@@ -3315,22 +2994,7 @@
           <w:lang w:val="en-US"/>
         </w:rPr>
         <w:tab/>
-      </w:r>
-      <w:proofErr w:type="spellStart"/>
-      <w:r>
-        <w:rPr>
-          <w:rFonts w:ascii="Courier New" w:hAnsi="Courier New" w:cs="Courier New"/>
-          <w:lang w:val="en-US"/>
-        </w:rPr>
-        <w:t>inc</w:t>
-      </w:r>
-      <w:proofErr w:type="spellEnd"/>
-      <w:r>
-        <w:rPr>
-          <w:rFonts w:ascii="Courier New" w:hAnsi="Courier New" w:cs="Courier New"/>
-          <w:lang w:val="en-US"/>
-        </w:rPr>
-        <w:t xml:space="preserve"> R1</w:t>
+        <w:t>inc R1</w:t>
       </w:r>
       <w:r>
         <w:rPr>
@@ -3395,22 +3059,7 @@
           <w:lang w:val="en-US"/>
         </w:rPr>
         <w:tab/>
-      </w:r>
-      <w:proofErr w:type="spellStart"/>
-      <w:r>
-        <w:rPr>
-          <w:rFonts w:ascii="Courier New" w:hAnsi="Courier New" w:cs="Courier New"/>
-          <w:lang w:val="en-US"/>
-        </w:rPr>
-        <w:t>inc</w:t>
-      </w:r>
-      <w:proofErr w:type="spellEnd"/>
-      <w:r>
-        <w:rPr>
-          <w:rFonts w:ascii="Courier New" w:hAnsi="Courier New" w:cs="Courier New"/>
-          <w:lang w:val="en-US"/>
-        </w:rPr>
-        <w:t xml:space="preserve"> S1</w:t>
+        <w:t>inc S1</w:t>
       </w:r>
       <w:r>
         <w:rPr>
@@ -3438,7 +3087,6 @@
         <w:rPr>
           <w:lang w:val="en-US"/>
         </w:rPr>
-        <w:lastRenderedPageBreak/>
         <w:t>(R1 and S1 are registers of the CPU)</w:t>
       </w:r>
     </w:p>
@@ -3499,28 +3147,250 @@
       </w:pPr>
       <w:r>
         <w:rPr>
+          <w:lang w:val="en-US"/>
+        </w:rPr>
+        <w:t>If you cannot find such a scenario, what's the lowest value that you have discovered? (200?, 101?, 100?, 1?,  …?)</w:t>
+      </w:r>
+    </w:p>
+    <w:p>
+      <w:pPr>
+        <w:pStyle w:val="ListParagraph"/>
+        <w:numPr>
+          <w:ilvl w:val="0"/>
+          <w:numId w:val="3"/>
+        </w:numPr>
+        <w:rPr>
+          <w:lang w:val="en-US"/>
+        </w:rPr>
+      </w:pPr>
+      <w:r>
+        <w:rPr>
+          <w:lang w:val="en-US"/>
+        </w:rPr>
+        <w:t>Describe how the threads are interleaving their statements to reach that value of x.</w:t>
+      </w:r>
+    </w:p>
+    <w:p>
+      <w:pPr>
+        <w:ind w:left="720"/>
+        <w:rPr>
+          <w:b/>
+          <w:bCs/>
+          <w:lang w:val="en-US"/>
+        </w:rPr>
+      </w:pPr>
+      <w:r>
+        <w:rPr>
+          <w:b/>
+          <w:bCs/>
+          <w:lang w:val="en-US"/>
+        </w:rPr>
+        <w:t>Answer:</w:t>
+      </w:r>
+    </w:p>
+    <w:p>
+      <w:pPr>
+        <w:pStyle w:val="ListParagraph"/>
+        <w:ind w:left="1065"/>
+        <w:rPr>
+          <w:lang w:val="en-US"/>
+        </w:rPr>
+      </w:pPr>
+      <w:r>
+        <w:rPr>
+          <w:lang w:val="en-US"/>
+        </w:rPr>
+        <w:t xml:space="preserve">Let thread 2 get value S1. This is currently 0. Then thread 1 loops from 0 to 98 so the current actual value for x would be 99. Then thread 2 runs once and sets x to 1. The value of S1 that thread 2 had was currently 0 so we increase that by 1. Then thread 1 takes value R1 = 1. We run threads 2 98 more times until the for loop stops. We then </w:t>
+      </w:r>
+      <w:r>
+        <w:rPr>
+          <w:lang w:val="en-US"/>
+        </w:rPr>
+        <w:t>run the last iteration for thread 1 which sets x to 2. R1 = 1 add 1 to it.</w:t>
+      </w:r>
+    </w:p>
+    <w:p>
+      <w:pPr>
+        <w:spacing w:line="259" w:lineRule="auto"/>
+        <w:rPr>
+          <w:lang w:val="en-US"/>
+        </w:rPr>
+      </w:pPr>
+      <w:r>
+        <w:rPr>
+          <w:lang w:val="en-US"/>
+        </w:rPr>
+        <w:br w:type="page"/>
+      </w:r>
+    </w:p>
+    <w:p>
+      <w:pPr>
+        <w:pStyle w:val="Heading3"/>
+        <w:rPr>
+          <w:lang w:val="en-US"/>
+        </w:rPr>
+      </w:pPr>
+      <w:r>
+        <w:lastRenderedPageBreak/>
+        <w:t>C Synchronization</w:t>
+      </w:r>
+    </w:p>
+    <w:p>
+      <w:pPr>
+        <w:rPr>
+          <w:lang w:val="en-US"/>
+        </w:rPr>
+      </w:pPr>
+      <w:r>
+        <w:rPr>
+          <w:lang w:val="en-US"/>
+        </w:rPr>
+        <w:t>Create and run 4 threads A, B, C and D.</w:t>
+      </w:r>
+    </w:p>
+    <w:p>
+      <w:pPr>
+        <w:rPr>
+          <w:lang w:val="en-US"/>
+        </w:rPr>
+      </w:pPr>
+      <w:r>
+        <w:rPr>
+          <w:lang w:val="en-US"/>
+        </w:rPr>
+        <w:t>They print the numbers 1 until 8 on one terminal. Thread A prints the number 1 and 5, thread B prints 2 and 6, thread C prints 3 and 7, thread D prints 4 and 8.</w:t>
+      </w:r>
+    </w:p>
+    <w:p>
+      <w:pPr>
+        <w:rPr>
+          <w:lang w:val="en-US"/>
+        </w:rPr>
+      </w:pPr>
+      <w:r>
+        <w:rPr>
+          <w:lang w:val="en-US"/>
+        </w:rPr>
+        <w:t>Requirements:</w:t>
+      </w:r>
+    </w:p>
+    <w:p>
+      <w:pPr>
+        <w:pStyle w:val="ListParagraph"/>
+        <w:numPr>
+          <w:ilvl w:val="0"/>
+          <w:numId w:val="3"/>
+        </w:numPr>
+        <w:rPr>
+          <w:lang w:val="en-US"/>
+        </w:rPr>
+      </w:pPr>
+      <w:r>
+        <w:rPr>
+          <w:lang w:val="en-US"/>
+        </w:rPr>
+        <w:t>the semaphores may be created before the threads are started</w:t>
+      </w:r>
+    </w:p>
+    <w:p>
+      <w:pPr>
+        <w:pStyle w:val="ListParagraph"/>
+        <w:numPr>
+          <w:ilvl w:val="0"/>
+          <w:numId w:val="3"/>
+        </w:numPr>
+        <w:rPr>
+          <w:lang w:val="en-US"/>
+        </w:rPr>
+      </w:pPr>
+      <w:r>
+        <w:rPr>
+          <w:lang w:val="en-US"/>
+        </w:rPr>
+        <w:t>the numbers are printed in the "right order"</w:t>
+      </w:r>
+    </w:p>
+    <w:p>
+      <w:pPr>
+        <w:pStyle w:val="ListParagraph"/>
+        <w:numPr>
+          <w:ilvl w:val="0"/>
+          <w:numId w:val="3"/>
+        </w:numPr>
+        <w:rPr>
+          <w:lang w:val="en-US"/>
+        </w:rPr>
+      </w:pPr>
+      <w:r>
+        <w:rPr>
+          <w:lang w:val="en-US"/>
+        </w:rPr>
+        <w:t>you may only use semaphores for synchronization (so no busy-wait loops, no shared memory)</w:t>
+      </w:r>
+    </w:p>
+    <w:p>
+      <w:pPr>
+        <w:pStyle w:val="ListParagraph"/>
+        <w:numPr>
+          <w:ilvl w:val="0"/>
+          <w:numId w:val="3"/>
+        </w:numPr>
+        <w:rPr>
+          <w:lang w:val="en-US"/>
+        </w:rPr>
+      </w:pPr>
+      <w:r>
+        <w:rPr>
+          <w:lang w:val="en-US"/>
+        </w:rPr>
+        <w:t>it should not make any difference in which order the threads are started</w:t>
+      </w:r>
+    </w:p>
+    <w:p>
+      <w:pPr>
+        <w:pStyle w:val="ListParagraph"/>
+        <w:ind w:left="1065"/>
+        <w:rPr>
+          <w:lang w:val="en-US"/>
+        </w:rPr>
+      </w:pPr>
+      <w:r>
+        <w:rPr>
+          <w:lang w:val="en-US"/>
+        </w:rPr>
+        <w:t>‘</w:t>
+      </w:r>
+    </w:p>
+    <w:p>
+      <w:pPr>
+        <w:rPr>
+          <w:lang w:val="en-US"/>
+        </w:rPr>
+      </w:pPr>
+    </w:p>
+    <w:p>
+      <w:pPr>
+        <w:spacing w:line="259" w:lineRule="auto"/>
+        <w:rPr>
+          <w:lang w:val="en-US"/>
+        </w:rPr>
+      </w:pPr>
+      <w:r>
+        <w:rPr>
           <w:noProof/>
         </w:rPr>
         <w:drawing>
-          <wp:anchor distT="0" distB="0" distL="114300" distR="114300" simplePos="0" relativeHeight="251659264" behindDoc="1" locked="0" layoutInCell="1" allowOverlap="1" wp14:anchorId="5A8F7101" wp14:editId="34C2E0D1">
+          <wp:anchor distT="0" distB="0" distL="114300" distR="114300" simplePos="0" relativeHeight="251659264" behindDoc="1" locked="0" layoutInCell="1" allowOverlap="1" wp14:anchorId="5A8F7101" wp14:editId="015C90B0">
             <wp:simplePos x="0" y="0"/>
             <wp:positionH relativeFrom="margin">
-              <wp:align>right</wp:align>
+              <wp:posOffset>49530</wp:posOffset>
             </wp:positionH>
             <wp:positionV relativeFrom="paragraph">
-              <wp:posOffset>75565</wp:posOffset>
+              <wp:posOffset>6350</wp:posOffset>
             </wp:positionV>
-            <wp:extent cx="2419350" cy="6572885"/>
-            <wp:effectExtent l="0" t="0" r="0" b="0"/>
-            <wp:wrapTight wrapText="bothSides">
-              <wp:wrapPolygon edited="0">
-                <wp:start x="0" y="0"/>
-                <wp:lineTo x="0" y="21535"/>
-                <wp:lineTo x="21430" y="21535"/>
-                <wp:lineTo x="21430" y="0"/>
-                <wp:lineTo x="0" y="0"/>
-              </wp:wrapPolygon>
-            </wp:wrapTight>
+            <wp:extent cx="1854890" cy="5039360"/>
+            <wp:effectExtent l="0" t="0" r="0" b="8890"/>
+            <wp:wrapSquare wrapText="bothSides"/>
             <wp:docPr id="6" name="Picture 6"/>
             <wp:cNvGraphicFramePr>
               <a:graphicFrameLocks xmlns:a="http://schemas.openxmlformats.org/drawingml/2006/main" noChangeAspect="1"/>
@@ -3547,7 +3417,7 @@
                   <pic:spPr>
                     <a:xfrm>
                       <a:off x="0" y="0"/>
-                      <a:ext cx="2419350" cy="6572885"/>
+                      <a:ext cx="1854890" cy="5039360"/>
                     </a:xfrm>
                     <a:prstGeom prst="rect">
                       <a:avLst/>
@@ -3569,346 +3439,76 @@
         <w:rPr>
           <w:lang w:val="en-US"/>
         </w:rPr>
-        <w:t xml:space="preserve">If you cannot find such a scenario, </w:t>
-      </w:r>
-      <w:proofErr w:type="gramStart"/>
-      <w:r>
-        <w:rPr>
-          <w:lang w:val="en-US"/>
-        </w:rPr>
-        <w:t>what's</w:t>
-      </w:r>
-      <w:proofErr w:type="gramEnd"/>
-      <w:r>
-        <w:rPr>
-          <w:lang w:val="en-US"/>
-        </w:rPr>
-        <w:t xml:space="preserve"> the lowest value that you have discovered? (</w:t>
-      </w:r>
-      <w:proofErr w:type="gramStart"/>
-      <w:r>
-        <w:rPr>
-          <w:lang w:val="en-US"/>
-        </w:rPr>
-        <w:t>200?,</w:t>
-      </w:r>
-      <w:proofErr w:type="gramEnd"/>
-      <w:r>
-        <w:rPr>
-          <w:lang w:val="en-US"/>
-        </w:rPr>
-        <w:t xml:space="preserve"> 101?, 100?, 1?,  …?)</w:t>
-      </w:r>
-    </w:p>
-    <w:p>
-      <w:pPr>
-        <w:pStyle w:val="ListParagraph"/>
-        <w:numPr>
-          <w:ilvl w:val="0"/>
-          <w:numId w:val="3"/>
-        </w:numPr>
-        <w:rPr>
-          <w:lang w:val="en-US"/>
-        </w:rPr>
-      </w:pPr>
-      <w:r>
-        <w:rPr>
-          <w:lang w:val="en-US"/>
-        </w:rPr>
-        <w:t>Describe how the threads are interleaving their statements to reach that value of x.</w:t>
-      </w:r>
-    </w:p>
-    <w:p>
-      <w:pPr>
-        <w:ind w:left="720"/>
+        <w:br w:type="page"/>
+      </w:r>
+    </w:p>
+    <w:p>
+      <w:pPr>
+        <w:pStyle w:val="Heading3"/>
+        <w:rPr>
+          <w:lang w:val="en-US"/>
+        </w:rPr>
+      </w:pPr>
+      <w:r>
+        <w:rPr>
+          <w:lang w:val="en-US"/>
+        </w:rPr>
+        <w:lastRenderedPageBreak/>
+        <w:t>D Deadlock</w:t>
+      </w:r>
+    </w:p>
+    <w:p>
+      <w:pPr>
+        <w:rPr>
+          <w:lang w:val="en-US"/>
+        </w:rPr>
+      </w:pPr>
+      <w:r>
+        <w:rPr>
+          <w:lang w:val="en-US"/>
+        </w:rPr>
+        <w:t>Create three threads and three semaphores. Write synchronization code with the risk of deadlock, but where they also may run for years without problems.</w:t>
+      </w:r>
+    </w:p>
+    <w:p>
+      <w:pPr>
+        <w:rPr>
+          <w:lang w:val="en-US"/>
+        </w:rPr>
+      </w:pPr>
+      <w:r>
+        <w:rPr>
+          <w:lang w:val="en-US"/>
+        </w:rPr>
+        <w:t>Implement in the simulator and demo the deadlock and the smooth operation.</w:t>
+      </w:r>
+    </w:p>
+    <w:p>
+      <w:pPr>
+        <w:rPr>
+          <w:lang w:val="en-US"/>
+        </w:rPr>
+      </w:pPr>
+    </w:p>
+    <w:p>
+      <w:pPr>
+        <w:rPr>
+          <w:lang w:val="en-US"/>
+        </w:rPr>
+      </w:pPr>
+      <w:r>
         <w:rPr>
           <w:b/>
           <w:bCs/>
           <w:lang w:val="en-US"/>
         </w:rPr>
-      </w:pPr>
-      <w:r>
-        <w:rPr>
-          <w:b/>
-          <w:bCs/>
-          <w:lang w:val="en-US"/>
-        </w:rPr>
-        <w:t>Answer:</w:t>
-      </w:r>
-    </w:p>
-    <w:p>
-      <w:pPr>
-        <w:pStyle w:val="ListParagraph"/>
-        <w:ind w:left="1065"/>
-        <w:rPr>
-          <w:lang w:val="en-US"/>
-        </w:rPr>
-      </w:pPr>
-      <w:r>
-        <w:rPr>
-          <w:lang w:val="en-US"/>
-        </w:rPr>
-        <w:t xml:space="preserve">Let thread 2 get value S1. This is currently 0. Then thread 1 loops from 0 to 98 so the current actual value for x would be 99. Then thread 2 runs once and sets x to 1. The value of S1 that thread 2 had was currently 0 so we increase that by 1. Then thread 1 takes value R1 = 1. We run threads 2 98 more times until the for loop stops. We then </w:t>
-      </w:r>
-      <w:r>
-        <w:rPr>
-          <w:lang w:val="en-US"/>
-        </w:rPr>
-        <w:t>run the last iteration for thread 1 which sets x to 2. R1 = 1 add 1 to it.</w:t>
-      </w:r>
-    </w:p>
-    <w:p>
-      <w:pPr>
-        <w:pStyle w:val="Heading3"/>
-        <w:rPr>
-          <w:lang w:val="en-US"/>
-        </w:rPr>
-      </w:pPr>
-      <w:r>
-        <w:t xml:space="preserve">C </w:t>
-      </w:r>
-      <w:proofErr w:type="spellStart"/>
-      <w:r>
-        <w:t>Synchronization</w:t>
-      </w:r>
-      <w:proofErr w:type="spellEnd"/>
-    </w:p>
-    <w:p>
-      <w:pPr>
-        <w:rPr>
-          <w:lang w:val="en-US"/>
-        </w:rPr>
-      </w:pPr>
-      <w:r>
-        <w:rPr>
-          <w:lang w:val="en-US"/>
-        </w:rPr>
-        <w:t>Create and run 4 threads A, B, C and D.</w:t>
-      </w:r>
-    </w:p>
-    <w:p>
-      <w:pPr>
-        <w:rPr>
-          <w:lang w:val="en-US"/>
-        </w:rPr>
-      </w:pPr>
-      <w:r>
-        <w:rPr>
-          <w:lang w:val="en-US"/>
-        </w:rPr>
-        <w:t>They print the numbers 1 until 8 on one terminal. Thread A prints the number 1 and 5, thread B prints 2 and 6, thread C prints 3 and 7, thread D prints 4 and 8.</w:t>
-      </w:r>
-    </w:p>
-    <w:p>
-      <w:pPr>
-        <w:rPr>
-          <w:lang w:val="en-US"/>
-        </w:rPr>
-      </w:pPr>
-      <w:r>
-        <w:rPr>
-          <w:lang w:val="en-US"/>
-        </w:rPr>
-        <w:t>Requirements:</w:t>
-      </w:r>
-    </w:p>
-    <w:p>
-      <w:pPr>
-        <w:pStyle w:val="ListParagraph"/>
-        <w:numPr>
-          <w:ilvl w:val="0"/>
-          <w:numId w:val="3"/>
-        </w:numPr>
-        <w:rPr>
-          <w:lang w:val="en-US"/>
-        </w:rPr>
-      </w:pPr>
-      <w:r>
-        <w:rPr>
-          <w:lang w:val="en-US"/>
-        </w:rPr>
-        <w:t xml:space="preserve">the semaphores may be created before the threads are </w:t>
-      </w:r>
-      <w:proofErr w:type="gramStart"/>
-      <w:r>
-        <w:rPr>
-          <w:lang w:val="en-US"/>
-        </w:rPr>
-        <w:t>started</w:t>
-      </w:r>
-      <w:proofErr w:type="gramEnd"/>
-    </w:p>
-    <w:p>
-      <w:pPr>
-        <w:pStyle w:val="ListParagraph"/>
-        <w:numPr>
-          <w:ilvl w:val="0"/>
-          <w:numId w:val="3"/>
-        </w:numPr>
-        <w:rPr>
-          <w:lang w:val="en-US"/>
-        </w:rPr>
-      </w:pPr>
-      <w:r>
-        <w:rPr>
-          <w:lang w:val="en-US"/>
-        </w:rPr>
-        <w:t xml:space="preserve">the numbers are printed in the "right </w:t>
-      </w:r>
-      <w:proofErr w:type="gramStart"/>
-      <w:r>
-        <w:rPr>
-          <w:lang w:val="en-US"/>
-        </w:rPr>
-        <w:t>order</w:t>
-      </w:r>
-      <w:proofErr w:type="gramEnd"/>
-      <w:r>
-        <w:rPr>
-          <w:lang w:val="en-US"/>
-        </w:rPr>
-        <w:t>"</w:t>
-      </w:r>
-    </w:p>
-    <w:p>
-      <w:pPr>
-        <w:pStyle w:val="ListParagraph"/>
-        <w:numPr>
-          <w:ilvl w:val="0"/>
-          <w:numId w:val="3"/>
-        </w:numPr>
-        <w:rPr>
-          <w:lang w:val="en-US"/>
-        </w:rPr>
-      </w:pPr>
-      <w:r>
-        <w:rPr>
-          <w:lang w:val="en-US"/>
-        </w:rPr>
-        <w:t>you may only use semaphores for synchronization (so no busy-wait loops, no shared memory)</w:t>
-      </w:r>
-    </w:p>
-    <w:p>
-      <w:pPr>
-        <w:pStyle w:val="ListParagraph"/>
-        <w:numPr>
-          <w:ilvl w:val="0"/>
-          <w:numId w:val="3"/>
-        </w:numPr>
-        <w:rPr>
-          <w:lang w:val="en-US"/>
-        </w:rPr>
-      </w:pPr>
-      <w:r>
-        <w:rPr>
-          <w:lang w:val="en-US"/>
-        </w:rPr>
-        <w:t xml:space="preserve">it should not make any difference in which order the threads are </w:t>
-      </w:r>
-      <w:proofErr w:type="gramStart"/>
-      <w:r>
-        <w:rPr>
-          <w:lang w:val="en-US"/>
-        </w:rPr>
-        <w:t>started</w:t>
-      </w:r>
-      <w:proofErr w:type="gramEnd"/>
-    </w:p>
-    <w:p>
-      <w:pPr>
-        <w:pStyle w:val="ListParagraph"/>
-        <w:ind w:left="1065"/>
-        <w:rPr>
-          <w:lang w:val="en-US"/>
-        </w:rPr>
-      </w:pPr>
-      <w:r>
-        <w:rPr>
-          <w:lang w:val="en-US"/>
-        </w:rPr>
-        <w:t>‘</w:t>
-      </w:r>
-    </w:p>
-    <w:p>
-      <w:pPr>
-        <w:rPr>
-          <w:lang w:val="en-US"/>
-        </w:rPr>
-      </w:pPr>
-    </w:p>
-    <w:p>
-      <w:pPr>
-        <w:spacing w:line="259" w:lineRule="auto"/>
-        <w:rPr>
-          <w:lang w:val="en-US"/>
-        </w:rPr>
-      </w:pPr>
-      <w:r>
-        <w:rPr>
-          <w:lang w:val="en-US"/>
-        </w:rPr>
-        <w:br w:type="page"/>
-      </w:r>
-    </w:p>
-    <w:p>
-      <w:pPr>
-        <w:pStyle w:val="Heading3"/>
-        <w:rPr>
-          <w:lang w:val="en-US"/>
-        </w:rPr>
-      </w:pPr>
-      <w:r>
-        <w:rPr>
-          <w:lang w:val="en-US"/>
-        </w:rPr>
-        <w:lastRenderedPageBreak/>
-        <w:t>D Deadlock</w:t>
-      </w:r>
-    </w:p>
-    <w:p>
-      <w:pPr>
-        <w:rPr>
-          <w:lang w:val="en-US"/>
-        </w:rPr>
-      </w:pPr>
-      <w:r>
-        <w:rPr>
-          <w:lang w:val="en-US"/>
-        </w:rPr>
-        <w:t>Create three threads and three semaphores. Write synchronization code with the risk of deadlock, but where they also may run for years without problems.</w:t>
-      </w:r>
-    </w:p>
-    <w:p>
-      <w:pPr>
-        <w:rPr>
-          <w:lang w:val="en-US"/>
-        </w:rPr>
-      </w:pPr>
-      <w:r>
-        <w:rPr>
-          <w:lang w:val="en-US"/>
-        </w:rPr>
-        <w:t>Implement in the simulator and demo the deadlock and the smooth operation.</w:t>
-      </w:r>
-    </w:p>
-    <w:p>
-      <w:pPr>
-        <w:rPr>
-          <w:lang w:val="en-US"/>
-        </w:rPr>
-      </w:pPr>
-    </w:p>
-    <w:p>
-      <w:pPr>
-        <w:rPr>
-          <w:lang w:val="en-US"/>
-        </w:rPr>
-      </w:pPr>
-      <w:r>
-        <w:rPr>
-          <w:lang w:val="en-US"/>
-        </w:rPr>
-        <w:t>Answer:</w:t>
+        <w:t>Answer</w:t>
+      </w:r>
+      <w:r>
+        <w:rPr>
+          <w:lang w:val="en-US"/>
+        </w:rPr>
+        <w:t>:</w:t>
       </w:r>
     </w:p>
     <w:p>
@@ -4029,46 +3629,50 @@
           <w:bCs/>
           <w:lang w:val="en-US"/>
         </w:rPr>
-        <w:t xml:space="preserve">Hold and </w:t>
-      </w:r>
-      <w:proofErr w:type="gramStart"/>
-      <w:r>
+        <w:t xml:space="preserve">Hold and Wait </w:t>
+      </w:r>
+    </w:p>
+    <w:p>
+      <w:pPr>
+        <w:rPr>
+          <w:lang w:val="en-US"/>
+        </w:rPr>
+      </w:pPr>
+      <w:r>
+        <w:rPr>
+          <w:lang w:val="en-US"/>
+        </w:rPr>
+        <w:t>All of the threads hold a different resource. Thread A by default first uses resource 1 then it wants resource 3. If semaphore C locks thread A it will not first release Resource 1. This is present with different resources in all threads.</w:t>
+      </w:r>
+    </w:p>
+    <w:p>
+      <w:pPr>
         <w:rPr>
           <w:b/>
           <w:bCs/>
           <w:lang w:val="en-US"/>
         </w:rPr>
-        <w:t>Wait</w:t>
-      </w:r>
-      <w:proofErr w:type="gramEnd"/>
+      </w:pPr>
       <w:r>
         <w:rPr>
           <w:b/>
           <w:bCs/>
           <w:lang w:val="en-US"/>
         </w:rPr>
-        <w:t xml:space="preserve"> </w:t>
-      </w:r>
-    </w:p>
-    <w:p>
-      <w:pPr>
-        <w:rPr>
-          <w:lang w:val="en-US"/>
-        </w:rPr>
-      </w:pPr>
-      <w:proofErr w:type="gramStart"/>
-      <w:r>
-        <w:rPr>
-          <w:lang w:val="en-US"/>
-        </w:rPr>
-        <w:t>All of</w:t>
-      </w:r>
-      <w:proofErr w:type="gramEnd"/>
-      <w:r>
-        <w:rPr>
-          <w:lang w:val="en-US"/>
-        </w:rPr>
-        <w:t xml:space="preserve"> the threads hold a different resource. Thread A by default first uses resource 1 then it wants resource 3. If semaphore C locks thread A it will not first release Resource 1. This is present with different resources in all threads.</w:t>
+        <w:t>Circular Waiting</w:t>
+      </w:r>
+    </w:p>
+    <w:p>
+      <w:pPr>
+        <w:rPr>
+          <w:lang w:val="en-US"/>
+        </w:rPr>
+      </w:pPr>
+      <w:r>
+        <w:rPr>
+          <w:lang w:val="en-US"/>
+        </w:rPr>
+        <w:t>All threads hold a specific resource at starts. This means that if for example Resource 1 would already be in use. Thread A would have to wait for thread C to finish. So we also have Circular waiting.</w:t>
       </w:r>
     </w:p>
     <w:p>
@@ -4085,59 +3689,15 @@
           <w:bCs/>
           <w:lang w:val="en-US"/>
         </w:rPr>
-        <w:t>Circular Waiting</w:t>
-      </w:r>
-    </w:p>
-    <w:p>
-      <w:pPr>
-        <w:rPr>
-          <w:lang w:val="en-US"/>
-        </w:rPr>
-      </w:pPr>
-      <w:r>
-        <w:rPr>
-          <w:lang w:val="en-US"/>
-        </w:rPr>
-        <w:t xml:space="preserve">All threads hold a specific resource at starts. This means that if for example Resource 1 would already be in use. Thread A would have to wait for thread C to finish. </w:t>
-      </w:r>
-      <w:proofErr w:type="gramStart"/>
-      <w:r>
-        <w:rPr>
-          <w:lang w:val="en-US"/>
-        </w:rPr>
-        <w:t>So</w:t>
-      </w:r>
-      <w:proofErr w:type="gramEnd"/>
-      <w:r>
-        <w:rPr>
-          <w:lang w:val="en-US"/>
-        </w:rPr>
-        <w:t xml:space="preserve"> we also have Circular waiting.</w:t>
-      </w:r>
-    </w:p>
-    <w:p>
-      <w:pPr>
+        <w:lastRenderedPageBreak/>
+        <w:br/>
+      </w:r>
+      <w:r>
         <w:rPr>
           <w:b/>
           <w:bCs/>
           <w:lang w:val="en-US"/>
         </w:rPr>
-      </w:pPr>
-      <w:r>
-        <w:rPr>
-          <w:b/>
-          <w:bCs/>
-          <w:lang w:val="en-US"/>
-        </w:rPr>
-        <w:lastRenderedPageBreak/>
-        <w:br/>
-      </w:r>
-      <w:r>
-        <w:rPr>
-          <w:b/>
-          <w:bCs/>
-          <w:lang w:val="en-US"/>
-        </w:rPr>
         <w:t>No preemption</w:t>
       </w:r>
     </w:p>
@@ -4151,35 +3711,7 @@
         <w:rPr>
           <w:lang w:val="en-US"/>
         </w:rPr>
-        <w:t xml:space="preserve">This is by far the easiest condition to get because you </w:t>
-      </w:r>
-      <w:proofErr w:type="gramStart"/>
-      <w:r>
-        <w:rPr>
-          <w:lang w:val="en-US"/>
-        </w:rPr>
-        <w:t>don’t</w:t>
-      </w:r>
-      <w:proofErr w:type="gramEnd"/>
-      <w:r>
-        <w:rPr>
-          <w:lang w:val="en-US"/>
-        </w:rPr>
-        <w:t xml:space="preserve"> have to do anything. We currently </w:t>
-      </w:r>
-      <w:proofErr w:type="gramStart"/>
-      <w:r>
-        <w:rPr>
-          <w:lang w:val="en-US"/>
-        </w:rPr>
-        <w:t>don’t</w:t>
-      </w:r>
-      <w:proofErr w:type="gramEnd"/>
-      <w:r>
-        <w:rPr>
-          <w:lang w:val="en-US"/>
-        </w:rPr>
-        <w:t xml:space="preserve"> free resources if our we detected a deadlock.</w:t>
+        <w:t>This is by far the easiest condition to get because you don’t have to do anything. We currently don’t free resources if our we detected a deadlock.</w:t>
       </w:r>
     </w:p>
     <w:p>
@@ -4432,11 +3964,15 @@
     <w:p>
       <w:pPr>
         <w:rPr>
-          <w:lang w:val="en-US"/>
-        </w:rPr>
-      </w:pPr>
-      <w:r>
-        <w:rPr>
+          <w:b/>
+          <w:bCs/>
+          <w:lang w:val="en-US"/>
+        </w:rPr>
+      </w:pPr>
+      <w:r>
+        <w:rPr>
+          <w:b/>
+          <w:bCs/>
           <w:lang w:val="en-US"/>
         </w:rPr>
         <w:lastRenderedPageBreak/>

</xml_diff>

<commit_message>
Add Answer:  above the image for assignment 2
</commit_message>
<xml_diff>
--- a/Week 1/Week 1.docx
+++ b/Week 1/Week 1.docx
@@ -130,8 +130,13 @@
                 <w:lang w:val="en-US"/>
               </w:rPr>
             </w:pPr>
-            <w:r>
-              <w:t>flag[0]</w:t>
+            <w:proofErr w:type="spellStart"/>
+            <w:r>
+              <w:t>flag</w:t>
+            </w:r>
+            <w:proofErr w:type="spellEnd"/>
+            <w:r>
+              <w:t>[0]</w:t>
             </w:r>
           </w:p>
         </w:tc>
@@ -142,8 +147,13 @@
             <w:hideMark/>
           </w:tcPr>
           <w:p>
-            <w:r>
-              <w:t>flag[1]</w:t>
+            <w:proofErr w:type="spellStart"/>
+            <w:r>
+              <w:t>flag</w:t>
+            </w:r>
+            <w:proofErr w:type="spellEnd"/>
+            <w:r>
+              <w:t>[1]</w:t>
             </w:r>
           </w:p>
         </w:tc>
@@ -154,8 +164,13 @@
             <w:hideMark/>
           </w:tcPr>
           <w:p>
-            <w:r>
-              <w:t>lock[0]</w:t>
+            <w:proofErr w:type="spellStart"/>
+            <w:r>
+              <w:t>lock</w:t>
+            </w:r>
+            <w:proofErr w:type="spellEnd"/>
+            <w:r>
+              <w:t>[0]</w:t>
             </w:r>
           </w:p>
         </w:tc>
@@ -166,8 +181,13 @@
             <w:hideMark/>
           </w:tcPr>
           <w:p>
-            <w:r>
-              <w:t>lock[1]</w:t>
+            <w:proofErr w:type="spellStart"/>
+            <w:r>
+              <w:t>lock</w:t>
+            </w:r>
+            <w:proofErr w:type="spellEnd"/>
+            <w:r>
+              <w:t>[1]</w:t>
             </w:r>
           </w:p>
         </w:tc>
@@ -178,8 +198,13 @@
             <w:hideMark/>
           </w:tcPr>
           <w:p>
-            <w:r>
-              <w:t>thred 0</w:t>
+            <w:proofErr w:type="spellStart"/>
+            <w:r>
+              <w:t>thred</w:t>
+            </w:r>
+            <w:proofErr w:type="spellEnd"/>
+            <w:r>
+              <w:t xml:space="preserve"> 0</w:t>
             </w:r>
           </w:p>
         </w:tc>
@@ -782,8 +807,13 @@
                 <w:lang w:val="en-US"/>
               </w:rPr>
             </w:pPr>
-            <w:r>
-              <w:t>flag[0]</w:t>
+            <w:proofErr w:type="spellStart"/>
+            <w:r>
+              <w:t>flag</w:t>
+            </w:r>
+            <w:proofErr w:type="spellEnd"/>
+            <w:r>
+              <w:t>[0]</w:t>
             </w:r>
           </w:p>
         </w:tc>
@@ -797,8 +827,13 @@
             <w:pPr>
               <w:spacing w:line="240" w:lineRule="auto"/>
             </w:pPr>
-            <w:r>
-              <w:t>flag[1]</w:t>
+            <w:proofErr w:type="spellStart"/>
+            <w:r>
+              <w:t>flag</w:t>
+            </w:r>
+            <w:proofErr w:type="spellEnd"/>
+            <w:r>
+              <w:t>[1]</w:t>
             </w:r>
           </w:p>
         </w:tc>
@@ -812,11 +847,16 @@
             <w:pPr>
               <w:spacing w:line="240" w:lineRule="auto"/>
             </w:pPr>
+            <w:proofErr w:type="spellStart"/>
             <w:r>
               <w:t>l</w:t>
             </w:r>
             <w:r>
-              <w:t>ock[0]</w:t>
+              <w:t>ock</w:t>
+            </w:r>
+            <w:proofErr w:type="spellEnd"/>
+            <w:r>
+              <w:t>[0]</w:t>
             </w:r>
           </w:p>
         </w:tc>
@@ -830,8 +870,13 @@
             <w:pPr>
               <w:spacing w:line="240" w:lineRule="auto"/>
             </w:pPr>
-            <w:r>
-              <w:t>lock[1]</w:t>
+            <w:proofErr w:type="spellStart"/>
+            <w:r>
+              <w:t>lock</w:t>
+            </w:r>
+            <w:proofErr w:type="spellEnd"/>
+            <w:r>
+              <w:t>[1]</w:t>
             </w:r>
           </w:p>
         </w:tc>
@@ -2592,12 +2637,21 @@
         </w:rPr>
         <w:tab/>
       </w:r>
-      <w:r>
-        <w:rPr>
-          <w:rFonts w:ascii="Courier New" w:hAnsi="Courier New" w:cs="Courier New"/>
-          <w:lang w:val="en-US"/>
-        </w:rPr>
-        <w:t>CriticalSection();</w:t>
+      <w:proofErr w:type="spellStart"/>
+      <w:r>
+        <w:rPr>
+          <w:rFonts w:ascii="Courier New" w:hAnsi="Courier New" w:cs="Courier New"/>
+          <w:lang w:val="en-US"/>
+        </w:rPr>
+        <w:t>CriticalSection</w:t>
+      </w:r>
+      <w:proofErr w:type="spellEnd"/>
+      <w:r>
+        <w:rPr>
+          <w:rFonts w:ascii="Courier New" w:hAnsi="Courier New" w:cs="Courier New"/>
+          <w:lang w:val="en-US"/>
+        </w:rPr>
+        <w:t>();</w:t>
       </w:r>
       <w:r>
         <w:rPr>
@@ -2612,7 +2666,22 @@
           <w:lang w:val="en-US"/>
         </w:rPr>
         <w:tab/>
-        <w:t>CriticalSection();</w:t>
+      </w:r>
+      <w:proofErr w:type="spellStart"/>
+      <w:r>
+        <w:rPr>
+          <w:rFonts w:ascii="Courier New" w:hAnsi="Courier New" w:cs="Courier New"/>
+          <w:lang w:val="en-US"/>
+        </w:rPr>
+        <w:t>CriticalSection</w:t>
+      </w:r>
+      <w:proofErr w:type="spellEnd"/>
+      <w:r>
+        <w:rPr>
+          <w:rFonts w:ascii="Courier New" w:hAnsi="Courier New" w:cs="Courier New"/>
+          <w:lang w:val="en-US"/>
+        </w:rPr>
+        <w:t>();</w:t>
       </w:r>
     </w:p>
     <w:p>
@@ -2861,7 +2930,23 @@
           <w:lang w:val="en-US"/>
         </w:rPr>
         <w:br/>
-        <w:t>def myThread():</w:t>
+        <w:t xml:space="preserve">def </w:t>
+      </w:r>
+      <w:proofErr w:type="spellStart"/>
+      <w:r>
+        <w:rPr>
+          <w:rFonts w:ascii="Courier New" w:hAnsi="Courier New" w:cs="Courier New"/>
+          <w:lang w:val="en-US"/>
+        </w:rPr>
+        <w:t>myThread</w:t>
+      </w:r>
+      <w:proofErr w:type="spellEnd"/>
+      <w:r>
+        <w:rPr>
+          <w:rFonts w:ascii="Courier New" w:hAnsi="Courier New" w:cs="Courier New"/>
+          <w:lang w:val="en-US"/>
+        </w:rPr>
+        <w:t>():</w:t>
       </w:r>
       <w:r>
         <w:rPr>
@@ -2877,7 +2962,23 @@
           <w:lang w:val="en-US"/>
         </w:rPr>
         <w:br/>
-        <w:t xml:space="preserve">   for i in range(100):</w:t>
+        <w:t xml:space="preserve">   for </w:t>
+      </w:r>
+      <w:proofErr w:type="spellStart"/>
+      <w:r>
+        <w:rPr>
+          <w:rFonts w:ascii="Courier New" w:hAnsi="Courier New" w:cs="Courier New"/>
+          <w:lang w:val="en-US"/>
+        </w:rPr>
+        <w:t>i</w:t>
+      </w:r>
+      <w:proofErr w:type="spellEnd"/>
+      <w:r>
+        <w:rPr>
+          <w:rFonts w:ascii="Courier New" w:hAnsi="Courier New" w:cs="Courier New"/>
+          <w:lang w:val="en-US"/>
+        </w:rPr>
+        <w:t xml:space="preserve"> in range(100):</w:t>
       </w:r>
       <w:r>
         <w:rPr>
@@ -2894,6 +2995,7 @@
           <w:lang w:val="en-US"/>
         </w:rPr>
       </w:pPr>
+      <w:proofErr w:type="spellStart"/>
       <w:r>
         <w:rPr>
           <w:rFonts w:ascii="Courier New" w:hAnsi="Courier New" w:cs="Courier New"/>
@@ -2901,6 +3003,7 @@
         </w:rPr>
         <w:t>myThread</w:t>
       </w:r>
+      <w:proofErr w:type="spellEnd"/>
       <w:r>
         <w:rPr>
           <w:lang w:val="en-US"/>
@@ -2994,7 +3097,22 @@
           <w:lang w:val="en-US"/>
         </w:rPr>
         <w:tab/>
-        <w:t>inc R1</w:t>
+      </w:r>
+      <w:proofErr w:type="spellStart"/>
+      <w:r>
+        <w:rPr>
+          <w:rFonts w:ascii="Courier New" w:hAnsi="Courier New" w:cs="Courier New"/>
+          <w:lang w:val="en-US"/>
+        </w:rPr>
+        <w:t>inc</w:t>
+      </w:r>
+      <w:proofErr w:type="spellEnd"/>
+      <w:r>
+        <w:rPr>
+          <w:rFonts w:ascii="Courier New" w:hAnsi="Courier New" w:cs="Courier New"/>
+          <w:lang w:val="en-US"/>
+        </w:rPr>
+        <w:t xml:space="preserve"> R1</w:t>
       </w:r>
       <w:r>
         <w:rPr>
@@ -3059,7 +3177,22 @@
           <w:lang w:val="en-US"/>
         </w:rPr>
         <w:tab/>
-        <w:t>inc S1</w:t>
+      </w:r>
+      <w:proofErr w:type="spellStart"/>
+      <w:r>
+        <w:rPr>
+          <w:rFonts w:ascii="Courier New" w:hAnsi="Courier New" w:cs="Courier New"/>
+          <w:lang w:val="en-US"/>
+        </w:rPr>
+        <w:t>inc</w:t>
+      </w:r>
+      <w:proofErr w:type="spellEnd"/>
+      <w:r>
+        <w:rPr>
+          <w:rFonts w:ascii="Courier New" w:hAnsi="Courier New" w:cs="Courier New"/>
+          <w:lang w:val="en-US"/>
+        </w:rPr>
+        <w:t xml:space="preserve"> S1</w:t>
       </w:r>
       <w:r>
         <w:rPr>
@@ -3232,8 +3365,13 @@
       </w:pPr>
       <w:r>
         <w:lastRenderedPageBreak/>
-        <w:t>C Synchronization</w:t>
-      </w:r>
+        <w:t xml:space="preserve">C </w:t>
+      </w:r>
+      <w:proofErr w:type="spellStart"/>
+      <w:r>
+        <w:t>Synchronization</w:t>
+      </w:r>
+      <w:proofErr w:type="spellEnd"/>
     </w:p>
     <w:p>
       <w:pPr>
@@ -3354,19 +3492,32 @@
           <w:lang w:val="en-US"/>
         </w:rPr>
       </w:pPr>
-      <w:r>
-        <w:rPr>
-          <w:lang w:val="en-US"/>
-        </w:rPr>
-        <w:t>‘</w:t>
-      </w:r>
-    </w:p>
-    <w:p>
-      <w:pPr>
-        <w:rPr>
-          <w:lang w:val="en-US"/>
-        </w:rPr>
-      </w:pPr>
+    </w:p>
+    <w:p>
+      <w:pPr>
+        <w:rPr>
+          <w:lang w:val="en-US"/>
+        </w:rPr>
+      </w:pPr>
+      <w:r>
+        <w:rPr>
+          <w:lang w:val="en-US"/>
+        </w:rPr>
+        <w:t>Answer:</w:t>
+      </w:r>
+    </w:p>
+    <w:p>
+      <w:pPr>
+        <w:rPr>
+          <w:lang w:val="en-US"/>
+        </w:rPr>
+      </w:pPr>
+      <w:r>
+        <w:rPr>
+          <w:lang w:val="en-US"/>
+        </w:rPr>
+        <w:t>The following code was used to get the desired result:</w:t>
+      </w:r>
     </w:p>
     <w:p>
       <w:pPr>

</xml_diff>